<commit_message>
CORRECCION - Llegue a terminar hasta Vegetti Gina
</commit_message>
<xml_diff>
--- a/Desafios/07/Notas y Devoluciones 07.docx
+++ b/Desafios/07/Notas y Devoluciones 07.docx
@@ -210,6 +210,20 @@
     </w:p>
     <w:p>
       <w:pPr>
+        <w:pStyle w:val="Normal"/>
+        <w:rPr>
+          <w:rFonts w:ascii="DejaVu Serif" w:hAnsi="DejaVu Serif"/>
+        </w:rPr>
+      </w:pPr>
+      <w:r>
+        <w:rPr>
+          <w:rFonts w:ascii="DejaVu Serif" w:hAnsi="DejaVu Serif"/>
+        </w:rPr>
+        <w:t>Muy buen trabajo !</w:t>
+      </w:r>
+    </w:p>
+    <w:p>
+      <w:pPr>
         <w:pStyle w:val="ListParagraph"/>
         <w:rPr>
           <w:rFonts w:ascii="DejaVu Serif" w:hAnsi="DejaVu Serif"/>
@@ -232,7 +246,19 @@
         <w:rPr>
           <w:rFonts w:ascii="DejaVu Serif" w:hAnsi="DejaVu Serif"/>
         </w:rPr>
-        <w:t xml:space="preserve">Tu nota en el Desafío 01 es: </w:t>
+        <w:t>Tu nota en el Desafío 0</w:t>
+      </w:r>
+      <w:r>
+        <w:rPr>
+          <w:rFonts w:ascii="DejaVu Serif" w:hAnsi="DejaVu Serif"/>
+        </w:rPr>
+        <w:t>7</w:t>
+      </w:r>
+      <w:r>
+        <w:rPr>
+          <w:rFonts w:ascii="DejaVu Serif" w:hAnsi="DejaVu Serif"/>
+        </w:rPr>
+        <w:t xml:space="preserve"> es: </w:t>
       </w:r>
       <w:r>
         <w:rPr>
@@ -304,180 +330,1767 @@
       <w:pPr>
         <w:pStyle w:val="Normal"/>
         <w:rPr>
-          <w:rFonts w:ascii="Segoe UI Emoji" w:hAnsi="Segoe UI Emoji" w:cs="Segoe UI Emoji"/>
-        </w:rPr>
-      </w:pPr>
-      <w:r>
-        <w:rPr>
-          <w:rFonts w:cs="Segoe UI Emoji" w:ascii="Segoe UI Emoji" w:hAnsi="Segoe UI Emoji"/>
+          <w:rFonts w:ascii="DejaVu Serif" w:hAnsi="DejaVu Serif"/>
+        </w:rPr>
+      </w:pPr>
+      <w:r>
+        <w:rPr>
+          <w:rFonts w:cs="Segoe UI Emoji" w:ascii="DejaVu Serif" w:hAnsi="DejaVu Serif"/>
+          <w:b/>
+          <w:bCs/>
+        </w:rPr>
+        <w:t>Coronel</w:t>
+      </w:r>
+      <w:r>
+        <w:rPr>
+          <w:rFonts w:cs="Segoe UI Emoji" w:ascii="DejaVu Serif" w:hAnsi="DejaVu Serif"/>
+          <w:b/>
+          <w:bCs/>
+        </w:rPr>
+        <w:t xml:space="preserve"> </w:t>
+      </w:r>
+      <w:r>
+        <w:rPr>
+          <w:rFonts w:cs="Segoe UI Emoji" w:ascii="DejaVu Serif" w:hAnsi="DejaVu Serif"/>
+          <w:b/>
+          <w:bCs/>
+        </w:rPr>
+        <w:t>Cecilia</w:t>
+      </w:r>
+    </w:p>
+    <w:p>
+      <w:pPr>
+        <w:pStyle w:val="Normal"/>
+        <w:rPr>
+          <w:rFonts w:cs="Segoe UI Emoji"/>
+          <w:b/>
+          <w:b/>
+          <w:bCs/>
+        </w:rPr>
+      </w:pPr>
+      <w:r>
+        <w:rPr>
+          <w:rFonts w:ascii="DejaVu Serif" w:hAnsi="DejaVu Serif"/>
+        </w:rPr>
+      </w:r>
+    </w:p>
+    <w:p>
+      <w:pPr>
+        <w:pStyle w:val="Normal"/>
+        <w:rPr>
+          <w:rFonts w:ascii="DejaVu Serif" w:hAnsi="DejaVu Serif"/>
+        </w:rPr>
+      </w:pPr>
+      <w:r>
+        <w:rPr>
+          <w:rFonts w:cs="Segoe UI Emoji" w:ascii="DejaVu Serif" w:hAnsi="DejaVu Serif"/>
         </w:rPr>
         <w:t>🎉</w:t>
       </w:r>
       <w:r>
         <w:rPr>
-          <w:rFonts w:cs="Segoe UI Emoji" w:ascii="Segoe UI Emoji" w:hAnsi="Segoe UI Emoji"/>
-        </w:rPr>
-        <w:t>¡Felicitaciones por la entrega del Desafío 06! 🎉</w:t>
-      </w:r>
-    </w:p>
-    <w:p>
-      <w:pPr>
-        <w:pStyle w:val="Normal"/>
-        <w:rPr>
-          <w:rFonts w:ascii="Segoe UI Emoji" w:hAnsi="Segoe UI Emoji" w:cs="Segoe UI Emoji"/>
-        </w:rPr>
-      </w:pPr>
-      <w:r>
-        <w:rPr>
-          <w:rFonts w:cs="Segoe UI Emoji" w:ascii="Segoe UI Emoji" w:hAnsi="Segoe UI Emoji"/>
-        </w:rPr>
-      </w:r>
-    </w:p>
-    <w:p>
-      <w:pPr>
-        <w:pStyle w:val="Normal"/>
-        <w:rPr>
-          <w:rFonts w:ascii="Segoe UI Emoji" w:hAnsi="Segoe UI Emoji" w:cs="Segoe UI Emoji"/>
-        </w:rPr>
-      </w:pPr>
-      <w:r>
-        <w:rPr>
-          <w:rFonts w:cs="Segoe UI Emoji" w:ascii="Segoe UI Emoji" w:hAnsi="Segoe UI Emoji"/>
-        </w:rPr>
-        <w:t>Federico, Agustin los felicito por la entrega, cumplieron con los requerimientos solicitados, usaron correctamente las etiquetas para formularios, el diseño original esta correcto y sin estilos la estructura esta igual que la imagen de referencia.</w:t>
-      </w:r>
-    </w:p>
-    <w:p>
-      <w:pPr>
-        <w:pStyle w:val="Normal"/>
-        <w:rPr>
-          <w:rFonts w:ascii="Segoe UI Emoji" w:hAnsi="Segoe UI Emoji" w:cs="Segoe UI Emoji"/>
-        </w:rPr>
-      </w:pPr>
-      <w:r>
-        <w:rPr>
-          <w:rFonts w:cs="Segoe UI Emoji" w:ascii="Segoe UI Emoji" w:hAnsi="Segoe UI Emoji"/>
-        </w:rPr>
-        <w:t>Los diseños personalizados están muy bien y con los estilos sentó muy bien, el diseño de Windows está muy bueno.</w:t>
-      </w:r>
-    </w:p>
-    <w:p>
-      <w:pPr>
-        <w:pStyle w:val="Normal"/>
-        <w:rPr>
-          <w:rFonts w:ascii="Segoe UI Emoji" w:hAnsi="Segoe UI Emoji" w:cs="Segoe UI Emoji"/>
-        </w:rPr>
-      </w:pPr>
-      <w:r>
-        <w:rPr>
-          <w:rFonts w:cs="Segoe UI Emoji" w:ascii="Segoe UI Emoji" w:hAnsi="Segoe UI Emoji"/>
-        </w:rPr>
-      </w:r>
-    </w:p>
-    <w:p>
-      <w:pPr>
-        <w:pStyle w:val="Normal"/>
-        <w:rPr>
-          <w:rFonts w:ascii="Segoe UI Emoji" w:hAnsi="Segoe UI Emoji" w:cs="Segoe UI Emoji"/>
-        </w:rPr>
-      </w:pPr>
-      <w:r>
-        <w:rPr>
-          <w:rFonts w:cs="Segoe UI Emoji" w:ascii="Segoe UI Emoji" w:hAnsi="Segoe UI Emoji"/>
-        </w:rPr>
-        <w:t>Buenísimo que agregaron una funcionalidad en JS.</w:t>
+          <w:rFonts w:ascii="DejaVu Serif" w:hAnsi="DejaVu Serif"/>
+        </w:rPr>
+        <w:t>¡Felicitaciones por la entrega del Desafío 0</w:t>
+      </w:r>
+      <w:r>
+        <w:rPr>
+          <w:rFonts w:ascii="DejaVu Serif" w:hAnsi="DejaVu Serif"/>
+        </w:rPr>
+        <w:t>7</w:t>
+      </w:r>
+      <w:r>
+        <w:rPr>
+          <w:rFonts w:ascii="DejaVu Serif" w:hAnsi="DejaVu Serif"/>
+        </w:rPr>
+        <w:t xml:space="preserve">! </w:t>
+      </w:r>
+      <w:r>
+        <w:rPr>
+          <w:rFonts w:cs="Segoe UI Emoji" w:ascii="DejaVu Serif" w:hAnsi="DejaVu Serif"/>
+        </w:rPr>
+        <w:t>🎉</w:t>
+      </w:r>
+    </w:p>
+    <w:p>
+      <w:pPr>
+        <w:pStyle w:val="Normal"/>
+        <w:rPr>
+          <w:rFonts w:ascii="DejaVu Serif" w:hAnsi="DejaVu Serif"/>
+        </w:rPr>
+      </w:pPr>
+      <w:r>
+        <w:rPr>
+          <w:rFonts w:ascii="DejaVu Serif" w:hAnsi="DejaVu Serif"/>
+        </w:rPr>
+      </w:r>
+    </w:p>
+    <w:p>
+      <w:pPr>
+        <w:pStyle w:val="Normal"/>
+        <w:rPr>
+          <w:rFonts w:ascii="DejaVu Serif" w:hAnsi="DejaVu Serif"/>
+        </w:rPr>
+      </w:pPr>
+      <w:r>
+        <w:rPr>
+          <w:rFonts w:ascii="DejaVu Serif" w:hAnsi="DejaVu Serif"/>
+        </w:rPr>
+        <w:t>Cecilia</w:t>
+      </w:r>
+      <w:r>
+        <w:rPr>
+          <w:rFonts w:ascii="DejaVu Serif" w:hAnsi="DejaVu Serif"/>
+        </w:rPr>
+        <w:t xml:space="preserve">, muy buen trabajo cumpliste con los requerimientos solicitados en el enunciado, aplicaste correctamente manejo de DOM desde JS, bien aplicado el evento sobre el botón. </w:t>
+      </w:r>
+      <w:r>
+        <w:rPr>
+          <w:rFonts w:ascii="DejaVu Serif" w:hAnsi="DejaVu Serif"/>
+        </w:rPr>
+        <w:t xml:space="preserve">Me parece una buena costumbre dejar comentario sobre que hace cierta parte del código. </w:t>
+      </w:r>
+    </w:p>
+    <w:p>
+      <w:pPr>
+        <w:pStyle w:val="Normal"/>
+        <w:rPr>
+          <w:rFonts w:ascii="DejaVu Serif" w:hAnsi="DejaVu Serif"/>
+        </w:rPr>
+      </w:pPr>
+      <w:r>
+        <w:rPr>
+          <w:rFonts w:ascii="DejaVu Serif" w:hAnsi="DejaVu Serif"/>
+        </w:rPr>
+      </w:r>
+    </w:p>
+    <w:p>
+      <w:pPr>
+        <w:pStyle w:val="Normal"/>
+        <w:rPr>
+          <w:rFonts w:ascii="DejaVu Serif" w:hAnsi="DejaVu Serif"/>
+        </w:rPr>
+      </w:pPr>
+      <w:r>
+        <w:rPr>
+          <w:rFonts w:ascii="DejaVu Serif" w:hAnsi="DejaVu Serif"/>
+        </w:rPr>
+        <w:t>En los puntos bonus, en el primero te falto que si el usuario pone un nombre incorrecto permanezca presentado el ultimo personaje, eso lo logras comentando la función ocultarPersonajes() en el caso default del switch.</w:t>
+      </w:r>
+    </w:p>
+    <w:p>
+      <w:pPr>
+        <w:pStyle w:val="Normal"/>
+        <w:rPr>
+          <w:rFonts w:ascii="DejaVu Serif" w:hAnsi="DejaVu Serif"/>
+        </w:rPr>
+      </w:pPr>
+      <w:r>
+        <w:rPr>
+          <w:rFonts w:ascii="DejaVu Serif" w:hAnsi="DejaVu Serif"/>
+        </w:rPr>
+      </w:r>
+    </w:p>
+    <w:p>
+      <w:pPr>
+        <w:pStyle w:val="Normal"/>
+        <w:rPr>
+          <w:rFonts w:ascii="DejaVu Serif" w:hAnsi="DejaVu Serif"/>
+        </w:rPr>
+      </w:pPr>
+      <w:r>
+        <w:rPr>
+          <w:rFonts w:ascii="DejaVu Serif" w:hAnsi="DejaVu Serif"/>
+        </w:rPr>
+        <w:t xml:space="preserve">En el segundo </w:t>
+      </w:r>
+      <w:r>
+        <w:rPr>
+          <w:rFonts w:ascii="DejaVu Serif" w:hAnsi="DejaVu Serif"/>
+        </w:rPr>
+        <w:t>para que al hacer click en el mismo div deje de presentarse, podias en un if que si no existe el atributo title en el div que atrapaste en la variable personaje entonces muestre al personaje sino que lo oculte:</w:t>
+      </w:r>
+    </w:p>
+    <w:p>
+      <w:pPr>
+        <w:pStyle w:val="Normal"/>
+        <w:rPr>
+          <w:rFonts w:ascii="DejaVu Serif" w:hAnsi="DejaVu Serif"/>
+        </w:rPr>
+      </w:pPr>
+      <w:r>
+        <w:rPr>
+          <w:rFonts w:ascii="DejaVu Serif" w:hAnsi="DejaVu Serif"/>
+        </w:rPr>
+      </w:r>
+    </w:p>
+    <w:p>
+      <w:pPr>
+        <w:pStyle w:val="Normal"/>
+        <w:rPr>
+          <w:rFonts w:ascii="Droid Sans Mono;monospace;monospace" w:hAnsi="Droid Sans Mono;monospace;monospace"/>
+          <w:b w:val="false"/>
+          <w:color w:val="CCCCCC"/>
+          <w:sz w:val="21"/>
+          <w:shd w:fill="1F1F1F" w:val="clear"/>
+        </w:rPr>
+      </w:pPr>
+      <w:r>
+        <w:rPr>
+          <w:rFonts w:ascii="Droid Sans Mono;monospace;monospace" w:hAnsi="Droid Sans Mono;monospace;monospace"/>
+          <w:b w:val="false"/>
+          <w:color w:val="4FC1FF"/>
+          <w:sz w:val="21"/>
+          <w:shd w:fill="1F1F1F" w:val="clear"/>
+        </w:rPr>
+        <w:t>personajes</w:t>
+      </w:r>
+      <w:r>
+        <w:rPr>
+          <w:rFonts w:ascii="Droid Sans Mono;monospace;monospace" w:hAnsi="Droid Sans Mono;monospace;monospace"/>
+          <w:b w:val="false"/>
+          <w:color w:val="CCCCCC"/>
+          <w:sz w:val="21"/>
+          <w:shd w:fill="1F1F1F" w:val="clear"/>
+        </w:rPr>
+        <w:t>.</w:t>
+      </w:r>
+      <w:r>
+        <w:rPr>
+          <w:rFonts w:ascii="Droid Sans Mono;monospace;monospace" w:hAnsi="Droid Sans Mono;monospace;monospace"/>
+          <w:b w:val="false"/>
+          <w:color w:val="DCDCAA"/>
+          <w:sz w:val="21"/>
+          <w:shd w:fill="1F1F1F" w:val="clear"/>
+        </w:rPr>
+        <w:t>forEach</w:t>
+      </w:r>
+      <w:r>
+        <w:rPr>
+          <w:rFonts w:ascii="Droid Sans Mono;monospace;monospace" w:hAnsi="Droid Sans Mono;monospace;monospace"/>
+          <w:b w:val="false"/>
+          <w:color w:val="CCCCCC"/>
+          <w:sz w:val="21"/>
+          <w:shd w:fill="1F1F1F" w:val="clear"/>
+        </w:rPr>
+        <w:t>(</w:t>
+      </w:r>
+      <w:r>
+        <w:rPr>
+          <w:rFonts w:ascii="Droid Sans Mono;monospace;monospace" w:hAnsi="Droid Sans Mono;monospace;monospace"/>
+          <w:b w:val="false"/>
+          <w:color w:val="9CDCFE"/>
+          <w:sz w:val="21"/>
+          <w:shd w:fill="1F1F1F" w:val="clear"/>
+        </w:rPr>
+        <w:t>personaje</w:t>
+      </w:r>
+      <w:r>
+        <w:rPr>
+          <w:rFonts w:ascii="Droid Sans Mono;monospace;monospace" w:hAnsi="Droid Sans Mono;monospace;monospace"/>
+          <w:b w:val="false"/>
+          <w:color w:val="CCCCCC"/>
+          <w:sz w:val="21"/>
+          <w:shd w:fill="1F1F1F" w:val="clear"/>
+        </w:rPr>
+        <w:t xml:space="preserve"> </w:t>
+      </w:r>
+      <w:r>
+        <w:rPr>
+          <w:rFonts w:ascii="Droid Sans Mono;monospace;monospace" w:hAnsi="Droid Sans Mono;monospace;monospace"/>
+          <w:b w:val="false"/>
+          <w:color w:val="569CD6"/>
+          <w:sz w:val="21"/>
+          <w:shd w:fill="1F1F1F" w:val="clear"/>
+        </w:rPr>
+        <w:t>=&gt;</w:t>
+      </w:r>
+      <w:r>
+        <w:rPr>
+          <w:rFonts w:ascii="Droid Sans Mono;monospace;monospace" w:hAnsi="Droid Sans Mono;monospace;monospace"/>
+          <w:b w:val="false"/>
+          <w:color w:val="CCCCCC"/>
+          <w:sz w:val="21"/>
+          <w:shd w:fill="1F1F1F" w:val="clear"/>
+        </w:rPr>
+        <w:t xml:space="preserve"> {</w:t>
+      </w:r>
+    </w:p>
+    <w:p>
+      <w:pPr>
+        <w:pStyle w:val="Normal"/>
+        <w:spacing w:lineRule="atLeast" w:line="285" w:before="0" w:after="0"/>
+        <w:rPr>
+          <w:rFonts w:ascii="Droid Sans Mono;monospace;monospace" w:hAnsi="Droid Sans Mono;monospace;monospace"/>
+          <w:b w:val="false"/>
+          <w:color w:val="CCCCCC"/>
+          <w:sz w:val="21"/>
+          <w:shd w:fill="1F1F1F" w:val="clear"/>
+        </w:rPr>
+      </w:pPr>
+      <w:r>
+        <w:rPr>
+          <w:rFonts w:ascii="Droid Sans Mono;monospace;monospace" w:hAnsi="Droid Sans Mono;monospace;monospace"/>
+          <w:b w:val="false"/>
+          <w:color w:val="9CDCFE"/>
+          <w:sz w:val="21"/>
+          <w:shd w:fill="1F1F1F" w:val="clear"/>
+        </w:rPr>
+        <w:t>personaje</w:t>
+      </w:r>
+      <w:r>
+        <w:rPr>
+          <w:rFonts w:ascii="Droid Sans Mono;monospace;monospace" w:hAnsi="Droid Sans Mono;monospace;monospace"/>
+          <w:b w:val="false"/>
+          <w:color w:val="CCCCCC"/>
+          <w:sz w:val="21"/>
+          <w:shd w:fill="1F1F1F" w:val="clear"/>
+        </w:rPr>
+        <w:t>.</w:t>
+      </w:r>
+      <w:r>
+        <w:rPr>
+          <w:rFonts w:ascii="Droid Sans Mono;monospace;monospace" w:hAnsi="Droid Sans Mono;monospace;monospace"/>
+          <w:b w:val="false"/>
+          <w:color w:val="DCDCAA"/>
+          <w:sz w:val="21"/>
+          <w:shd w:fill="1F1F1F" w:val="clear"/>
+        </w:rPr>
+        <w:t>addEventListener</w:t>
+      </w:r>
+      <w:r>
+        <w:rPr>
+          <w:rFonts w:ascii="Droid Sans Mono;monospace;monospace" w:hAnsi="Droid Sans Mono;monospace;monospace"/>
+          <w:b w:val="false"/>
+          <w:color w:val="CCCCCC"/>
+          <w:sz w:val="21"/>
+          <w:shd w:fill="1F1F1F" w:val="clear"/>
+        </w:rPr>
+        <w:t>(</w:t>
+      </w:r>
+      <w:r>
+        <w:rPr>
+          <w:rFonts w:ascii="Droid Sans Mono;monospace;monospace" w:hAnsi="Droid Sans Mono;monospace;monospace"/>
+          <w:b w:val="false"/>
+          <w:color w:val="CE9178"/>
+          <w:sz w:val="21"/>
+          <w:shd w:fill="1F1F1F" w:val="clear"/>
+        </w:rPr>
+        <w:t>'click'</w:t>
+      </w:r>
+      <w:r>
+        <w:rPr>
+          <w:rFonts w:ascii="Droid Sans Mono;monospace;monospace" w:hAnsi="Droid Sans Mono;monospace;monospace"/>
+          <w:b w:val="false"/>
+          <w:color w:val="CCCCCC"/>
+          <w:sz w:val="21"/>
+          <w:shd w:fill="1F1F1F" w:val="clear"/>
+        </w:rPr>
+        <w:t xml:space="preserve">, </w:t>
+      </w:r>
+      <w:r>
+        <w:rPr>
+          <w:rFonts w:ascii="Droid Sans Mono;monospace;monospace" w:hAnsi="Droid Sans Mono;monospace;monospace"/>
+          <w:b w:val="false"/>
+          <w:color w:val="569CD6"/>
+          <w:sz w:val="21"/>
+          <w:shd w:fill="1F1F1F" w:val="clear"/>
+        </w:rPr>
+        <w:t>function</w:t>
+      </w:r>
+      <w:r>
+        <w:rPr>
+          <w:rFonts w:ascii="Droid Sans Mono;monospace;monospace" w:hAnsi="Droid Sans Mono;monospace;monospace"/>
+          <w:b w:val="false"/>
+          <w:color w:val="CCCCCC"/>
+          <w:sz w:val="21"/>
+          <w:shd w:fill="1F1F1F" w:val="clear"/>
+        </w:rPr>
+        <w:t>() {</w:t>
+      </w:r>
+    </w:p>
+    <w:p>
+      <w:pPr>
+        <w:pStyle w:val="Normal"/>
+        <w:spacing w:lineRule="atLeast" w:line="285" w:before="0" w:after="0"/>
+        <w:rPr>
+          <w:rFonts w:ascii="Droid Sans Mono;monospace;monospace" w:hAnsi="Droid Sans Mono;monospace;monospace"/>
+          <w:b w:val="false"/>
+          <w:color w:val="CCCCCC"/>
+          <w:sz w:val="21"/>
+          <w:shd w:fill="1F1F1F" w:val="clear"/>
+        </w:rPr>
+      </w:pPr>
+      <w:r>
+        <w:rPr>
+          <w:rFonts w:ascii="Droid Sans Mono;monospace;monospace" w:hAnsi="Droid Sans Mono;monospace;monospace"/>
+          <w:b w:val="false"/>
+          <w:color w:val="C586C0"/>
+          <w:sz w:val="21"/>
+          <w:shd w:fill="1F1F1F" w:val="clear"/>
+        </w:rPr>
+        <w:t>if</w:t>
+      </w:r>
+      <w:r>
+        <w:rPr>
+          <w:rFonts w:ascii="Droid Sans Mono;monospace;monospace" w:hAnsi="Droid Sans Mono;monospace;monospace"/>
+          <w:b w:val="false"/>
+          <w:color w:val="CCCCCC"/>
+          <w:sz w:val="21"/>
+          <w:shd w:fill="1F1F1F" w:val="clear"/>
+        </w:rPr>
+        <w:t>(</w:t>
+      </w:r>
+      <w:r>
+        <w:rPr>
+          <w:rFonts w:ascii="Droid Sans Mono;monospace;monospace" w:hAnsi="Droid Sans Mono;monospace;monospace"/>
+          <w:b w:val="false"/>
+          <w:color w:val="D4D4D4"/>
+          <w:sz w:val="21"/>
+          <w:shd w:fill="1F1F1F" w:val="clear"/>
+        </w:rPr>
+        <w:t>!</w:t>
+      </w:r>
+      <w:r>
+        <w:rPr>
+          <w:rFonts w:ascii="Droid Sans Mono;monospace;monospace" w:hAnsi="Droid Sans Mono;monospace;monospace"/>
+          <w:b w:val="false"/>
+          <w:color w:val="CCCCCC"/>
+          <w:sz w:val="21"/>
+          <w:shd w:fill="1F1F1F" w:val="clear"/>
+        </w:rPr>
+        <w:t>(</w:t>
+      </w:r>
+      <w:r>
+        <w:rPr>
+          <w:rFonts w:ascii="Droid Sans Mono;monospace;monospace" w:hAnsi="Droid Sans Mono;monospace;monospace"/>
+          <w:b w:val="false"/>
+          <w:color w:val="9CDCFE"/>
+          <w:sz w:val="21"/>
+          <w:shd w:fill="1F1F1F" w:val="clear"/>
+        </w:rPr>
+        <w:t>personaje</w:t>
+      </w:r>
+      <w:r>
+        <w:rPr>
+          <w:rFonts w:ascii="Droid Sans Mono;monospace;monospace" w:hAnsi="Droid Sans Mono;monospace;monospace"/>
+          <w:b w:val="false"/>
+          <w:color w:val="CCCCCC"/>
+          <w:sz w:val="21"/>
+          <w:shd w:fill="1F1F1F" w:val="clear"/>
+        </w:rPr>
+        <w:t>.</w:t>
+      </w:r>
+      <w:r>
+        <w:rPr>
+          <w:rFonts w:ascii="Droid Sans Mono;monospace;monospace" w:hAnsi="Droid Sans Mono;monospace;monospace"/>
+          <w:b w:val="false"/>
+          <w:color w:val="9CDCFE"/>
+          <w:sz w:val="21"/>
+          <w:shd w:fill="1F1F1F" w:val="clear"/>
+        </w:rPr>
+        <w:t>title</w:t>
+      </w:r>
+      <w:r>
+        <w:rPr>
+          <w:rFonts w:ascii="Droid Sans Mono;monospace;monospace" w:hAnsi="Droid Sans Mono;monospace;monospace"/>
+          <w:b w:val="false"/>
+          <w:color w:val="CCCCCC"/>
+          <w:sz w:val="21"/>
+          <w:shd w:fill="1F1F1F" w:val="clear"/>
+        </w:rPr>
+        <w:t>)){</w:t>
+      </w:r>
+    </w:p>
+    <w:p>
+      <w:pPr>
+        <w:pStyle w:val="Normal"/>
+        <w:spacing w:lineRule="atLeast" w:line="285" w:before="0" w:after="0"/>
+        <w:rPr>
+          <w:rFonts w:ascii="Droid Sans Mono;monospace;monospace" w:hAnsi="Droid Sans Mono;monospace;monospace"/>
+          <w:b w:val="false"/>
+          <w:color w:val="CCCCCC"/>
+          <w:sz w:val="21"/>
+          <w:shd w:fill="1F1F1F" w:val="clear"/>
+        </w:rPr>
+      </w:pPr>
+      <w:r>
+        <w:rPr>
+          <w:rFonts w:ascii="Droid Sans Mono;monospace;monospace" w:hAnsi="Droid Sans Mono;monospace;monospace"/>
+          <w:b w:val="false"/>
+          <w:color w:val="DCDCAA"/>
+          <w:sz w:val="21"/>
+          <w:shd w:fill="1F1F1F" w:val="clear"/>
+        </w:rPr>
+        <w:t>mostrarPersonaje</w:t>
+      </w:r>
+      <w:r>
+        <w:rPr>
+          <w:rFonts w:ascii="Droid Sans Mono;monospace;monospace" w:hAnsi="Droid Sans Mono;monospace;monospace"/>
+          <w:b w:val="false"/>
+          <w:color w:val="CCCCCC"/>
+          <w:sz w:val="21"/>
+          <w:shd w:fill="1F1F1F" w:val="clear"/>
+        </w:rPr>
+        <w:t>(</w:t>
+      </w:r>
+      <w:r>
+        <w:rPr>
+          <w:rFonts w:ascii="Droid Sans Mono;monospace;monospace" w:hAnsi="Droid Sans Mono;monospace;monospace"/>
+          <w:b w:val="false"/>
+          <w:color w:val="9CDCFE"/>
+          <w:sz w:val="21"/>
+          <w:shd w:fill="1F1F1F" w:val="clear"/>
+        </w:rPr>
+        <w:t>personaje</w:t>
+      </w:r>
+      <w:r>
+        <w:rPr>
+          <w:rFonts w:ascii="Droid Sans Mono;monospace;monospace" w:hAnsi="Droid Sans Mono;monospace;monospace"/>
+          <w:b w:val="false"/>
+          <w:color w:val="CCCCCC"/>
+          <w:sz w:val="21"/>
+          <w:shd w:fill="1F1F1F" w:val="clear"/>
+        </w:rPr>
+        <w:t>.</w:t>
+      </w:r>
+      <w:r>
+        <w:rPr>
+          <w:rFonts w:ascii="Droid Sans Mono;monospace;monospace" w:hAnsi="Droid Sans Mono;monospace;monospace"/>
+          <w:b w:val="false"/>
+          <w:color w:val="9CDCFE"/>
+          <w:sz w:val="21"/>
+          <w:shd w:fill="1F1F1F" w:val="clear"/>
+        </w:rPr>
+        <w:t>id</w:t>
+      </w:r>
+      <w:r>
+        <w:rPr>
+          <w:rFonts w:ascii="Droid Sans Mono;monospace;monospace" w:hAnsi="Droid Sans Mono;monospace;monospace"/>
+          <w:b w:val="false"/>
+          <w:color w:val="CCCCCC"/>
+          <w:sz w:val="21"/>
+          <w:shd w:fill="1F1F1F" w:val="clear"/>
+        </w:rPr>
+        <w:t>);</w:t>
+      </w:r>
+    </w:p>
+    <w:p>
+      <w:pPr>
+        <w:pStyle w:val="Normal"/>
+        <w:spacing w:lineRule="atLeast" w:line="285" w:before="0" w:after="0"/>
+        <w:rPr>
+          <w:rFonts w:ascii="Droid Sans Mono;monospace;monospace" w:hAnsi="Droid Sans Mono;monospace;monospace"/>
+          <w:b w:val="false"/>
+          <w:color w:val="CCCCCC"/>
+          <w:sz w:val="21"/>
+          <w:shd w:fill="1F1F1F" w:val="clear"/>
+        </w:rPr>
+      </w:pPr>
+      <w:r>
+        <w:rPr>
+          <w:rFonts w:ascii="Droid Sans Mono;monospace;monospace" w:hAnsi="Droid Sans Mono;monospace;monospace"/>
+          <w:b w:val="false"/>
+          <w:color w:val="CCCCCC"/>
+          <w:sz w:val="21"/>
+          <w:shd w:fill="1F1F1F" w:val="clear"/>
+        </w:rPr>
+        <w:t xml:space="preserve">} </w:t>
+      </w:r>
+      <w:r>
+        <w:rPr>
+          <w:rFonts w:ascii="Droid Sans Mono;monospace;monospace" w:hAnsi="Droid Sans Mono;monospace;monospace"/>
+          <w:b w:val="false"/>
+          <w:color w:val="C586C0"/>
+          <w:sz w:val="21"/>
+          <w:shd w:fill="1F1F1F" w:val="clear"/>
+        </w:rPr>
+        <w:t>else</w:t>
+      </w:r>
+      <w:r>
+        <w:rPr>
+          <w:rFonts w:ascii="Droid Sans Mono;monospace;monospace" w:hAnsi="Droid Sans Mono;monospace;monospace"/>
+          <w:b w:val="false"/>
+          <w:color w:val="CCCCCC"/>
+          <w:sz w:val="21"/>
+          <w:shd w:fill="1F1F1F" w:val="clear"/>
+        </w:rPr>
+        <w:t>{</w:t>
+      </w:r>
+    </w:p>
+    <w:p>
+      <w:pPr>
+        <w:pStyle w:val="Normal"/>
+        <w:spacing w:lineRule="atLeast" w:line="285" w:before="0" w:after="0"/>
+        <w:rPr>
+          <w:rFonts w:ascii="Droid Sans Mono;monospace;monospace" w:hAnsi="Droid Sans Mono;monospace;monospace"/>
+          <w:b w:val="false"/>
+          <w:color w:val="CCCCCC"/>
+          <w:sz w:val="21"/>
+          <w:shd w:fill="1F1F1F" w:val="clear"/>
+        </w:rPr>
+      </w:pPr>
+      <w:r>
+        <w:rPr>
+          <w:rFonts w:ascii="Droid Sans Mono;monospace;monospace" w:hAnsi="Droid Sans Mono;monospace;monospace"/>
+          <w:b w:val="false"/>
+          <w:color w:val="DCDCAA"/>
+          <w:sz w:val="21"/>
+          <w:shd w:fill="1F1F1F" w:val="clear"/>
+        </w:rPr>
+        <w:t>ocultarPersonajes</w:t>
+      </w:r>
+      <w:r>
+        <w:rPr>
+          <w:rFonts w:ascii="Droid Sans Mono;monospace;monospace" w:hAnsi="Droid Sans Mono;monospace;monospace"/>
+          <w:b w:val="false"/>
+          <w:color w:val="CCCCCC"/>
+          <w:sz w:val="21"/>
+          <w:shd w:fill="1F1F1F" w:val="clear"/>
+        </w:rPr>
+        <w:t>()</w:t>
+      </w:r>
+    </w:p>
+    <w:p>
+      <w:pPr>
+        <w:pStyle w:val="Normal"/>
+        <w:spacing w:lineRule="atLeast" w:line="285" w:before="0" w:after="0"/>
+        <w:rPr>
+          <w:rFonts w:ascii="Droid Sans Mono;monospace;monospace" w:hAnsi="Droid Sans Mono;monospace;monospace"/>
+          <w:b w:val="false"/>
+          <w:color w:val="CCCCCC"/>
+          <w:sz w:val="21"/>
+          <w:shd w:fill="1F1F1F" w:val="clear"/>
+        </w:rPr>
+      </w:pPr>
+      <w:r>
+        <w:rPr>
+          <w:rFonts w:ascii="Droid Sans Mono;monospace;monospace" w:hAnsi="Droid Sans Mono;monospace;monospace"/>
+          <w:b w:val="false"/>
+          <w:color w:val="CCCCCC"/>
+          <w:sz w:val="21"/>
+          <w:shd w:fill="1F1F1F" w:val="clear"/>
+        </w:rPr>
+        <w:t>}</w:t>
+      </w:r>
+    </w:p>
+    <w:p>
+      <w:pPr>
+        <w:pStyle w:val="Normal"/>
+        <w:spacing w:lineRule="atLeast" w:line="285" w:before="0" w:after="0"/>
+        <w:rPr>
+          <w:rFonts w:ascii="Droid Sans Mono;monospace;monospace" w:hAnsi="Droid Sans Mono;monospace;monospace"/>
+          <w:b w:val="false"/>
+          <w:color w:val="CCCCCC"/>
+          <w:sz w:val="21"/>
+          <w:shd w:fill="1F1F1F" w:val="clear"/>
+        </w:rPr>
+      </w:pPr>
+      <w:r>
+        <w:rPr>
+          <w:rFonts w:ascii="Droid Sans Mono;monospace;monospace" w:hAnsi="Droid Sans Mono;monospace;monospace"/>
+          <w:b w:val="false"/>
+          <w:color w:val="CCCCCC"/>
+          <w:sz w:val="21"/>
+          <w:shd w:fill="1F1F1F" w:val="clear"/>
+        </w:rPr>
+        <w:t>});</w:t>
+      </w:r>
+    </w:p>
+    <w:p>
+      <w:pPr>
+        <w:pStyle w:val="Normal"/>
+        <w:spacing w:lineRule="atLeast" w:line="285" w:before="0" w:after="0"/>
+        <w:rPr>
+          <w:rFonts w:ascii="Droid Sans Mono;monospace;monospace" w:hAnsi="Droid Sans Mono;monospace;monospace"/>
+          <w:b w:val="false"/>
+          <w:color w:val="CCCCCC"/>
+          <w:sz w:val="21"/>
+          <w:shd w:fill="1F1F1F" w:val="clear"/>
+        </w:rPr>
+      </w:pPr>
+      <w:r>
+        <w:rPr>
+          <w:rFonts w:ascii="Droid Sans Mono;monospace;monospace" w:hAnsi="Droid Sans Mono;monospace;monospace"/>
+          <w:b w:val="false"/>
+          <w:color w:val="CCCCCC"/>
+          <w:sz w:val="21"/>
+          <w:shd w:fill="1F1F1F" w:val="clear"/>
+        </w:rPr>
+        <w:t>});</w:t>
+      </w:r>
+    </w:p>
+    <w:p>
+      <w:pPr>
+        <w:pStyle w:val="Normal"/>
+        <w:rPr>
+          <w:rFonts w:ascii="DejaVu Serif" w:hAnsi="DejaVu Serif"/>
+        </w:rPr>
+      </w:pPr>
+      <w:r>
+        <w:rPr>
+          <w:rFonts w:ascii="DejaVu Serif" w:hAnsi="DejaVu Serif"/>
+        </w:rPr>
+      </w:r>
+    </w:p>
+    <w:p>
+      <w:pPr>
+        <w:pStyle w:val="Normal"/>
+        <w:rPr>
+          <w:rFonts w:ascii="DejaVu Serif" w:hAnsi="DejaVu Serif"/>
+        </w:rPr>
+      </w:pPr>
+      <w:r>
+        <w:rPr>
+          <w:rFonts w:ascii="DejaVu Serif" w:hAnsi="DejaVu Serif"/>
+        </w:rPr>
+      </w:r>
+    </w:p>
+    <w:p>
+      <w:pPr>
+        <w:pStyle w:val="Normal"/>
+        <w:rPr>
+          <w:rFonts w:ascii="DejaVu Serif" w:hAnsi="DejaVu Serif"/>
+        </w:rPr>
+      </w:pPr>
+      <w:r>
+        <w:rPr>
+          <w:rFonts w:ascii="DejaVu Serif" w:hAnsi="DejaVu Serif"/>
+        </w:rPr>
+        <w:t>Muy buen trabajo !</w:t>
+      </w:r>
+    </w:p>
+    <w:p>
+      <w:pPr>
+        <w:pStyle w:val="Normal"/>
+        <w:rPr>
+          <w:rFonts w:ascii="DejaVu Serif" w:hAnsi="DejaVu Serif"/>
+        </w:rPr>
+      </w:pPr>
+      <w:r>
+        <w:rPr>
+          <w:rFonts w:ascii="DejaVu Serif" w:hAnsi="DejaVu Serif"/>
+        </w:rPr>
+      </w:r>
+    </w:p>
+    <w:p>
+      <w:pPr>
+        <w:pStyle w:val="Normal"/>
+        <w:rPr>
+          <w:rFonts w:ascii="DejaVu Serif" w:hAnsi="DejaVu Serif"/>
+        </w:rPr>
+      </w:pPr>
+      <w:r>
+        <w:rPr>
+          <w:rFonts w:ascii="DejaVu Serif" w:hAnsi="DejaVu Serif"/>
+        </w:rPr>
+        <w:t xml:space="preserve">Tu nota en el Desafío 07 es: </w:t>
+      </w:r>
+      <w:r>
+        <w:rPr>
+          <w:rFonts w:ascii="DejaVu Serif" w:hAnsi="DejaVu Serif"/>
+          <w:b/>
+          <w:bCs/>
+        </w:rPr>
+        <w:t>10</w:t>
+      </w:r>
+    </w:p>
+    <w:p>
+      <w:pPr>
+        <w:pStyle w:val="Normal"/>
+        <w:rPr>
+          <w:b/>
+          <w:b/>
+          <w:bCs/>
+        </w:rPr>
+      </w:pPr>
+      <w:r>
+        <w:rPr>
+          <w:rFonts w:ascii="DejaVu Serif" w:hAnsi="DejaVu Serif"/>
+        </w:rPr>
+      </w:r>
+    </w:p>
+    <w:p>
+      <w:pPr>
+        <w:pStyle w:val="Normal"/>
+        <w:rPr>
+          <w:b/>
+          <w:b/>
+          <w:bCs/>
+        </w:rPr>
+      </w:pPr>
+      <w:r>
+        <w:rPr>
+          <w:rFonts w:ascii="DejaVu Serif" w:hAnsi="DejaVu Serif"/>
+        </w:rPr>
+      </w:r>
+    </w:p>
+    <w:p>
+      <w:pPr>
+        <w:pStyle w:val="Normal"/>
+        <w:pBdr>
+          <w:bottom w:val="single" w:sz="6" w:space="1" w:color="000000"/>
+        </w:pBdr>
+        <w:rPr>
+          <w:rFonts w:ascii="Segoe UI Emoji" w:hAnsi="Segoe UI Emoji" w:cs="Segoe UI Emoji"/>
+          <w:b/>
+          <w:b/>
+          <w:bCs/>
+        </w:rPr>
+      </w:pPr>
+      <w:r>
+        <w:rPr>
+          <w:rFonts w:cs="Segoe UI Emoji" w:ascii="Segoe UI Emoji" w:hAnsi="Segoe UI Emoji"/>
+          <w:b/>
+          <w:bCs/>
+        </w:rPr>
+      </w:r>
+    </w:p>
+    <w:p>
+      <w:pPr>
+        <w:pStyle w:val="Normal"/>
+        <w:rPr>
+          <w:rFonts w:ascii="Segoe UI Emoji" w:hAnsi="Segoe UI Emoji" w:cs="Segoe UI Emoji"/>
+          <w:b/>
+          <w:b/>
+          <w:bCs/>
+        </w:rPr>
+      </w:pPr>
+      <w:r>
+        <w:rPr>
+          <w:rFonts w:cs="Segoe UI Emoji" w:ascii="Segoe UI Emoji" w:hAnsi="Segoe UI Emoji"/>
+          <w:b/>
+          <w:bCs/>
+        </w:rPr>
+      </w:r>
+    </w:p>
+    <w:p>
+      <w:pPr>
+        <w:pStyle w:val="Normal"/>
+        <w:rPr>
+          <w:rFonts w:ascii="Segoe UI Emoji" w:hAnsi="Segoe UI Emoji" w:cs="Segoe UI Emoji"/>
+          <w:b/>
+          <w:b/>
+          <w:bCs/>
+        </w:rPr>
+      </w:pPr>
+      <w:r>
+        <w:rPr>
+          <w:rFonts w:cs="Segoe UI Emoji" w:ascii="Segoe UI Emoji" w:hAnsi="Segoe UI Emoji"/>
+          <w:b/>
+          <w:bCs/>
+        </w:rPr>
+      </w:r>
+    </w:p>
+    <w:p>
+      <w:pPr>
+        <w:pStyle w:val="Normal"/>
+        <w:rPr>
+          <w:rFonts w:ascii="DejaVu Serif" w:hAnsi="DejaVu Serif"/>
+        </w:rPr>
+      </w:pPr>
+      <w:r>
+        <w:rPr>
+          <w:rFonts w:cs="Segoe UI Emoji" w:ascii="DejaVu Serif" w:hAnsi="DejaVu Serif"/>
+          <w:b/>
+          <w:bCs/>
+        </w:rPr>
+        <w:t>Anyer Claudia</w:t>
+      </w:r>
+    </w:p>
+    <w:p>
+      <w:pPr>
+        <w:pStyle w:val="Normal"/>
+        <w:rPr>
+          <w:rFonts w:cs="Segoe UI Emoji"/>
+          <w:b/>
+          <w:b/>
+          <w:bCs/>
+        </w:rPr>
+      </w:pPr>
+      <w:r>
+        <w:rPr>
+          <w:rFonts w:ascii="DejaVu Serif" w:hAnsi="DejaVu Serif"/>
+        </w:rPr>
+      </w:r>
+    </w:p>
+    <w:p>
+      <w:pPr>
+        <w:pStyle w:val="Normal"/>
+        <w:rPr>
+          <w:rFonts w:ascii="DejaVu Serif" w:hAnsi="DejaVu Serif"/>
+        </w:rPr>
+      </w:pPr>
+      <w:r>
+        <w:rPr>
+          <w:rFonts w:cs="Segoe UI Emoji" w:ascii="DejaVu Serif" w:hAnsi="DejaVu Serif"/>
+        </w:rPr>
+        <w:t>🎉</w:t>
+      </w:r>
+      <w:r>
+        <w:rPr>
+          <w:rFonts w:ascii="DejaVu Serif" w:hAnsi="DejaVu Serif"/>
+        </w:rPr>
+        <w:t>¡Felicitaciones por la entrega del Desafío 0</w:t>
+      </w:r>
+      <w:r>
+        <w:rPr>
+          <w:rFonts w:ascii="DejaVu Serif" w:hAnsi="DejaVu Serif"/>
+        </w:rPr>
+        <w:t>7</w:t>
+      </w:r>
+      <w:r>
+        <w:rPr>
+          <w:rFonts w:ascii="DejaVu Serif" w:hAnsi="DejaVu Serif"/>
+        </w:rPr>
+        <w:t xml:space="preserve">! </w:t>
+      </w:r>
+      <w:r>
+        <w:rPr>
+          <w:rFonts w:cs="Segoe UI Emoji" w:ascii="DejaVu Serif" w:hAnsi="DejaVu Serif"/>
+        </w:rPr>
+        <w:t>🎉</w:t>
+      </w:r>
+    </w:p>
+    <w:p>
+      <w:pPr>
+        <w:pStyle w:val="Normal"/>
+        <w:rPr>
+          <w:rFonts w:ascii="DejaVu Serif" w:hAnsi="DejaVu Serif"/>
+        </w:rPr>
+      </w:pPr>
+      <w:r>
+        <w:rPr>
+          <w:rFonts w:ascii="DejaVu Serif" w:hAnsi="DejaVu Serif"/>
+        </w:rPr>
+      </w:r>
+    </w:p>
+    <w:p>
+      <w:pPr>
+        <w:pStyle w:val="Normal"/>
+        <w:rPr>
+          <w:rFonts w:ascii="DejaVu Serif" w:hAnsi="DejaVu Serif"/>
+        </w:rPr>
+      </w:pPr>
+      <w:r>
+        <w:rPr>
+          <w:rFonts w:ascii="DejaVu Serif" w:hAnsi="DejaVu Serif"/>
+        </w:rPr>
+        <w:t>Claudia</w:t>
+      </w:r>
+      <w:r>
+        <w:rPr>
+          <w:rFonts w:ascii="DejaVu Serif" w:hAnsi="DejaVu Serif"/>
+        </w:rPr>
+        <w:t xml:space="preserve">, muy buen trabajo cumpliste con los requerimientos solicitados en el enunciado, aplicaste correctamente manejo de DOM desde JS, bien aplicado el evento sobre el botón. Destaco la prolijidad de tu JS. </w:t>
+      </w:r>
+    </w:p>
+    <w:p>
+      <w:pPr>
+        <w:pStyle w:val="Normal"/>
+        <w:rPr>
+          <w:rFonts w:ascii="DejaVu Serif" w:hAnsi="DejaVu Serif"/>
+        </w:rPr>
+      </w:pPr>
+      <w:r>
+        <w:rPr>
+          <w:rFonts w:ascii="DejaVu Serif" w:hAnsi="DejaVu Serif"/>
+        </w:rPr>
+        <w:t>Falto agregar mas estilos al div presentar para que parezca mas un boton.</w:t>
+      </w:r>
+    </w:p>
+    <w:p>
+      <w:pPr>
+        <w:pStyle w:val="Normal"/>
+        <w:rPr>
+          <w:rFonts w:ascii="DejaVu Serif" w:hAnsi="DejaVu Serif"/>
+        </w:rPr>
+      </w:pPr>
+      <w:r>
+        <w:rPr>
+          <w:rFonts w:ascii="DejaVu Serif" w:hAnsi="DejaVu Serif"/>
+        </w:rPr>
+      </w:r>
+    </w:p>
+    <w:p>
+      <w:pPr>
+        <w:pStyle w:val="Normal"/>
+        <w:rPr>
+          <w:rFonts w:ascii="DejaVu Serif" w:hAnsi="DejaVu Serif"/>
+        </w:rPr>
+      </w:pPr>
+      <w:r>
+        <w:rPr>
+          <w:rFonts w:ascii="DejaVu Serif" w:hAnsi="DejaVu Serif"/>
+        </w:rPr>
+        <w:t>Lastima no llegaste a realizar los puntos bonus.</w:t>
+      </w:r>
+    </w:p>
+    <w:p>
+      <w:pPr>
+        <w:pStyle w:val="Normal"/>
+        <w:rPr>
+          <w:rFonts w:ascii="DejaVu Serif" w:hAnsi="DejaVu Serif"/>
+        </w:rPr>
+      </w:pPr>
+      <w:r>
+        <w:rPr>
+          <w:rFonts w:ascii="DejaVu Serif" w:hAnsi="DejaVu Serif"/>
+        </w:rPr>
+      </w:r>
+    </w:p>
+    <w:p>
+      <w:pPr>
+        <w:pStyle w:val="Normal"/>
+        <w:rPr>
+          <w:rFonts w:ascii="DejaVu Serif" w:hAnsi="DejaVu Serif"/>
+        </w:rPr>
+      </w:pPr>
+      <w:r>
+        <w:rPr>
+          <w:rFonts w:ascii="DejaVu Serif" w:hAnsi="DejaVu Serif"/>
+        </w:rPr>
+        <w:t>Muy buen trabajo !</w:t>
       </w:r>
     </w:p>
     <w:p>
       <w:pPr>
         <w:pStyle w:val="ListParagraph"/>
         <w:rPr>
-          <w:rFonts w:ascii="Segoe UI Emoji" w:hAnsi="Segoe UI Emoji" w:cs="Segoe UI Emoji"/>
-        </w:rPr>
-      </w:pPr>
-      <w:r>
-        <w:rPr>
-          <w:rFonts w:cs="Segoe UI Emoji" w:ascii="Segoe UI Emoji" w:hAnsi="Segoe UI Emoji"/>
-        </w:rPr>
+          <w:rFonts w:ascii="DejaVu Serif" w:hAnsi="DejaVu Serif"/>
+        </w:rPr>
+      </w:pPr>
+      <w:r>
+        <w:rPr>
+          <w:rFonts w:ascii="DejaVu Serif" w:hAnsi="DejaVu Serif"/>
+        </w:rPr>
+      </w:r>
+    </w:p>
+    <w:p>
+      <w:pPr>
+        <w:pStyle w:val="Normal"/>
+        <w:rPr>
+          <w:rFonts w:ascii="DejaVu Serif" w:hAnsi="DejaVu Serif"/>
+        </w:rPr>
+      </w:pPr>
+      <w:r>
+        <w:rPr>
+          <w:rFonts w:cs="Segoe UI Emoji" w:ascii="DejaVu Serif" w:hAnsi="DejaVu Serif"/>
+          <w:b/>
+          <w:bCs/>
+        </w:rPr>
+        <w:t xml:space="preserve">Tu nota en el Desafío 07 es: </w:t>
+      </w:r>
+      <w:r>
+        <w:rPr>
+          <w:rFonts w:cs="Segoe UI Emoji" w:ascii="DejaVu Serif" w:hAnsi="DejaVu Serif"/>
+          <w:b/>
+          <w:bCs/>
+        </w:rPr>
+        <w:t>9</w:t>
+      </w:r>
+    </w:p>
+    <w:p>
+      <w:pPr>
+        <w:pStyle w:val="Normal"/>
+        <w:rPr>
+          <w:b/>
+          <w:b/>
+          <w:bCs/>
+        </w:rPr>
+      </w:pPr>
+      <w:r>
+        <w:rPr>
+          <w:rFonts w:ascii="DejaVu Serif" w:hAnsi="DejaVu Serif"/>
+        </w:rPr>
+      </w:r>
+    </w:p>
+    <w:p>
+      <w:pPr>
+        <w:pStyle w:val="Normal"/>
+        <w:pBdr>
+          <w:bottom w:val="single" w:sz="6" w:space="1" w:color="000000"/>
+        </w:pBdr>
+        <w:rPr>
+          <w:rFonts w:ascii="Segoe UI Emoji" w:hAnsi="Segoe UI Emoji" w:cs="Segoe UI Emoji"/>
+          <w:b/>
+          <w:b/>
+          <w:bCs/>
+        </w:rPr>
+      </w:pPr>
+      <w:r>
+        <w:rPr>
+          <w:rFonts w:cs="Segoe UI Emoji" w:ascii="Segoe UI Emoji" w:hAnsi="Segoe UI Emoji"/>
+          <w:b/>
+          <w:bCs/>
+        </w:rPr>
+      </w:r>
+    </w:p>
+    <w:p>
+      <w:pPr>
+        <w:pStyle w:val="Normal"/>
+        <w:rPr>
+          <w:rFonts w:ascii="Segoe UI Emoji" w:hAnsi="Segoe UI Emoji" w:cs="Segoe UI Emoji"/>
+          <w:b/>
+          <w:b/>
+          <w:bCs/>
+        </w:rPr>
+      </w:pPr>
+      <w:r>
+        <w:rPr>
+          <w:rFonts w:cs="Segoe UI Emoji" w:ascii="Segoe UI Emoji" w:hAnsi="Segoe UI Emoji"/>
+          <w:b/>
+          <w:bCs/>
+        </w:rPr>
+      </w:r>
+    </w:p>
+    <w:p>
+      <w:pPr>
+        <w:pStyle w:val="Normal"/>
+        <w:rPr>
+          <w:rFonts w:ascii="DejaVu Serif" w:hAnsi="DejaVu Serif"/>
+        </w:rPr>
+      </w:pPr>
+      <w:r>
+        <w:rPr>
+          <w:rFonts w:cs="Segoe UI Emoji" w:ascii="DejaVu Serif" w:hAnsi="DejaVu Serif"/>
+          <w:b/>
+          <w:bCs/>
+        </w:rPr>
+        <w:t>Vegetti Gina</w:t>
+      </w:r>
+    </w:p>
+    <w:p>
+      <w:pPr>
+        <w:pStyle w:val="Normal"/>
+        <w:rPr>
+          <w:rFonts w:cs="Segoe UI Emoji"/>
+          <w:b/>
+          <w:b/>
+          <w:bCs/>
+        </w:rPr>
+      </w:pPr>
+      <w:r>
+        <w:rPr>
+          <w:rFonts w:ascii="DejaVu Serif" w:hAnsi="DejaVu Serif"/>
+        </w:rPr>
+      </w:r>
+    </w:p>
+    <w:p>
+      <w:pPr>
+        <w:pStyle w:val="Normal"/>
+        <w:rPr>
+          <w:rFonts w:ascii="DejaVu Serif" w:hAnsi="DejaVu Serif"/>
+        </w:rPr>
+      </w:pPr>
+      <w:r>
+        <w:rPr>
+          <w:rFonts w:cs="Segoe UI Emoji" w:ascii="DejaVu Serif" w:hAnsi="DejaVu Serif"/>
+        </w:rPr>
+        <w:t>🎉</w:t>
+      </w:r>
+      <w:r>
+        <w:rPr>
+          <w:rFonts w:ascii="DejaVu Serif" w:hAnsi="DejaVu Serif"/>
+        </w:rPr>
+        <w:t>¡Felicitaciones por la entrega del Desafío 0</w:t>
+      </w:r>
+      <w:r>
+        <w:rPr>
+          <w:rFonts w:ascii="DejaVu Serif" w:hAnsi="DejaVu Serif"/>
+        </w:rPr>
+        <w:t>7</w:t>
+      </w:r>
+      <w:r>
+        <w:rPr>
+          <w:rFonts w:ascii="DejaVu Serif" w:hAnsi="DejaVu Serif"/>
+        </w:rPr>
+        <w:t xml:space="preserve">! </w:t>
+      </w:r>
+      <w:r>
+        <w:rPr>
+          <w:rFonts w:cs="Segoe UI Emoji" w:ascii="DejaVu Serif" w:hAnsi="DejaVu Serif"/>
+        </w:rPr>
+        <w:t>🎉</w:t>
+      </w:r>
+    </w:p>
+    <w:p>
+      <w:pPr>
+        <w:pStyle w:val="Normal"/>
+        <w:rPr>
+          <w:rFonts w:ascii="DejaVu Serif" w:hAnsi="DejaVu Serif"/>
+        </w:rPr>
+      </w:pPr>
+      <w:r>
+        <w:rPr>
+          <w:rFonts w:ascii="DejaVu Serif" w:hAnsi="DejaVu Serif"/>
+        </w:rPr>
+      </w:r>
+    </w:p>
+    <w:p>
+      <w:pPr>
+        <w:pStyle w:val="Normal"/>
+        <w:rPr>
+          <w:rFonts w:ascii="DejaVu Serif" w:hAnsi="DejaVu Serif"/>
+        </w:rPr>
+      </w:pPr>
+      <w:r>
+        <w:rPr>
+          <w:rFonts w:ascii="DejaVu Serif" w:hAnsi="DejaVu Serif"/>
+        </w:rPr>
+        <w:t>Gina</w:t>
+      </w:r>
+      <w:r>
+        <w:rPr>
+          <w:rFonts w:ascii="DejaVu Serif" w:hAnsi="DejaVu Serif"/>
+        </w:rPr>
+        <w:t xml:space="preserve">, muy buen trabajo cumpliste con los requerimientos solicitados en el enunciado, aplicaste correctamente manejo de DOM desde JS, bien aplicado el evento sobre el botón </w:t>
+      </w:r>
+      <w:r>
+        <w:rPr>
+          <w:rFonts w:ascii="DejaVu Serif" w:hAnsi="DejaVu Serif"/>
+        </w:rPr>
+        <w:t>y también los estilos</w:t>
+      </w:r>
+      <w:r>
+        <w:rPr>
+          <w:rFonts w:ascii="DejaVu Serif" w:hAnsi="DejaVu Serif"/>
+        </w:rPr>
+        <w:t xml:space="preserve">. </w:t>
+      </w:r>
+      <w:r>
+        <w:rPr>
+          <w:rFonts w:ascii="DejaVu Serif" w:hAnsi="DejaVu Serif"/>
+        </w:rPr>
+        <w:t>Lo único hubiera estado bueno es que utilices funciones para cuando ocultabas los personajes o presentabas.</w:t>
+      </w:r>
+    </w:p>
+    <w:p>
+      <w:pPr>
+        <w:pStyle w:val="Normal"/>
+        <w:rPr>
+          <w:rFonts w:ascii="DejaVu Serif" w:hAnsi="DejaVu Serif"/>
+        </w:rPr>
+      </w:pPr>
+      <w:r>
+        <w:rPr>
+          <w:rFonts w:ascii="DejaVu Serif" w:hAnsi="DejaVu Serif"/>
+        </w:rPr>
+      </w:r>
+    </w:p>
+    <w:p>
+      <w:pPr>
+        <w:pStyle w:val="Normal"/>
+        <w:rPr>
+          <w:rFonts w:ascii="DejaVu Serif" w:hAnsi="DejaVu Serif"/>
+        </w:rPr>
+      </w:pPr>
+      <w:r>
+        <w:rPr>
+          <w:rFonts w:ascii="DejaVu Serif" w:hAnsi="DejaVu Serif"/>
+        </w:rPr>
+        <w:t xml:space="preserve">Excelente que llegaste a </w:t>
+      </w:r>
+      <w:r>
+        <w:rPr>
+          <w:rFonts w:ascii="DejaVu Serif" w:hAnsi="DejaVu Serif"/>
+        </w:rPr>
+        <w:t xml:space="preserve">realizar los puntos bonus, </w:t>
+      </w:r>
+      <w:r>
+        <w:rPr>
+          <w:rFonts w:ascii="DejaVu Serif" w:hAnsi="DejaVu Serif"/>
+        </w:rPr>
+        <w:t>quedaron genial.</w:t>
+      </w:r>
+    </w:p>
+    <w:p>
+      <w:pPr>
+        <w:pStyle w:val="Normal"/>
+        <w:rPr>
+          <w:rFonts w:ascii="DejaVu Serif" w:hAnsi="DejaVu Serif"/>
+        </w:rPr>
+      </w:pPr>
+      <w:r>
+        <w:rPr>
+          <w:rFonts w:ascii="DejaVu Serif" w:hAnsi="DejaVu Serif"/>
+        </w:rPr>
+      </w:r>
+    </w:p>
+    <w:p>
+      <w:pPr>
+        <w:pStyle w:val="Normal"/>
+        <w:rPr>
+          <w:rFonts w:ascii="DejaVu Serif" w:hAnsi="DejaVu Serif"/>
+        </w:rPr>
+      </w:pPr>
+      <w:r>
+        <w:rPr>
+          <w:rFonts w:ascii="DejaVu Serif" w:hAnsi="DejaVu Serif"/>
+        </w:rPr>
+        <w:t>Excelente</w:t>
+      </w:r>
+      <w:r>
+        <w:rPr>
+          <w:rFonts w:ascii="DejaVu Serif" w:hAnsi="DejaVu Serif"/>
+        </w:rPr>
+        <w:t xml:space="preserve"> trabajo !</w:t>
       </w:r>
     </w:p>
     <w:p>
       <w:pPr>
         <w:pStyle w:val="ListParagraph"/>
         <w:rPr>
-          <w:rFonts w:ascii="Segoe UI Emoji" w:hAnsi="Segoe UI Emoji" w:cs="Segoe UI Emoji"/>
-        </w:rPr>
-      </w:pPr>
-      <w:r>
-        <w:rPr>
-          <w:rFonts w:cs="Segoe UI Emoji" w:ascii="Segoe UI Emoji" w:hAnsi="Segoe UI Emoji"/>
-        </w:rPr>
-      </w:r>
-    </w:p>
-    <w:p>
-      <w:pPr>
-        <w:pStyle w:val="Normal"/>
-        <w:rPr>
-          <w:rFonts w:ascii="Segoe UI Emoji" w:hAnsi="Segoe UI Emoji" w:cs="Segoe UI Emoji"/>
-        </w:rPr>
-      </w:pPr>
-      <w:r>
-        <w:rPr>
-          <w:rFonts w:cs="Segoe UI Emoji" w:ascii="Segoe UI Emoji" w:hAnsi="Segoe UI Emoji"/>
-        </w:rPr>
-        <w:t>Excelente trabajo ¡</w:t>
-      </w:r>
-    </w:p>
-    <w:p>
-      <w:pPr>
-        <w:pStyle w:val="Normal"/>
-        <w:rPr>
-          <w:rFonts w:ascii="Segoe UI Emoji" w:hAnsi="Segoe UI Emoji" w:cs="Segoe UI Emoji"/>
-        </w:rPr>
-      </w:pPr>
-      <w:r>
-        <w:rPr>
-          <w:rFonts w:cs="Segoe UI Emoji" w:ascii="Segoe UI Emoji" w:hAnsi="Segoe UI Emoji"/>
-        </w:rPr>
-      </w:r>
-    </w:p>
-    <w:p>
-      <w:pPr>
-        <w:pStyle w:val="Normal"/>
-        <w:rPr>
-          <w:rFonts w:ascii="Segoe UI Emoji" w:hAnsi="Segoe UI Emoji" w:cs="Segoe UI Emoji"/>
-        </w:rPr>
-      </w:pPr>
-      <w:r>
-        <w:rPr>
-          <w:rFonts w:cs="Segoe UI Emoji" w:ascii="Segoe UI Emoji" w:hAnsi="Segoe UI Emoji"/>
-        </w:rPr>
-      </w:r>
-    </w:p>
-    <w:p>
-      <w:pPr>
-        <w:pStyle w:val="Normal"/>
-        <w:rPr>
-          <w:rFonts w:ascii="Segoe UI Emoji" w:hAnsi="Segoe UI Emoji" w:cs="Segoe UI Emoji"/>
-        </w:rPr>
-      </w:pPr>
-      <w:r>
-        <w:rPr>
-          <w:rFonts w:cs="Segoe UI Emoji" w:ascii="Segoe UI Emoji" w:hAnsi="Segoe UI Emoji"/>
-        </w:rPr>
-        <w:t>Tu nota en el Desafío 06 es: 10</w:t>
-      </w:r>
-    </w:p>
-    <w:p>
-      <w:pPr>
-        <w:pStyle w:val="Normal"/>
-        <w:pBdr>
-          <w:bottom w:val="single" w:sz="6" w:space="1" w:color="000000"/>
-        </w:pBdr>
-        <w:rPr/>
-      </w:pPr>
-      <w:r>
-        <w:rPr/>
+          <w:rFonts w:ascii="DejaVu Serif" w:hAnsi="DejaVu Serif"/>
+        </w:rPr>
+      </w:pPr>
+      <w:r>
+        <w:rPr>
+          <w:rFonts w:ascii="DejaVu Serif" w:hAnsi="DejaVu Serif"/>
+        </w:rPr>
+      </w:r>
+    </w:p>
+    <w:p>
+      <w:pPr>
+        <w:pStyle w:val="Normal"/>
+        <w:rPr>
+          <w:rFonts w:ascii="DejaVu Serif" w:hAnsi="DejaVu Serif"/>
+        </w:rPr>
+      </w:pPr>
+      <w:r>
+        <w:rPr>
+          <w:rFonts w:cs="Segoe UI Emoji" w:ascii="DejaVu Serif" w:hAnsi="DejaVu Serif"/>
+          <w:b/>
+          <w:bCs/>
+        </w:rPr>
+        <w:t xml:space="preserve">Tu nota en el Desafío 07 es: </w:t>
+      </w:r>
+      <w:r>
+        <w:rPr>
+          <w:rFonts w:cs="Segoe UI Emoji" w:ascii="DejaVu Serif" w:hAnsi="DejaVu Serif"/>
+          <w:b/>
+          <w:bCs/>
+        </w:rPr>
+        <w:t>10</w:t>
+      </w:r>
+    </w:p>
+    <w:p>
+      <w:pPr>
+        <w:pStyle w:val="Normal"/>
+        <w:rPr>
+          <w:b/>
+          <w:b/>
+          <w:bCs/>
+        </w:rPr>
+      </w:pPr>
+      <w:r>
+        <w:rPr>
+          <w:rFonts w:ascii="DejaVu Serif" w:hAnsi="DejaVu Serif"/>
+        </w:rPr>
+      </w:r>
+    </w:p>
+    <w:p>
+      <w:pPr>
+        <w:pStyle w:val="Normal"/>
+        <w:pBdr>
+          <w:bottom w:val="single" w:sz="6" w:space="1" w:color="000000"/>
+        </w:pBdr>
+        <w:rPr>
+          <w:rFonts w:ascii="Segoe UI Emoji" w:hAnsi="Segoe UI Emoji" w:cs="Segoe UI Emoji"/>
+          <w:b/>
+          <w:b/>
+          <w:bCs/>
+        </w:rPr>
+      </w:pPr>
+      <w:r>
+        <w:rPr>
+          <w:rFonts w:cs="Segoe UI Emoji" w:ascii="Segoe UI Emoji" w:hAnsi="Segoe UI Emoji"/>
+          <w:b/>
+          <w:bCs/>
+        </w:rPr>
+      </w:r>
+    </w:p>
+    <w:p>
+      <w:pPr>
+        <w:pStyle w:val="Normal"/>
+        <w:rPr>
+          <w:rFonts w:ascii="Segoe UI Emoji" w:hAnsi="Segoe UI Emoji" w:cs="Segoe UI Emoji"/>
+          <w:b/>
+          <w:b/>
+          <w:bCs/>
+        </w:rPr>
+      </w:pPr>
+      <w:r>
+        <w:rPr>
+          <w:rFonts w:cs="Segoe UI Emoji" w:ascii="Segoe UI Emoji" w:hAnsi="Segoe UI Emoji"/>
+          <w:b/>
+          <w:bCs/>
+        </w:rPr>
+      </w:r>
+    </w:p>
+    <w:p>
+      <w:pPr>
+        <w:pStyle w:val="Normal"/>
+        <w:rPr>
+          <w:rFonts w:ascii="DejaVu Serif" w:hAnsi="DejaVu Serif"/>
+        </w:rPr>
+      </w:pPr>
+      <w:r>
+        <w:rPr>
+          <w:rFonts w:cs="Segoe UI Emoji" w:ascii="DejaVu Serif" w:hAnsi="DejaVu Serif"/>
+          <w:b/>
+          <w:bCs/>
+        </w:rPr>
+        <w:t>G</w:t>
+      </w:r>
+      <w:r>
+        <w:rPr>
+          <w:rFonts w:cs="Segoe UI Emoji" w:ascii="DejaVu Serif" w:hAnsi="DejaVu Serif"/>
+          <w:b/>
+          <w:bCs/>
+        </w:rPr>
+        <w:t>ascon Rosana</w:t>
+      </w:r>
+    </w:p>
+    <w:p>
+      <w:pPr>
+        <w:pStyle w:val="Normal"/>
+        <w:rPr>
+          <w:rFonts w:cs="Segoe UI Emoji"/>
+          <w:b/>
+          <w:b/>
+          <w:bCs/>
+        </w:rPr>
+      </w:pPr>
+      <w:r>
+        <w:rPr>
+          <w:rFonts w:ascii="DejaVu Serif" w:hAnsi="DejaVu Serif"/>
+        </w:rPr>
+      </w:r>
+    </w:p>
+    <w:p>
+      <w:pPr>
+        <w:pStyle w:val="Normal"/>
+        <w:rPr>
+          <w:rFonts w:ascii="DejaVu Serif" w:hAnsi="DejaVu Serif"/>
+        </w:rPr>
+      </w:pPr>
+      <w:r>
+        <w:rPr>
+          <w:rFonts w:cs="Segoe UI Emoji" w:ascii="DejaVu Serif" w:hAnsi="DejaVu Serif"/>
+        </w:rPr>
+        <w:t>🎉</w:t>
+      </w:r>
+      <w:r>
+        <w:rPr>
+          <w:rFonts w:ascii="DejaVu Serif" w:hAnsi="DejaVu Serif"/>
+        </w:rPr>
+        <w:t>¡Felicitaciones por la entrega del Desafío 0</w:t>
+      </w:r>
+      <w:r>
+        <w:rPr>
+          <w:rFonts w:ascii="DejaVu Serif" w:hAnsi="DejaVu Serif"/>
+        </w:rPr>
+        <w:t>7</w:t>
+      </w:r>
+      <w:r>
+        <w:rPr>
+          <w:rFonts w:ascii="DejaVu Serif" w:hAnsi="DejaVu Serif"/>
+        </w:rPr>
+        <w:t xml:space="preserve">! </w:t>
+      </w:r>
+      <w:r>
+        <w:rPr>
+          <w:rFonts w:cs="Segoe UI Emoji" w:ascii="DejaVu Serif" w:hAnsi="DejaVu Serif"/>
+        </w:rPr>
+        <w:t>🎉</w:t>
+      </w:r>
+    </w:p>
+    <w:p>
+      <w:pPr>
+        <w:pStyle w:val="Normal"/>
+        <w:rPr>
+          <w:rFonts w:ascii="DejaVu Serif" w:hAnsi="DejaVu Serif"/>
+        </w:rPr>
+      </w:pPr>
+      <w:r>
+        <w:rPr>
+          <w:rFonts w:ascii="DejaVu Serif" w:hAnsi="DejaVu Serif"/>
+        </w:rPr>
+      </w:r>
+    </w:p>
+    <w:p>
+      <w:pPr>
+        <w:pStyle w:val="Normal"/>
+        <w:rPr>
+          <w:rFonts w:ascii="DejaVu Serif" w:hAnsi="DejaVu Serif"/>
+        </w:rPr>
+      </w:pPr>
+      <w:r>
+        <w:rPr>
+          <w:rFonts w:ascii="DejaVu Serif" w:hAnsi="DejaVu Serif"/>
+        </w:rPr>
+        <w:t>Gina</w:t>
+      </w:r>
+      <w:r>
+        <w:rPr>
+          <w:rFonts w:ascii="DejaVu Serif" w:hAnsi="DejaVu Serif"/>
+        </w:rPr>
+        <w:t xml:space="preserve">, muy buen trabajo cumpliste con los requerimientos solicitados en el enunciado, aplicaste correctamente manejo de DOM desde JS, bien aplicado el evento sobre el botón </w:t>
+      </w:r>
+      <w:r>
+        <w:rPr>
+          <w:rFonts w:ascii="DejaVu Serif" w:hAnsi="DejaVu Serif"/>
+        </w:rPr>
+        <w:t>y también los estilos</w:t>
+      </w:r>
+      <w:r>
+        <w:rPr>
+          <w:rFonts w:ascii="DejaVu Serif" w:hAnsi="DejaVu Serif"/>
+        </w:rPr>
+        <w:t xml:space="preserve">. </w:t>
+      </w:r>
+      <w:r>
+        <w:rPr>
+          <w:rFonts w:ascii="DejaVu Serif" w:hAnsi="DejaVu Serif"/>
+        </w:rPr>
+        <w:t>Lo único hubiera estado bueno es que utilices funciones para cuando ocultabas los personajes o presentabas.</w:t>
+      </w:r>
+    </w:p>
+    <w:p>
+      <w:pPr>
+        <w:pStyle w:val="Normal"/>
+        <w:rPr>
+          <w:rFonts w:ascii="DejaVu Serif" w:hAnsi="DejaVu Serif"/>
+        </w:rPr>
+      </w:pPr>
+      <w:r>
+        <w:rPr>
+          <w:rFonts w:ascii="DejaVu Serif" w:hAnsi="DejaVu Serif"/>
+        </w:rPr>
+      </w:r>
+    </w:p>
+    <w:p>
+      <w:pPr>
+        <w:pStyle w:val="Normal"/>
+        <w:rPr>
+          <w:rFonts w:ascii="DejaVu Serif" w:hAnsi="DejaVu Serif"/>
+        </w:rPr>
+      </w:pPr>
+      <w:r>
+        <w:rPr>
+          <w:rFonts w:ascii="DejaVu Serif" w:hAnsi="DejaVu Serif"/>
+        </w:rPr>
+        <w:t xml:space="preserve">Excelente que llegaste a </w:t>
+      </w:r>
+      <w:r>
+        <w:rPr>
+          <w:rFonts w:ascii="DejaVu Serif" w:hAnsi="DejaVu Serif"/>
+        </w:rPr>
+        <w:t xml:space="preserve">realizar los puntos bonus, </w:t>
+      </w:r>
+      <w:r>
+        <w:rPr>
+          <w:rFonts w:ascii="DejaVu Serif" w:hAnsi="DejaVu Serif"/>
+        </w:rPr>
+        <w:t>quedaron genial.</w:t>
+      </w:r>
+    </w:p>
+    <w:p>
+      <w:pPr>
+        <w:pStyle w:val="Normal"/>
+        <w:rPr>
+          <w:rFonts w:ascii="DejaVu Serif" w:hAnsi="DejaVu Serif"/>
+        </w:rPr>
+      </w:pPr>
+      <w:r>
+        <w:rPr>
+          <w:rFonts w:ascii="DejaVu Serif" w:hAnsi="DejaVu Serif"/>
+        </w:rPr>
+      </w:r>
+    </w:p>
+    <w:p>
+      <w:pPr>
+        <w:pStyle w:val="Normal"/>
+        <w:rPr>
+          <w:rFonts w:ascii="DejaVu Serif" w:hAnsi="DejaVu Serif"/>
+        </w:rPr>
+      </w:pPr>
+      <w:r>
+        <w:rPr>
+          <w:rFonts w:ascii="DejaVu Serif" w:hAnsi="DejaVu Serif"/>
+        </w:rPr>
+        <w:t>Excelente</w:t>
+      </w:r>
+      <w:r>
+        <w:rPr>
+          <w:rFonts w:ascii="DejaVu Serif" w:hAnsi="DejaVu Serif"/>
+        </w:rPr>
+        <w:t xml:space="preserve"> trabajo !</w:t>
+      </w:r>
+    </w:p>
+    <w:p>
+      <w:pPr>
+        <w:pStyle w:val="ListParagraph"/>
+        <w:rPr>
+          <w:rFonts w:ascii="DejaVu Serif" w:hAnsi="DejaVu Serif"/>
+        </w:rPr>
+      </w:pPr>
+      <w:r>
+        <w:rPr>
+          <w:rFonts w:ascii="DejaVu Serif" w:hAnsi="DejaVu Serif"/>
+        </w:rPr>
+      </w:r>
+    </w:p>
+    <w:p>
+      <w:pPr>
+        <w:pStyle w:val="Normal"/>
+        <w:rPr>
+          <w:rFonts w:ascii="DejaVu Serif" w:hAnsi="DejaVu Serif"/>
+        </w:rPr>
+      </w:pPr>
+      <w:r>
+        <w:rPr>
+          <w:rFonts w:cs="Segoe UI Emoji" w:ascii="DejaVu Serif" w:hAnsi="DejaVu Serif"/>
+          <w:b/>
+          <w:bCs/>
+        </w:rPr>
+        <w:t xml:space="preserve">Tu nota en el Desafío 07 es: </w:t>
+      </w:r>
+      <w:r>
+        <w:rPr>
+          <w:rFonts w:cs="Segoe UI Emoji" w:ascii="DejaVu Serif" w:hAnsi="DejaVu Serif"/>
+          <w:b/>
+          <w:bCs/>
+        </w:rPr>
+        <w:t>10</w:t>
+      </w:r>
+    </w:p>
+    <w:p>
+      <w:pPr>
+        <w:pStyle w:val="Normal"/>
+        <w:rPr>
+          <w:b/>
+          <w:b/>
+          <w:bCs/>
+        </w:rPr>
+      </w:pPr>
+      <w:r>
+        <w:rPr>
+          <w:rFonts w:ascii="DejaVu Serif" w:hAnsi="DejaVu Serif"/>
+        </w:rPr>
+      </w:r>
+    </w:p>
+    <w:p>
+      <w:pPr>
+        <w:pStyle w:val="Normal"/>
+        <w:pBdr>
+          <w:bottom w:val="single" w:sz="6" w:space="1" w:color="000000"/>
+        </w:pBdr>
+        <w:rPr>
+          <w:rFonts w:ascii="Segoe UI Emoji" w:hAnsi="Segoe UI Emoji" w:cs="Segoe UI Emoji"/>
+          <w:b/>
+          <w:b/>
+          <w:bCs/>
+        </w:rPr>
+      </w:pPr>
+      <w:r>
+        <w:rPr>
+          <w:rFonts w:cs="Segoe UI Emoji" w:ascii="Segoe UI Emoji" w:hAnsi="Segoe UI Emoji"/>
+          <w:b/>
+          <w:bCs/>
+        </w:rPr>
+      </w:r>
+    </w:p>
+    <w:p>
+      <w:pPr>
+        <w:pStyle w:val="Normal"/>
+        <w:rPr>
+          <w:rFonts w:ascii="Segoe UI Emoji" w:hAnsi="Segoe UI Emoji" w:cs="Segoe UI Emoji"/>
+          <w:b/>
+          <w:b/>
+          <w:bCs/>
+        </w:rPr>
+      </w:pPr>
+      <w:r>
+        <w:rPr>
+          <w:rFonts w:cs="Segoe UI Emoji" w:ascii="Segoe UI Emoji" w:hAnsi="Segoe UI Emoji"/>
+          <w:b/>
+          <w:bCs/>
+        </w:rPr>
+      </w:r>
+    </w:p>
+    <w:p>
+      <w:pPr>
+        <w:pStyle w:val="Normal"/>
+        <w:rPr>
+          <w:rFonts w:ascii="DejaVu Serif" w:hAnsi="DejaVu Serif"/>
+        </w:rPr>
+      </w:pPr>
+      <w:r>
+        <w:rPr>
+          <w:rFonts w:ascii="DejaVu Serif" w:hAnsi="DejaVu Serif"/>
+        </w:rPr>
+      </w:r>
+    </w:p>
+    <w:p>
+      <w:pPr>
+        <w:pStyle w:val="Normal"/>
+        <w:rPr>
+          <w:rFonts w:ascii="DejaVu Serif" w:hAnsi="DejaVu Serif"/>
+        </w:rPr>
+      </w:pPr>
+      <w:r>
+        <w:rPr>
+          <w:rFonts w:ascii="DejaVu Serif" w:hAnsi="DejaVu Serif"/>
+        </w:rPr>
+      </w:r>
+    </w:p>
+    <w:p>
+      <w:pPr>
+        <w:pStyle w:val="ListParagraph"/>
+        <w:rPr>
+          <w:rFonts w:ascii="DejaVu Serif" w:hAnsi="DejaVu Serif"/>
+        </w:rPr>
+      </w:pPr>
+      <w:r>
+        <w:rPr>
+          <w:rFonts w:ascii="DejaVu Serif" w:hAnsi="DejaVu Serif"/>
+        </w:rPr>
+      </w:r>
+    </w:p>
+    <w:p>
+      <w:pPr>
+        <w:pStyle w:val="Normal"/>
+        <w:rPr>
+          <w:rFonts w:ascii="Segoe UI Emoji" w:hAnsi="Segoe UI Emoji" w:cs="Segoe UI Emoji"/>
+        </w:rPr>
+      </w:pPr>
+      <w:r>
+        <w:rPr>
+          <w:rFonts w:cs="Segoe UI Emoji" w:ascii="Segoe UI Emoji" w:hAnsi="Segoe UI Emoji"/>
+        </w:rPr>
+        <w:t>Tu nota en el Desafío 0</w:t>
+      </w:r>
+      <w:r>
+        <w:rPr>
+          <w:rFonts w:cs="Segoe UI Emoji" w:ascii="Segoe UI Emoji" w:hAnsi="Segoe UI Emoji"/>
+        </w:rPr>
+        <w:t>7</w:t>
+      </w:r>
+      <w:r>
+        <w:rPr>
+          <w:rFonts w:cs="Segoe UI Emoji" w:ascii="Segoe UI Emoji" w:hAnsi="Segoe UI Emoji"/>
+        </w:rPr>
+        <w:t xml:space="preserve"> es: </w:t>
+      </w:r>
+      <w:r>
+        <w:rPr>
+          <w:rFonts w:cs="Segoe UI Emoji" w:ascii="Segoe UI Emoji" w:hAnsi="Segoe UI Emoji"/>
+          <w:b/>
+          <w:bCs/>
+        </w:rPr>
+        <w:t>10</w:t>
       </w:r>
     </w:p>
     <w:p>

</xml_diff>

<commit_message>
Correccion - Llegue a Rosana Gascon
</commit_message>
<xml_diff>
--- a/Desafios/07/Notas y Devoluciones 07.docx
+++ b/Desafios/07/Notas y Devoluciones 07.docx
@@ -52,55 +52,284 @@
           <w:b/>
           <w:bCs/>
         </w:rPr>
-        <w:t>Bo</w:t>
-      </w:r>
+        <w:t>Boccaccio Santiago</w:t>
+      </w:r>
+    </w:p>
+    <w:p>
+      <w:pPr>
+        <w:pStyle w:val="Normal"/>
+        <w:rPr>
+          <w:rFonts w:cs="Segoe UI Emoji"/>
+          <w:b/>
+          <w:b/>
+          <w:bCs/>
+        </w:rPr>
+      </w:pPr>
+      <w:r>
+        <w:rPr>
+          <w:rFonts w:cs="Segoe UI Emoji"/>
+          <w:b/>
+          <w:bCs/>
+        </w:rPr>
+      </w:r>
+    </w:p>
+    <w:p>
+      <w:pPr>
+        <w:pStyle w:val="Normal"/>
+        <w:rPr>
+          <w:rFonts w:ascii="DejaVu Serif" w:hAnsi="DejaVu Serif"/>
+        </w:rPr>
+      </w:pPr>
       <w:r>
         <w:rPr>
           <w:rFonts w:cs="Segoe UI Emoji" w:ascii="DejaVu Serif" w:hAnsi="DejaVu Serif"/>
-          <w:b/>
-          <w:bCs/>
-        </w:rPr>
-        <w:t>c</w:t>
+        </w:rPr>
+        <w:t>🎉</w:t>
+      </w:r>
+      <w:r>
+        <w:rPr>
+          <w:rFonts w:ascii="DejaVu Serif" w:hAnsi="DejaVu Serif"/>
+        </w:rPr>
+        <w:t xml:space="preserve">¡Felicitaciones por la entrega del Desafío 07! </w:t>
       </w:r>
       <w:r>
         <w:rPr>
           <w:rFonts w:cs="Segoe UI Emoji" w:ascii="DejaVu Serif" w:hAnsi="DejaVu Serif"/>
-          <w:b/>
-          <w:bCs/>
-        </w:rPr>
-        <w:t>caccio</w:t>
-      </w:r>
+        </w:rPr>
+        <w:t>🎉</w:t>
+      </w:r>
+    </w:p>
+    <w:p>
+      <w:pPr>
+        <w:pStyle w:val="Normal"/>
+        <w:rPr>
+          <w:rFonts w:ascii="DejaVu Serif" w:hAnsi="DejaVu Serif"/>
+        </w:rPr>
+      </w:pPr>
+      <w:r>
+        <w:rPr>
+          <w:rFonts w:ascii="DejaVu Serif" w:hAnsi="DejaVu Serif"/>
+        </w:rPr>
+      </w:r>
+    </w:p>
+    <w:p>
+      <w:pPr>
+        <w:pStyle w:val="Normal"/>
+        <w:rPr>
+          <w:rFonts w:ascii="DejaVu Serif" w:hAnsi="DejaVu Serif"/>
+        </w:rPr>
+      </w:pPr>
+      <w:r>
+        <w:rPr>
+          <w:rFonts w:ascii="DejaVu Serif" w:hAnsi="DejaVu Serif"/>
+        </w:rPr>
+        <w:t>Santiago, muy buen trabajo cumpliste con los requerimientos solicitados en el enunciado, aplicaste correctamente manejo de DOM desde JS, bien aplicado el evento sobre el botón. Destaco la prolijidad de tu JS.</w:t>
+      </w:r>
+    </w:p>
+    <w:p>
+      <w:pPr>
+        <w:pStyle w:val="Normal"/>
+        <w:rPr>
+          <w:rFonts w:ascii="DejaVu Serif" w:hAnsi="DejaVu Serif"/>
+        </w:rPr>
+      </w:pPr>
+      <w:r>
+        <w:rPr>
+          <w:rFonts w:ascii="DejaVu Serif" w:hAnsi="DejaVu Serif"/>
+        </w:rPr>
+      </w:r>
+    </w:p>
+    <w:p>
+      <w:pPr>
+        <w:pStyle w:val="Normal"/>
+        <w:rPr>
+          <w:rFonts w:ascii="DejaVu Serif" w:hAnsi="DejaVu Serif"/>
+        </w:rPr>
+      </w:pPr>
+      <w:r>
+        <w:rPr>
+          <w:rFonts w:ascii="DejaVu Serif" w:hAnsi="DejaVu Serif"/>
+        </w:rPr>
+        <w:t>Lastima no llegaste a realizar los puntos bonus.</w:t>
+      </w:r>
+    </w:p>
+    <w:p>
+      <w:pPr>
+        <w:pStyle w:val="Normal"/>
+        <w:rPr>
+          <w:rFonts w:ascii="DejaVu Serif" w:hAnsi="DejaVu Serif"/>
+        </w:rPr>
+      </w:pPr>
+      <w:r>
+        <w:rPr>
+          <w:rFonts w:ascii="DejaVu Serif" w:hAnsi="DejaVu Serif"/>
+        </w:rPr>
+      </w:r>
+    </w:p>
+    <w:p>
+      <w:pPr>
+        <w:pStyle w:val="Normal"/>
+        <w:rPr>
+          <w:rFonts w:ascii="DejaVu Serif" w:hAnsi="DejaVu Serif"/>
+        </w:rPr>
+      </w:pPr>
+      <w:r>
+        <w:rPr>
+          <w:rFonts w:ascii="DejaVu Serif" w:hAnsi="DejaVu Serif"/>
+        </w:rPr>
+        <w:t>Muy buen trabajo !</w:t>
+      </w:r>
+    </w:p>
+    <w:p>
+      <w:pPr>
+        <w:pStyle w:val="ListParagraph"/>
+        <w:rPr>
+          <w:rFonts w:ascii="DejaVu Serif" w:hAnsi="DejaVu Serif"/>
+        </w:rPr>
+      </w:pPr>
+      <w:r>
+        <w:rPr>
+          <w:rFonts w:ascii="DejaVu Serif" w:hAnsi="DejaVu Serif"/>
+        </w:rPr>
+      </w:r>
+    </w:p>
+    <w:p>
+      <w:pPr>
+        <w:pStyle w:val="Normal"/>
+        <w:rPr>
+          <w:rFonts w:ascii="DejaVu Serif" w:hAnsi="DejaVu Serif"/>
+        </w:rPr>
+      </w:pPr>
+      <w:r>
+        <w:rPr>
+          <w:rFonts w:ascii="DejaVu Serif" w:hAnsi="DejaVu Serif"/>
+        </w:rPr>
+        <w:t xml:space="preserve">Tu nota en el Desafío 07 es: </w:t>
+      </w:r>
+      <w:r>
+        <w:rPr>
+          <w:rFonts w:ascii="DejaVu Serif" w:hAnsi="DejaVu Serif"/>
+          <w:b/>
+          <w:bCs/>
+        </w:rPr>
+        <w:t>10</w:t>
+      </w:r>
+    </w:p>
+    <w:p>
+      <w:pPr>
+        <w:pStyle w:val="Normal"/>
+        <w:pBdr>
+          <w:bottom w:val="single" w:sz="6" w:space="1" w:color="000000"/>
+        </w:pBdr>
+        <w:rPr>
+          <w:rFonts w:ascii="Segoe UI Emoji" w:hAnsi="Segoe UI Emoji" w:cs="Segoe UI Emoji"/>
+          <w:b/>
+          <w:b/>
+          <w:bCs/>
+        </w:rPr>
+      </w:pPr>
+      <w:r>
+        <w:rPr>
+          <w:rFonts w:cs="Segoe UI Emoji" w:ascii="Segoe UI Emoji" w:hAnsi="Segoe UI Emoji"/>
+          <w:b/>
+          <w:bCs/>
+        </w:rPr>
+      </w:r>
+    </w:p>
+    <w:p>
+      <w:pPr>
+        <w:pStyle w:val="Normal"/>
+        <w:rPr>
+          <w:rFonts w:ascii="Segoe UI Emoji" w:hAnsi="Segoe UI Emoji" w:cs="Segoe UI Emoji"/>
+          <w:b/>
+          <w:b/>
+          <w:bCs/>
+        </w:rPr>
+      </w:pPr>
+      <w:r>
+        <w:rPr>
+          <w:rFonts w:cs="Segoe UI Emoji" w:ascii="Segoe UI Emoji" w:hAnsi="Segoe UI Emoji"/>
+          <w:b/>
+          <w:bCs/>
+        </w:rPr>
+      </w:r>
+    </w:p>
+    <w:p>
+      <w:pPr>
+        <w:pStyle w:val="Normal"/>
+        <w:rPr>
+          <w:rFonts w:ascii="Segoe UI Emoji" w:hAnsi="Segoe UI Emoji" w:cs="Segoe UI Emoji"/>
+          <w:b/>
+          <w:b/>
+          <w:bCs/>
+        </w:rPr>
+      </w:pPr>
+      <w:r>
+        <w:rPr>
+          <w:rFonts w:cs="Segoe UI Emoji" w:ascii="Segoe UI Emoji" w:hAnsi="Segoe UI Emoji"/>
+          <w:b/>
+          <w:bCs/>
+        </w:rPr>
+      </w:r>
+    </w:p>
+    <w:p>
+      <w:pPr>
+        <w:pStyle w:val="Normal"/>
+        <w:rPr>
+          <w:rFonts w:ascii="DejaVu Serif" w:hAnsi="DejaVu Serif"/>
+        </w:rPr>
+      </w:pPr>
       <w:r>
         <w:rPr>
           <w:rFonts w:cs="Segoe UI Emoji" w:ascii="DejaVu Serif" w:hAnsi="DejaVu Serif"/>
           <w:b/>
           <w:bCs/>
         </w:rPr>
-        <w:t xml:space="preserve"> </w:t>
-      </w:r>
+        <w:t>Coronel Cecilia</w:t>
+      </w:r>
+    </w:p>
+    <w:p>
+      <w:pPr>
+        <w:pStyle w:val="Normal"/>
+        <w:rPr>
+          <w:rFonts w:cs="Segoe UI Emoji"/>
+          <w:b/>
+          <w:b/>
+          <w:bCs/>
+        </w:rPr>
+      </w:pPr>
+      <w:r>
+        <w:rPr>
+          <w:rFonts w:cs="Segoe UI Emoji"/>
+          <w:b/>
+          <w:bCs/>
+        </w:rPr>
+      </w:r>
+    </w:p>
+    <w:p>
+      <w:pPr>
+        <w:pStyle w:val="Normal"/>
+        <w:rPr>
+          <w:rFonts w:ascii="DejaVu Serif" w:hAnsi="DejaVu Serif"/>
+        </w:rPr>
+      </w:pPr>
       <w:r>
         <w:rPr>
           <w:rFonts w:cs="Segoe UI Emoji" w:ascii="DejaVu Serif" w:hAnsi="DejaVu Serif"/>
-          <w:b/>
-          <w:bCs/>
-        </w:rPr>
-        <w:t>Santiago</w:t>
-      </w:r>
-    </w:p>
-    <w:p>
-      <w:pPr>
-        <w:pStyle w:val="Normal"/>
-        <w:rPr>
-          <w:rFonts w:cs="Segoe UI Emoji"/>
-          <w:b/>
-          <w:b/>
-          <w:bCs/>
-        </w:rPr>
-      </w:pPr>
+        </w:rPr>
+        <w:t>🎉</w:t>
+      </w:r>
       <w:r>
         <w:rPr>
           <w:rFonts w:ascii="DejaVu Serif" w:hAnsi="DejaVu Serif"/>
         </w:rPr>
+        <w:t xml:space="preserve">¡Felicitaciones por la entrega del Desafío 07! </w:t>
+      </w:r>
+      <w:r>
+        <w:rPr>
+          <w:rFonts w:cs="Segoe UI Emoji" w:ascii="DejaVu Serif" w:hAnsi="DejaVu Serif"/>
+        </w:rPr>
+        <w:t>🎉</w:t>
       </w:r>
     </w:p>
     <w:p>
@@ -112,33 +341,22 @@
       </w:pPr>
       <w:r>
         <w:rPr>
-          <w:rFonts w:cs="Segoe UI Emoji" w:ascii="DejaVu Serif" w:hAnsi="DejaVu Serif"/>
-        </w:rPr>
-        <w:t>🎉</w:t>
-      </w:r>
-      <w:r>
-        <w:rPr>
           <w:rFonts w:ascii="DejaVu Serif" w:hAnsi="DejaVu Serif"/>
         </w:rPr>
-        <w:t>¡Felicitaciones por la entrega del Desafío 0</w:t>
-      </w:r>
-      <w:r>
+      </w:r>
+    </w:p>
+    <w:p>
+      <w:pPr>
+        <w:pStyle w:val="Normal"/>
         <w:rPr>
           <w:rFonts w:ascii="DejaVu Serif" w:hAnsi="DejaVu Serif"/>
         </w:rPr>
-        <w:t>7</w:t>
-      </w:r>
+      </w:pPr>
       <w:r>
         <w:rPr>
           <w:rFonts w:ascii="DejaVu Serif" w:hAnsi="DejaVu Serif"/>
         </w:rPr>
-        <w:t xml:space="preserve">! </w:t>
-      </w:r>
-      <w:r>
-        <w:rPr>
-          <w:rFonts w:cs="Segoe UI Emoji" w:ascii="DejaVu Serif" w:hAnsi="DejaVu Serif"/>
-        </w:rPr>
-        <w:t>🎉</w:t>
+        <w:t xml:space="preserve">Cecilia, muy buen trabajo cumpliste con los requerimientos solicitados en el enunciado, aplicaste correctamente manejo de DOM desde JS, bien aplicado el evento sobre el botón. Me parece una buena costumbre dejar comentario sobre que hace cierta parte del código. </w:t>
       </w:r>
     </w:p>
     <w:p>
@@ -165,7 +383,7 @@
         <w:rPr>
           <w:rFonts w:ascii="DejaVu Serif" w:hAnsi="DejaVu Serif"/>
         </w:rPr>
-        <w:t>Santiago, muy buen trabajo cumpliste con los requerimientos solicitados en el enunciado, aplicaste correctamente manejo de DOM desde JS, bien aplicado el evento sobre el botón. Destaco la prolijidad de tu JS.</w:t>
+        <w:t>En los puntos bonus, en el primero te falto que si el usuario pone un nombre incorrecto permanezca presentado el ultimo personaje, eso lo logras comentando la función ocultarPersonajes() en el caso default del switch.</w:t>
       </w:r>
     </w:p>
     <w:p>
@@ -192,7 +410,7 @@
         <w:rPr>
           <w:rFonts w:ascii="DejaVu Serif" w:hAnsi="DejaVu Serif"/>
         </w:rPr>
-        <w:t>Lastima no llegaste a realizar los puntos bonus.</w:t>
+        <w:t>En el segundo para que al hacer click en el mismo div deje de presentarse, podias en un if que si no existe el atributo title en el div que atrapaste en la variable personaje entonces muestre al personaje sino que lo oculte:</w:t>
       </w:r>
     </w:p>
     <w:p>
@@ -212,321 +430,25 @@
       <w:pPr>
         <w:pStyle w:val="Normal"/>
         <w:rPr>
-          <w:rFonts w:ascii="DejaVu Serif" w:hAnsi="DejaVu Serif"/>
-        </w:rPr>
-      </w:pPr>
-      <w:r>
-        <w:rPr>
-          <w:rFonts w:ascii="DejaVu Serif" w:hAnsi="DejaVu Serif"/>
-        </w:rPr>
-        <w:t>Muy buen trabajo !</w:t>
-      </w:r>
-    </w:p>
-    <w:p>
-      <w:pPr>
-        <w:pStyle w:val="ListParagraph"/>
-        <w:rPr>
-          <w:rFonts w:ascii="DejaVu Serif" w:hAnsi="DejaVu Serif"/>
-        </w:rPr>
-      </w:pPr>
-      <w:r>
-        <w:rPr>
-          <w:rFonts w:ascii="DejaVu Serif" w:hAnsi="DejaVu Serif"/>
-        </w:rPr>
-      </w:r>
-    </w:p>
-    <w:p>
-      <w:pPr>
-        <w:pStyle w:val="Normal"/>
-        <w:rPr>
-          <w:rFonts w:ascii="DejaVu Serif" w:hAnsi="DejaVu Serif"/>
-        </w:rPr>
-      </w:pPr>
-      <w:r>
-        <w:rPr>
-          <w:rFonts w:ascii="DejaVu Serif" w:hAnsi="DejaVu Serif"/>
-        </w:rPr>
-        <w:t>Tu nota en el Desafío 0</w:t>
-      </w:r>
-      <w:r>
-        <w:rPr>
-          <w:rFonts w:ascii="DejaVu Serif" w:hAnsi="DejaVu Serif"/>
-        </w:rPr>
-        <w:t>7</w:t>
-      </w:r>
-      <w:r>
-        <w:rPr>
-          <w:rFonts w:ascii="DejaVu Serif" w:hAnsi="DejaVu Serif"/>
-        </w:rPr>
-        <w:t xml:space="preserve"> es: </w:t>
-      </w:r>
-      <w:r>
-        <w:rPr>
-          <w:rFonts w:ascii="DejaVu Serif" w:hAnsi="DejaVu Serif"/>
-          <w:b/>
-          <w:bCs/>
-        </w:rPr>
-        <w:t>10</w:t>
-      </w:r>
-    </w:p>
-    <w:p>
-      <w:pPr>
-        <w:pStyle w:val="Normal"/>
-        <w:pBdr>
-          <w:bottom w:val="single" w:sz="6" w:space="1" w:color="000000"/>
-        </w:pBdr>
-        <w:rPr>
-          <w:rFonts w:ascii="Segoe UI Emoji" w:hAnsi="Segoe UI Emoji" w:cs="Segoe UI Emoji"/>
-          <w:b/>
-          <w:b/>
-          <w:bCs/>
-        </w:rPr>
-      </w:pPr>
-      <w:r>
-        <w:rPr>
-          <w:rFonts w:cs="Segoe UI Emoji" w:ascii="Segoe UI Emoji" w:hAnsi="Segoe UI Emoji"/>
-          <w:b/>
-          <w:bCs/>
-        </w:rPr>
-      </w:r>
-    </w:p>
-    <w:p>
-      <w:pPr>
-        <w:pStyle w:val="Normal"/>
-        <w:rPr>
-          <w:rFonts w:ascii="Segoe UI Emoji" w:hAnsi="Segoe UI Emoji" w:cs="Segoe UI Emoji"/>
-          <w:b/>
-          <w:b/>
-          <w:bCs/>
-        </w:rPr>
-      </w:pPr>
-      <w:r>
-        <w:rPr>
-          <w:rFonts w:cs="Segoe UI Emoji" w:ascii="Segoe UI Emoji" w:hAnsi="Segoe UI Emoji"/>
-          <w:b/>
-          <w:bCs/>
-        </w:rPr>
-      </w:r>
-    </w:p>
-    <w:p>
-      <w:pPr>
-        <w:pStyle w:val="Normal"/>
-        <w:rPr>
-          <w:rFonts w:ascii="Segoe UI Emoji" w:hAnsi="Segoe UI Emoji" w:cs="Segoe UI Emoji"/>
-          <w:b/>
-          <w:b/>
-          <w:bCs/>
-        </w:rPr>
-      </w:pPr>
-      <w:r>
-        <w:rPr>
-          <w:rFonts w:cs="Segoe UI Emoji" w:ascii="Segoe UI Emoji" w:hAnsi="Segoe UI Emoji"/>
-          <w:b/>
-          <w:bCs/>
-        </w:rPr>
-      </w:r>
-    </w:p>
-    <w:p>
-      <w:pPr>
-        <w:pStyle w:val="Normal"/>
-        <w:rPr>
-          <w:rFonts w:ascii="DejaVu Serif" w:hAnsi="DejaVu Serif"/>
-        </w:rPr>
-      </w:pPr>
-      <w:r>
-        <w:rPr>
-          <w:rFonts w:cs="Segoe UI Emoji" w:ascii="DejaVu Serif" w:hAnsi="DejaVu Serif"/>
-          <w:b/>
-          <w:bCs/>
-        </w:rPr>
-        <w:t>Coronel</w:t>
-      </w:r>
-      <w:r>
-        <w:rPr>
-          <w:rFonts w:cs="Segoe UI Emoji" w:ascii="DejaVu Serif" w:hAnsi="DejaVu Serif"/>
-          <w:b/>
-          <w:bCs/>
-        </w:rPr>
-        <w:t xml:space="preserve"> </w:t>
-      </w:r>
-      <w:r>
-        <w:rPr>
-          <w:rFonts w:cs="Segoe UI Emoji" w:ascii="DejaVu Serif" w:hAnsi="DejaVu Serif"/>
-          <w:b/>
-          <w:bCs/>
-        </w:rPr>
-        <w:t>Cecilia</w:t>
-      </w:r>
-    </w:p>
-    <w:p>
-      <w:pPr>
-        <w:pStyle w:val="Normal"/>
-        <w:rPr>
-          <w:rFonts w:cs="Segoe UI Emoji"/>
-          <w:b/>
-          <w:b/>
-          <w:bCs/>
-        </w:rPr>
-      </w:pPr>
-      <w:r>
-        <w:rPr>
-          <w:rFonts w:ascii="DejaVu Serif" w:hAnsi="DejaVu Serif"/>
-        </w:rPr>
-      </w:r>
-    </w:p>
-    <w:p>
-      <w:pPr>
-        <w:pStyle w:val="Normal"/>
-        <w:rPr>
-          <w:rFonts w:ascii="DejaVu Serif" w:hAnsi="DejaVu Serif"/>
-        </w:rPr>
-      </w:pPr>
-      <w:r>
-        <w:rPr>
-          <w:rFonts w:cs="Segoe UI Emoji" w:ascii="DejaVu Serif" w:hAnsi="DejaVu Serif"/>
-        </w:rPr>
-        <w:t>🎉</w:t>
-      </w:r>
-      <w:r>
-        <w:rPr>
-          <w:rFonts w:ascii="DejaVu Serif" w:hAnsi="DejaVu Serif"/>
-        </w:rPr>
-        <w:t>¡Felicitaciones por la entrega del Desafío 0</w:t>
-      </w:r>
-      <w:r>
-        <w:rPr>
-          <w:rFonts w:ascii="DejaVu Serif" w:hAnsi="DejaVu Serif"/>
-        </w:rPr>
-        <w:t>7</w:t>
-      </w:r>
-      <w:r>
-        <w:rPr>
-          <w:rFonts w:ascii="DejaVu Serif" w:hAnsi="DejaVu Serif"/>
-        </w:rPr>
-        <w:t xml:space="preserve">! </w:t>
-      </w:r>
-      <w:r>
-        <w:rPr>
-          <w:rFonts w:cs="Segoe UI Emoji" w:ascii="DejaVu Serif" w:hAnsi="DejaVu Serif"/>
-        </w:rPr>
-        <w:t>🎉</w:t>
-      </w:r>
-    </w:p>
-    <w:p>
-      <w:pPr>
-        <w:pStyle w:val="Normal"/>
-        <w:rPr>
-          <w:rFonts w:ascii="DejaVu Serif" w:hAnsi="DejaVu Serif"/>
-        </w:rPr>
-      </w:pPr>
-      <w:r>
-        <w:rPr>
-          <w:rFonts w:ascii="DejaVu Serif" w:hAnsi="DejaVu Serif"/>
-        </w:rPr>
-      </w:r>
-    </w:p>
-    <w:p>
-      <w:pPr>
-        <w:pStyle w:val="Normal"/>
-        <w:rPr>
-          <w:rFonts w:ascii="DejaVu Serif" w:hAnsi="DejaVu Serif"/>
-        </w:rPr>
-      </w:pPr>
-      <w:r>
-        <w:rPr>
-          <w:rFonts w:ascii="DejaVu Serif" w:hAnsi="DejaVu Serif"/>
-        </w:rPr>
-        <w:t>Cecilia</w:t>
-      </w:r>
-      <w:r>
-        <w:rPr>
-          <w:rFonts w:ascii="DejaVu Serif" w:hAnsi="DejaVu Serif"/>
-        </w:rPr>
-        <w:t xml:space="preserve">, muy buen trabajo cumpliste con los requerimientos solicitados en el enunciado, aplicaste correctamente manejo de DOM desde JS, bien aplicado el evento sobre el botón. </w:t>
-      </w:r>
-      <w:r>
-        <w:rPr>
-          <w:rFonts w:ascii="DejaVu Serif" w:hAnsi="DejaVu Serif"/>
-        </w:rPr>
-        <w:t xml:space="preserve">Me parece una buena costumbre dejar comentario sobre que hace cierta parte del código. </w:t>
-      </w:r>
-    </w:p>
-    <w:p>
-      <w:pPr>
-        <w:pStyle w:val="Normal"/>
-        <w:rPr>
-          <w:rFonts w:ascii="DejaVu Serif" w:hAnsi="DejaVu Serif"/>
-        </w:rPr>
-      </w:pPr>
-      <w:r>
-        <w:rPr>
-          <w:rFonts w:ascii="DejaVu Serif" w:hAnsi="DejaVu Serif"/>
-        </w:rPr>
-      </w:r>
-    </w:p>
-    <w:p>
-      <w:pPr>
-        <w:pStyle w:val="Normal"/>
-        <w:rPr>
-          <w:rFonts w:ascii="DejaVu Serif" w:hAnsi="DejaVu Serif"/>
-        </w:rPr>
-      </w:pPr>
-      <w:r>
-        <w:rPr>
-          <w:rFonts w:ascii="DejaVu Serif" w:hAnsi="DejaVu Serif"/>
-        </w:rPr>
-        <w:t>En los puntos bonus, en el primero te falto que si el usuario pone un nombre incorrecto permanezca presentado el ultimo personaje, eso lo logras comentando la función ocultarPersonajes() en el caso default del switch.</w:t>
-      </w:r>
-    </w:p>
-    <w:p>
-      <w:pPr>
-        <w:pStyle w:val="Normal"/>
-        <w:rPr>
-          <w:rFonts w:ascii="DejaVu Serif" w:hAnsi="DejaVu Serif"/>
-        </w:rPr>
-      </w:pPr>
-      <w:r>
-        <w:rPr>
-          <w:rFonts w:ascii="DejaVu Serif" w:hAnsi="DejaVu Serif"/>
-        </w:rPr>
-      </w:r>
-    </w:p>
-    <w:p>
-      <w:pPr>
-        <w:pStyle w:val="Normal"/>
-        <w:rPr>
-          <w:rFonts w:ascii="DejaVu Serif" w:hAnsi="DejaVu Serif"/>
-        </w:rPr>
-      </w:pPr>
-      <w:r>
-        <w:rPr>
-          <w:rFonts w:ascii="DejaVu Serif" w:hAnsi="DejaVu Serif"/>
-        </w:rPr>
-        <w:t xml:space="preserve">En el segundo </w:t>
-      </w:r>
-      <w:r>
-        <w:rPr>
-          <w:rFonts w:ascii="DejaVu Serif" w:hAnsi="DejaVu Serif"/>
-        </w:rPr>
-        <w:t>para que al hacer click en el mismo div deje de presentarse, podias en un if que si no existe el atributo title en el div que atrapaste en la variable personaje entonces muestre al personaje sino que lo oculte:</w:t>
-      </w:r>
-    </w:p>
-    <w:p>
-      <w:pPr>
-        <w:pStyle w:val="Normal"/>
-        <w:rPr>
-          <w:rFonts w:ascii="DejaVu Serif" w:hAnsi="DejaVu Serif"/>
-        </w:rPr>
-      </w:pPr>
-      <w:r>
-        <w:rPr>
-          <w:rFonts w:ascii="DejaVu Serif" w:hAnsi="DejaVu Serif"/>
-        </w:rPr>
-      </w:r>
-    </w:p>
-    <w:p>
-      <w:pPr>
-        <w:pStyle w:val="Normal"/>
+          <w:rFonts w:ascii="Droid Sans Mono;monospace;monospace" w:hAnsi="Droid Sans Mono;monospace;monospace"/>
+          <w:b w:val="false"/>
+          <w:b w:val="false"/>
+          <w:color w:val="CCCCCC"/>
+          <w:sz w:val="21"/>
+          <w:shd w:fill="1F1F1F" w:val="clear"/>
+        </w:rPr>
+      </w:pPr>
+      <w:r>
+        <w:rPr>
+          <w:rFonts w:ascii="Droid Sans Mono;monospace;monospace" w:hAnsi="Droid Sans Mono;monospace;monospace"/>
+          <w:b w:val="false"/>
+          <w:color w:val="4FC1FF"/>
+          <w:sz w:val="21"/>
+          <w:shd w:fill="1F1F1F" w:val="clear"/>
+        </w:rPr>
+        <w:t>personajes</w:t>
+      </w:r>
+      <w:r>
         <w:rPr>
           <w:rFonts w:ascii="Droid Sans Mono;monospace;monospace" w:hAnsi="Droid Sans Mono;monospace;monospace"/>
           <w:b w:val="false"/>
@@ -534,16 +456,17 @@
           <w:sz w:val="21"/>
           <w:shd w:fill="1F1F1F" w:val="clear"/>
         </w:rPr>
-      </w:pPr>
+        <w:t>.</w:t>
+      </w:r>
       <w:r>
         <w:rPr>
           <w:rFonts w:ascii="Droid Sans Mono;monospace;monospace" w:hAnsi="Droid Sans Mono;monospace;monospace"/>
           <w:b w:val="false"/>
-          <w:color w:val="4FC1FF"/>
+          <w:color w:val="DCDCAA"/>
           <w:sz w:val="21"/>
           <w:shd w:fill="1F1F1F" w:val="clear"/>
         </w:rPr>
-        <w:t>personajes</w:t>
+        <w:t>forEach</w:t>
       </w:r>
       <w:r>
         <w:rPr>
@@ -553,6 +476,80 @@
           <w:sz w:val="21"/>
           <w:shd w:fill="1F1F1F" w:val="clear"/>
         </w:rPr>
+        <w:t>(</w:t>
+      </w:r>
+      <w:r>
+        <w:rPr>
+          <w:rFonts w:ascii="Droid Sans Mono;monospace;monospace" w:hAnsi="Droid Sans Mono;monospace;monospace"/>
+          <w:b w:val="false"/>
+          <w:color w:val="9CDCFE"/>
+          <w:sz w:val="21"/>
+          <w:shd w:fill="1F1F1F" w:val="clear"/>
+        </w:rPr>
+        <w:t>personaje</w:t>
+      </w:r>
+      <w:r>
+        <w:rPr>
+          <w:rFonts w:ascii="Droid Sans Mono;monospace;monospace" w:hAnsi="Droid Sans Mono;monospace;monospace"/>
+          <w:b w:val="false"/>
+          <w:color w:val="CCCCCC"/>
+          <w:sz w:val="21"/>
+          <w:shd w:fill="1F1F1F" w:val="clear"/>
+        </w:rPr>
+        <w:t xml:space="preserve"> </w:t>
+      </w:r>
+      <w:r>
+        <w:rPr>
+          <w:rFonts w:ascii="Droid Sans Mono;monospace;monospace" w:hAnsi="Droid Sans Mono;monospace;monospace"/>
+          <w:b w:val="false"/>
+          <w:color w:val="569CD6"/>
+          <w:sz w:val="21"/>
+          <w:shd w:fill="1F1F1F" w:val="clear"/>
+        </w:rPr>
+        <w:t>=&gt;</w:t>
+      </w:r>
+      <w:r>
+        <w:rPr>
+          <w:rFonts w:ascii="Droid Sans Mono;monospace;monospace" w:hAnsi="Droid Sans Mono;monospace;monospace"/>
+          <w:b w:val="false"/>
+          <w:color w:val="CCCCCC"/>
+          <w:sz w:val="21"/>
+          <w:shd w:fill="1F1F1F" w:val="clear"/>
+        </w:rPr>
+        <w:t xml:space="preserve"> {</w:t>
+      </w:r>
+    </w:p>
+    <w:p>
+      <w:pPr>
+        <w:pStyle w:val="Normal"/>
+        <w:spacing w:lineRule="atLeast" w:line="285" w:before="0" w:after="0"/>
+        <w:rPr>
+          <w:rFonts w:ascii="Droid Sans Mono;monospace;monospace" w:hAnsi="Droid Sans Mono;monospace;monospace"/>
+          <w:b w:val="false"/>
+          <w:b w:val="false"/>
+          <w:color w:val="CCCCCC"/>
+          <w:sz w:val="21"/>
+          <w:shd w:fill="1F1F1F" w:val="clear"/>
+        </w:rPr>
+      </w:pPr>
+      <w:r>
+        <w:rPr>
+          <w:rFonts w:ascii="Droid Sans Mono;monospace;monospace" w:hAnsi="Droid Sans Mono;monospace;monospace"/>
+          <w:b w:val="false"/>
+          <w:color w:val="9CDCFE"/>
+          <w:sz w:val="21"/>
+          <w:shd w:fill="1F1F1F" w:val="clear"/>
+        </w:rPr>
+        <w:t>personaje</w:t>
+      </w:r>
+      <w:r>
+        <w:rPr>
+          <w:rFonts w:ascii="Droid Sans Mono;monospace;monospace" w:hAnsi="Droid Sans Mono;monospace;monospace"/>
+          <w:b w:val="false"/>
+          <w:color w:val="CCCCCC"/>
+          <w:sz w:val="21"/>
+          <w:shd w:fill="1F1F1F" w:val="clear"/>
+        </w:rPr>
         <w:t>.</w:t>
       </w:r>
       <w:r>
@@ -563,7 +560,7 @@
           <w:sz w:val="21"/>
           <w:shd w:fill="1F1F1F" w:val="clear"/>
         </w:rPr>
-        <w:t>forEach</w:t>
+        <w:t>addEventListener</w:t>
       </w:r>
       <w:r>
         <w:rPr>
@@ -579,11 +576,11 @@
         <w:rPr>
           <w:rFonts w:ascii="Droid Sans Mono;monospace;monospace" w:hAnsi="Droid Sans Mono;monospace;monospace"/>
           <w:b w:val="false"/>
-          <w:color w:val="9CDCFE"/>
+          <w:color w:val="CE9178"/>
           <w:sz w:val="21"/>
           <w:shd w:fill="1F1F1F" w:val="clear"/>
         </w:rPr>
-        <w:t>personaje</w:t>
+        <w:t>'click'</w:t>
       </w:r>
       <w:r>
         <w:rPr>
@@ -593,7 +590,7 @@
           <w:sz w:val="21"/>
           <w:shd w:fill="1F1F1F" w:val="clear"/>
         </w:rPr>
-        <w:t xml:space="preserve"> </w:t>
+        <w:t xml:space="preserve">, </w:t>
       </w:r>
       <w:r>
         <w:rPr>
@@ -603,7 +600,7 @@
           <w:sz w:val="21"/>
           <w:shd w:fill="1F1F1F" w:val="clear"/>
         </w:rPr>
-        <w:t>=&gt;</w:t>
+        <w:t>function</w:t>
       </w:r>
       <w:r>
         <w:rPr>
@@ -613,13 +610,33 @@
           <w:sz w:val="21"/>
           <w:shd w:fill="1F1F1F" w:val="clear"/>
         </w:rPr>
-        <w:t xml:space="preserve"> {</w:t>
+        <w:t>() {</w:t>
       </w:r>
     </w:p>
     <w:p>
       <w:pPr>
         <w:pStyle w:val="Normal"/>
         <w:spacing w:lineRule="atLeast" w:line="285" w:before="0" w:after="0"/>
+        <w:rPr>
+          <w:rFonts w:ascii="Droid Sans Mono;monospace;monospace" w:hAnsi="Droid Sans Mono;monospace;monospace"/>
+          <w:b w:val="false"/>
+          <w:b w:val="false"/>
+          <w:color w:val="CCCCCC"/>
+          <w:sz w:val="21"/>
+          <w:shd w:fill="1F1F1F" w:val="clear"/>
+        </w:rPr>
+      </w:pPr>
+      <w:r>
+        <w:rPr>
+          <w:rFonts w:ascii="Droid Sans Mono;monospace;monospace" w:hAnsi="Droid Sans Mono;monospace;monospace"/>
+          <w:b w:val="false"/>
+          <w:color w:val="C586C0"/>
+          <w:sz w:val="21"/>
+          <w:shd w:fill="1F1F1F" w:val="clear"/>
+        </w:rPr>
+        <w:t>if</w:t>
+      </w:r>
+      <w:r>
         <w:rPr>
           <w:rFonts w:ascii="Droid Sans Mono;monospace;monospace" w:hAnsi="Droid Sans Mono;monospace;monospace"/>
           <w:b w:val="false"/>
@@ -627,7 +644,28 @@
           <w:sz w:val="21"/>
           <w:shd w:fill="1F1F1F" w:val="clear"/>
         </w:rPr>
-      </w:pPr>
+        <w:t>(</w:t>
+      </w:r>
+      <w:r>
+        <w:rPr>
+          <w:rFonts w:ascii="Droid Sans Mono;monospace;monospace" w:hAnsi="Droid Sans Mono;monospace;monospace"/>
+          <w:b w:val="false"/>
+          <w:color w:val="D4D4D4"/>
+          <w:sz w:val="21"/>
+          <w:shd w:fill="1F1F1F" w:val="clear"/>
+        </w:rPr>
+        <w:t>!</w:t>
+      </w:r>
+      <w:r>
+        <w:rPr>
+          <w:rFonts w:ascii="Droid Sans Mono;monospace;monospace" w:hAnsi="Droid Sans Mono;monospace;monospace"/>
+          <w:b w:val="false"/>
+          <w:color w:val="CCCCCC"/>
+          <w:sz w:val="21"/>
+          <w:shd w:fill="1F1F1F" w:val="clear"/>
+        </w:rPr>
+        <w:t>(</w:t>
+      </w:r>
       <w:r>
         <w:rPr>
           <w:rFonts w:ascii="Droid Sans Mono;monospace;monospace" w:hAnsi="Droid Sans Mono;monospace;monospace"/>
@@ -652,11 +690,11 @@
         <w:rPr>
           <w:rFonts w:ascii="Droid Sans Mono;monospace;monospace" w:hAnsi="Droid Sans Mono;monospace;monospace"/>
           <w:b w:val="false"/>
-          <w:color w:val="DCDCAA"/>
+          <w:color w:val="9CDCFE"/>
           <w:sz w:val="21"/>
           <w:shd w:fill="1F1F1F" w:val="clear"/>
         </w:rPr>
-        <w:t>addEventListener</w:t>
+        <w:t>title</w:t>
       </w:r>
       <w:r>
         <w:rPr>
@@ -666,17 +704,31 @@
           <w:sz w:val="21"/>
           <w:shd w:fill="1F1F1F" w:val="clear"/>
         </w:rPr>
-        <w:t>(</w:t>
-      </w:r>
-      <w:r>
+        <w:t>)){</w:t>
+      </w:r>
+    </w:p>
+    <w:p>
+      <w:pPr>
+        <w:pStyle w:val="Normal"/>
+        <w:spacing w:lineRule="atLeast" w:line="285" w:before="0" w:after="0"/>
         <w:rPr>
           <w:rFonts w:ascii="Droid Sans Mono;monospace;monospace" w:hAnsi="Droid Sans Mono;monospace;monospace"/>
           <w:b w:val="false"/>
-          <w:color w:val="CE9178"/>
+          <w:b w:val="false"/>
+          <w:color w:val="CCCCCC"/>
           <w:sz w:val="21"/>
           <w:shd w:fill="1F1F1F" w:val="clear"/>
         </w:rPr>
-        <w:t>'click'</w:t>
+      </w:pPr>
+      <w:r>
+        <w:rPr>
+          <w:rFonts w:ascii="Droid Sans Mono;monospace;monospace" w:hAnsi="Droid Sans Mono;monospace;monospace"/>
+          <w:b w:val="false"/>
+          <w:color w:val="DCDCAA"/>
+          <w:sz w:val="21"/>
+          <w:shd w:fill="1F1F1F" w:val="clear"/>
+        </w:rPr>
+        <w:t>mostrarPersonaje</w:t>
       </w:r>
       <w:r>
         <w:rPr>
@@ -686,17 +738,17 @@
           <w:sz w:val="21"/>
           <w:shd w:fill="1F1F1F" w:val="clear"/>
         </w:rPr>
-        <w:t xml:space="preserve">, </w:t>
+        <w:t>(</w:t>
       </w:r>
       <w:r>
         <w:rPr>
           <w:rFonts w:ascii="Droid Sans Mono;monospace;monospace" w:hAnsi="Droid Sans Mono;monospace;monospace"/>
           <w:b w:val="false"/>
-          <w:color w:val="569CD6"/>
+          <w:color w:val="9CDCFE"/>
           <w:sz w:val="21"/>
           <w:shd w:fill="1F1F1F" w:val="clear"/>
         </w:rPr>
-        <w:t>function</w:t>
+        <w:t>personaje</w:t>
       </w:r>
       <w:r>
         <w:rPr>
@@ -706,13 +758,19 @@
           <w:sz w:val="21"/>
           <w:shd w:fill="1F1F1F" w:val="clear"/>
         </w:rPr>
-        <w:t>() {</w:t>
-      </w:r>
-    </w:p>
-    <w:p>
-      <w:pPr>
-        <w:pStyle w:val="Normal"/>
-        <w:spacing w:lineRule="atLeast" w:line="285" w:before="0" w:after="0"/>
+        <w:t>.</w:t>
+      </w:r>
+      <w:r>
+        <w:rPr>
+          <w:rFonts w:ascii="Droid Sans Mono;monospace;monospace" w:hAnsi="Droid Sans Mono;monospace;monospace"/>
+          <w:b w:val="false"/>
+          <w:color w:val="9CDCFE"/>
+          <w:sz w:val="21"/>
+          <w:shd w:fill="1F1F1F" w:val="clear"/>
+        </w:rPr>
+        <w:t>id</w:t>
+      </w:r>
+      <w:r>
         <w:rPr>
           <w:rFonts w:ascii="Droid Sans Mono;monospace;monospace" w:hAnsi="Droid Sans Mono;monospace;monospace"/>
           <w:b w:val="false"/>
@@ -720,7 +778,32 @@
           <w:sz w:val="21"/>
           <w:shd w:fill="1F1F1F" w:val="clear"/>
         </w:rPr>
-      </w:pPr>
+        <w:t>);</w:t>
+      </w:r>
+    </w:p>
+    <w:p>
+      <w:pPr>
+        <w:pStyle w:val="Normal"/>
+        <w:spacing w:lineRule="atLeast" w:line="285" w:before="0" w:after="0"/>
+        <w:rPr>
+          <w:rFonts w:ascii="Droid Sans Mono;monospace;monospace" w:hAnsi="Droid Sans Mono;monospace;monospace"/>
+          <w:b w:val="false"/>
+          <w:b w:val="false"/>
+          <w:color w:val="CCCCCC"/>
+          <w:sz w:val="21"/>
+          <w:shd w:fill="1F1F1F" w:val="clear"/>
+        </w:rPr>
+      </w:pPr>
+      <w:r>
+        <w:rPr>
+          <w:rFonts w:ascii="Droid Sans Mono;monospace;monospace" w:hAnsi="Droid Sans Mono;monospace;monospace"/>
+          <w:b w:val="false"/>
+          <w:color w:val="CCCCCC"/>
+          <w:sz w:val="21"/>
+          <w:shd w:fill="1F1F1F" w:val="clear"/>
+        </w:rPr>
+        <w:t xml:space="preserve">} </w:t>
+      </w:r>
       <w:r>
         <w:rPr>
           <w:rFonts w:ascii="Droid Sans Mono;monospace;monospace" w:hAnsi="Droid Sans Mono;monospace;monospace"/>
@@ -729,7 +812,7 @@
           <w:sz w:val="21"/>
           <w:shd w:fill="1F1F1F" w:val="clear"/>
         </w:rPr>
-        <w:t>if</w:t>
+        <w:t>else</w:t>
       </w:r>
       <w:r>
         <w:rPr>
@@ -739,17 +822,31 @@
           <w:sz w:val="21"/>
           <w:shd w:fill="1F1F1F" w:val="clear"/>
         </w:rPr>
-        <w:t>(</w:t>
-      </w:r>
-      <w:r>
+        <w:t>{</w:t>
+      </w:r>
+    </w:p>
+    <w:p>
+      <w:pPr>
+        <w:pStyle w:val="Normal"/>
+        <w:spacing w:lineRule="atLeast" w:line="285" w:before="0" w:after="0"/>
         <w:rPr>
           <w:rFonts w:ascii="Droid Sans Mono;monospace;monospace" w:hAnsi="Droid Sans Mono;monospace;monospace"/>
           <w:b w:val="false"/>
-          <w:color w:val="D4D4D4"/>
+          <w:b w:val="false"/>
+          <w:color w:val="CCCCCC"/>
           <w:sz w:val="21"/>
           <w:shd w:fill="1F1F1F" w:val="clear"/>
         </w:rPr>
-        <w:t>!</w:t>
+      </w:pPr>
+      <w:r>
+        <w:rPr>
+          <w:rFonts w:ascii="Droid Sans Mono;monospace;monospace" w:hAnsi="Droid Sans Mono;monospace;monospace"/>
+          <w:b w:val="false"/>
+          <w:color w:val="DCDCAA"/>
+          <w:sz w:val="21"/>
+          <w:shd w:fill="1F1F1F" w:val="clear"/>
+        </w:rPr>
+        <w:t>ocultarPersonajes</w:t>
       </w:r>
       <w:r>
         <w:rPr>
@@ -759,18 +856,22 @@
           <w:sz w:val="21"/>
           <w:shd w:fill="1F1F1F" w:val="clear"/>
         </w:rPr>
-        <w:t>(</w:t>
-      </w:r>
-      <w:r>
+        <w:t>()</w:t>
+      </w:r>
+    </w:p>
+    <w:p>
+      <w:pPr>
+        <w:pStyle w:val="Normal"/>
+        <w:spacing w:lineRule="atLeast" w:line="285" w:before="0" w:after="0"/>
         <w:rPr>
           <w:rFonts w:ascii="Droid Sans Mono;monospace;monospace" w:hAnsi="Droid Sans Mono;monospace;monospace"/>
           <w:b w:val="false"/>
-          <w:color w:val="9CDCFE"/>
+          <w:b w:val="false"/>
+          <w:color w:val="CCCCCC"/>
           <w:sz w:val="21"/>
           <w:shd w:fill="1F1F1F" w:val="clear"/>
         </w:rPr>
-        <w:t>personaje</w:t>
-      </w:r>
+      </w:pPr>
       <w:r>
         <w:rPr>
           <w:rFonts w:ascii="Droid Sans Mono;monospace;monospace" w:hAnsi="Droid Sans Mono;monospace;monospace"/>
@@ -779,18 +880,22 @@
           <w:sz w:val="21"/>
           <w:shd w:fill="1F1F1F" w:val="clear"/>
         </w:rPr>
-        <w:t>.</w:t>
-      </w:r>
-      <w:r>
+        <w:t>}</w:t>
+      </w:r>
+    </w:p>
+    <w:p>
+      <w:pPr>
+        <w:pStyle w:val="Normal"/>
+        <w:spacing w:lineRule="atLeast" w:line="285" w:before="0" w:after="0"/>
         <w:rPr>
           <w:rFonts w:ascii="Droid Sans Mono;monospace;monospace" w:hAnsi="Droid Sans Mono;monospace;monospace"/>
           <w:b w:val="false"/>
-          <w:color w:val="9CDCFE"/>
+          <w:b w:val="false"/>
+          <w:color w:val="CCCCCC"/>
           <w:sz w:val="21"/>
           <w:shd w:fill="1F1F1F" w:val="clear"/>
         </w:rPr>
-        <w:t>title</w:t>
-      </w:r>
+      </w:pPr>
       <w:r>
         <w:rPr>
           <w:rFonts w:ascii="Droid Sans Mono;monospace;monospace" w:hAnsi="Droid Sans Mono;monospace;monospace"/>
@@ -799,13 +904,23 @@
           <w:sz w:val="21"/>
           <w:shd w:fill="1F1F1F" w:val="clear"/>
         </w:rPr>
-        <w:t>)){</w:t>
+        <w:t>});</w:t>
       </w:r>
     </w:p>
     <w:p>
       <w:pPr>
         <w:pStyle w:val="Normal"/>
         <w:spacing w:lineRule="atLeast" w:line="285" w:before="0" w:after="0"/>
+        <w:rPr>
+          <w:rFonts w:ascii="Droid Sans Mono;monospace;monospace" w:hAnsi="Droid Sans Mono;monospace;monospace"/>
+          <w:b w:val="false"/>
+          <w:b w:val="false"/>
+          <w:color w:val="CCCCCC"/>
+          <w:sz w:val="21"/>
+          <w:shd w:fill="1F1F1F" w:val="clear"/>
+        </w:rPr>
+      </w:pPr>
+      <w:r>
         <w:rPr>
           <w:rFonts w:ascii="Droid Sans Mono;monospace;monospace" w:hAnsi="Droid Sans Mono;monospace;monospace"/>
           <w:b w:val="false"/>
@@ -813,216 +928,12 @@
           <w:sz w:val="21"/>
           <w:shd w:fill="1F1F1F" w:val="clear"/>
         </w:rPr>
-      </w:pPr>
-      <w:r>
-        <w:rPr>
-          <w:rFonts w:ascii="Droid Sans Mono;monospace;monospace" w:hAnsi="Droid Sans Mono;monospace;monospace"/>
-          <w:b w:val="false"/>
-          <w:color w:val="DCDCAA"/>
-          <w:sz w:val="21"/>
-          <w:shd w:fill="1F1F1F" w:val="clear"/>
-        </w:rPr>
-        <w:t>mostrarPersonaje</w:t>
-      </w:r>
-      <w:r>
-        <w:rPr>
-          <w:rFonts w:ascii="Droid Sans Mono;monospace;monospace" w:hAnsi="Droid Sans Mono;monospace;monospace"/>
-          <w:b w:val="false"/>
-          <w:color w:val="CCCCCC"/>
-          <w:sz w:val="21"/>
-          <w:shd w:fill="1F1F1F" w:val="clear"/>
-        </w:rPr>
-        <w:t>(</w:t>
-      </w:r>
-      <w:r>
-        <w:rPr>
-          <w:rFonts w:ascii="Droid Sans Mono;monospace;monospace" w:hAnsi="Droid Sans Mono;monospace;monospace"/>
-          <w:b w:val="false"/>
-          <w:color w:val="9CDCFE"/>
-          <w:sz w:val="21"/>
-          <w:shd w:fill="1F1F1F" w:val="clear"/>
-        </w:rPr>
-        <w:t>personaje</w:t>
-      </w:r>
-      <w:r>
-        <w:rPr>
-          <w:rFonts w:ascii="Droid Sans Mono;monospace;monospace" w:hAnsi="Droid Sans Mono;monospace;monospace"/>
-          <w:b w:val="false"/>
-          <w:color w:val="CCCCCC"/>
-          <w:sz w:val="21"/>
-          <w:shd w:fill="1F1F1F" w:val="clear"/>
-        </w:rPr>
-        <w:t>.</w:t>
-      </w:r>
-      <w:r>
-        <w:rPr>
-          <w:rFonts w:ascii="Droid Sans Mono;monospace;monospace" w:hAnsi="Droid Sans Mono;monospace;monospace"/>
-          <w:b w:val="false"/>
-          <w:color w:val="9CDCFE"/>
-          <w:sz w:val="21"/>
-          <w:shd w:fill="1F1F1F" w:val="clear"/>
-        </w:rPr>
-        <w:t>id</w:t>
-      </w:r>
-      <w:r>
-        <w:rPr>
-          <w:rFonts w:ascii="Droid Sans Mono;monospace;monospace" w:hAnsi="Droid Sans Mono;monospace;monospace"/>
-          <w:b w:val="false"/>
-          <w:color w:val="CCCCCC"/>
-          <w:sz w:val="21"/>
-          <w:shd w:fill="1F1F1F" w:val="clear"/>
-        </w:rPr>
-        <w:t>);</w:t>
-      </w:r>
-    </w:p>
-    <w:p>
-      <w:pPr>
-        <w:pStyle w:val="Normal"/>
-        <w:spacing w:lineRule="atLeast" w:line="285" w:before="0" w:after="0"/>
-        <w:rPr>
-          <w:rFonts w:ascii="Droid Sans Mono;monospace;monospace" w:hAnsi="Droid Sans Mono;monospace;monospace"/>
-          <w:b w:val="false"/>
-          <w:color w:val="CCCCCC"/>
-          <w:sz w:val="21"/>
-          <w:shd w:fill="1F1F1F" w:val="clear"/>
-        </w:rPr>
-      </w:pPr>
-      <w:r>
-        <w:rPr>
-          <w:rFonts w:ascii="Droid Sans Mono;monospace;monospace" w:hAnsi="Droid Sans Mono;monospace;monospace"/>
-          <w:b w:val="false"/>
-          <w:color w:val="CCCCCC"/>
-          <w:sz w:val="21"/>
-          <w:shd w:fill="1F1F1F" w:val="clear"/>
-        </w:rPr>
-        <w:t xml:space="preserve">} </w:t>
-      </w:r>
-      <w:r>
-        <w:rPr>
-          <w:rFonts w:ascii="Droid Sans Mono;monospace;monospace" w:hAnsi="Droid Sans Mono;monospace;monospace"/>
-          <w:b w:val="false"/>
-          <w:color w:val="C586C0"/>
-          <w:sz w:val="21"/>
-          <w:shd w:fill="1F1F1F" w:val="clear"/>
-        </w:rPr>
-        <w:t>else</w:t>
-      </w:r>
-      <w:r>
-        <w:rPr>
-          <w:rFonts w:ascii="Droid Sans Mono;monospace;monospace" w:hAnsi="Droid Sans Mono;monospace;monospace"/>
-          <w:b w:val="false"/>
-          <w:color w:val="CCCCCC"/>
-          <w:sz w:val="21"/>
-          <w:shd w:fill="1F1F1F" w:val="clear"/>
-        </w:rPr>
-        <w:t>{</w:t>
-      </w:r>
-    </w:p>
-    <w:p>
-      <w:pPr>
-        <w:pStyle w:val="Normal"/>
-        <w:spacing w:lineRule="atLeast" w:line="285" w:before="0" w:after="0"/>
-        <w:rPr>
-          <w:rFonts w:ascii="Droid Sans Mono;monospace;monospace" w:hAnsi="Droid Sans Mono;monospace;monospace"/>
-          <w:b w:val="false"/>
-          <w:color w:val="CCCCCC"/>
-          <w:sz w:val="21"/>
-          <w:shd w:fill="1F1F1F" w:val="clear"/>
-        </w:rPr>
-      </w:pPr>
-      <w:r>
-        <w:rPr>
-          <w:rFonts w:ascii="Droid Sans Mono;monospace;monospace" w:hAnsi="Droid Sans Mono;monospace;monospace"/>
-          <w:b w:val="false"/>
-          <w:color w:val="DCDCAA"/>
-          <w:sz w:val="21"/>
-          <w:shd w:fill="1F1F1F" w:val="clear"/>
-        </w:rPr>
-        <w:t>ocultarPersonajes</w:t>
-      </w:r>
-      <w:r>
-        <w:rPr>
-          <w:rFonts w:ascii="Droid Sans Mono;monospace;monospace" w:hAnsi="Droid Sans Mono;monospace;monospace"/>
-          <w:b w:val="false"/>
-          <w:color w:val="CCCCCC"/>
-          <w:sz w:val="21"/>
-          <w:shd w:fill="1F1F1F" w:val="clear"/>
-        </w:rPr>
-        <w:t>()</w:t>
-      </w:r>
-    </w:p>
-    <w:p>
-      <w:pPr>
-        <w:pStyle w:val="Normal"/>
-        <w:spacing w:lineRule="atLeast" w:line="285" w:before="0" w:after="0"/>
-        <w:rPr>
-          <w:rFonts w:ascii="Droid Sans Mono;monospace;monospace" w:hAnsi="Droid Sans Mono;monospace;monospace"/>
-          <w:b w:val="false"/>
-          <w:color w:val="CCCCCC"/>
-          <w:sz w:val="21"/>
-          <w:shd w:fill="1F1F1F" w:val="clear"/>
-        </w:rPr>
-      </w:pPr>
-      <w:r>
-        <w:rPr>
-          <w:rFonts w:ascii="Droid Sans Mono;monospace;monospace" w:hAnsi="Droid Sans Mono;monospace;monospace"/>
-          <w:b w:val="false"/>
-          <w:color w:val="CCCCCC"/>
-          <w:sz w:val="21"/>
-          <w:shd w:fill="1F1F1F" w:val="clear"/>
-        </w:rPr>
-        <w:t>}</w:t>
-      </w:r>
-    </w:p>
-    <w:p>
-      <w:pPr>
-        <w:pStyle w:val="Normal"/>
-        <w:spacing w:lineRule="atLeast" w:line="285" w:before="0" w:after="0"/>
-        <w:rPr>
-          <w:rFonts w:ascii="Droid Sans Mono;monospace;monospace" w:hAnsi="Droid Sans Mono;monospace;monospace"/>
-          <w:b w:val="false"/>
-          <w:color w:val="CCCCCC"/>
-          <w:sz w:val="21"/>
-          <w:shd w:fill="1F1F1F" w:val="clear"/>
-        </w:rPr>
-      </w:pPr>
-      <w:r>
-        <w:rPr>
-          <w:rFonts w:ascii="Droid Sans Mono;monospace;monospace" w:hAnsi="Droid Sans Mono;monospace;monospace"/>
-          <w:b w:val="false"/>
-          <w:color w:val="CCCCCC"/>
-          <w:sz w:val="21"/>
-          <w:shd w:fill="1F1F1F" w:val="clear"/>
-        </w:rPr>
         <w:t>});</w:t>
       </w:r>
     </w:p>
     <w:p>
       <w:pPr>
         <w:pStyle w:val="Normal"/>
-        <w:spacing w:lineRule="atLeast" w:line="285" w:before="0" w:after="0"/>
-        <w:rPr>
-          <w:rFonts w:ascii="Droid Sans Mono;monospace;monospace" w:hAnsi="Droid Sans Mono;monospace;monospace"/>
-          <w:b w:val="false"/>
-          <w:color w:val="CCCCCC"/>
-          <w:sz w:val="21"/>
-          <w:shd w:fill="1F1F1F" w:val="clear"/>
-        </w:rPr>
-      </w:pPr>
-      <w:r>
-        <w:rPr>
-          <w:rFonts w:ascii="Droid Sans Mono;monospace;monospace" w:hAnsi="Droid Sans Mono;monospace;monospace"/>
-          <w:b w:val="false"/>
-          <w:color w:val="CCCCCC"/>
-          <w:sz w:val="21"/>
-          <w:shd w:fill="1F1F1F" w:val="clear"/>
-        </w:rPr>
-        <w:t>});</w:t>
-      </w:r>
-    </w:p>
-    <w:p>
-      <w:pPr>
-        <w:pStyle w:val="Normal"/>
         <w:rPr>
           <w:rFonts w:ascii="DejaVu Serif" w:hAnsi="DejaVu Serif"/>
         </w:rPr>
@@ -1106,96 +1017,337 @@
       </w:pPr>
       <w:r>
         <w:rPr>
+          <w:b/>
+          <w:bCs/>
+        </w:rPr>
+      </w:r>
+    </w:p>
+    <w:p>
+      <w:pPr>
+        <w:pStyle w:val="Normal"/>
+        <w:rPr>
+          <w:b/>
+          <w:b/>
+          <w:bCs/>
+        </w:rPr>
+      </w:pPr>
+      <w:r>
+        <w:rPr>
+          <w:b/>
+          <w:bCs/>
+        </w:rPr>
+      </w:r>
+    </w:p>
+    <w:p>
+      <w:pPr>
+        <w:pStyle w:val="Normal"/>
+        <w:pBdr>
+          <w:bottom w:val="single" w:sz="6" w:space="1" w:color="000000"/>
+        </w:pBdr>
+        <w:rPr>
+          <w:rFonts w:ascii="Segoe UI Emoji" w:hAnsi="Segoe UI Emoji" w:cs="Segoe UI Emoji"/>
+          <w:b/>
+          <w:b/>
+          <w:bCs/>
+        </w:rPr>
+      </w:pPr>
+      <w:r>
+        <w:rPr>
+          <w:rFonts w:cs="Segoe UI Emoji" w:ascii="Segoe UI Emoji" w:hAnsi="Segoe UI Emoji"/>
+          <w:b/>
+          <w:bCs/>
+        </w:rPr>
+      </w:r>
+    </w:p>
+    <w:p>
+      <w:pPr>
+        <w:pStyle w:val="Normal"/>
+        <w:rPr>
+          <w:rFonts w:ascii="Segoe UI Emoji" w:hAnsi="Segoe UI Emoji" w:cs="Segoe UI Emoji"/>
+          <w:b/>
+          <w:b/>
+          <w:bCs/>
+        </w:rPr>
+      </w:pPr>
+      <w:r>
+        <w:rPr>
+          <w:rFonts w:cs="Segoe UI Emoji" w:ascii="Segoe UI Emoji" w:hAnsi="Segoe UI Emoji"/>
+          <w:b/>
+          <w:bCs/>
+        </w:rPr>
+      </w:r>
+    </w:p>
+    <w:p>
+      <w:pPr>
+        <w:pStyle w:val="Normal"/>
+        <w:rPr>
+          <w:rFonts w:ascii="Segoe UI Emoji" w:hAnsi="Segoe UI Emoji" w:cs="Segoe UI Emoji"/>
+          <w:b/>
+          <w:b/>
+          <w:bCs/>
+        </w:rPr>
+      </w:pPr>
+      <w:r>
+        <w:rPr>
+          <w:rFonts w:cs="Segoe UI Emoji" w:ascii="Segoe UI Emoji" w:hAnsi="Segoe UI Emoji"/>
+          <w:b/>
+          <w:bCs/>
+        </w:rPr>
+      </w:r>
+    </w:p>
+    <w:p>
+      <w:pPr>
+        <w:pStyle w:val="Normal"/>
+        <w:rPr>
           <w:rFonts w:ascii="DejaVu Serif" w:hAnsi="DejaVu Serif"/>
         </w:rPr>
-      </w:r>
-    </w:p>
-    <w:p>
-      <w:pPr>
-        <w:pStyle w:val="Normal"/>
-        <w:rPr>
-          <w:b/>
-          <w:b/>
-          <w:bCs/>
-        </w:rPr>
-      </w:pPr>
-      <w:r>
+      </w:pPr>
+      <w:r>
+        <w:rPr>
+          <w:rFonts w:cs="Segoe UI Emoji" w:ascii="DejaVu Serif" w:hAnsi="DejaVu Serif"/>
+          <w:b/>
+          <w:bCs/>
+        </w:rPr>
+        <w:t>Anyer Claudia</w:t>
+      </w:r>
+    </w:p>
+    <w:p>
+      <w:pPr>
+        <w:pStyle w:val="Normal"/>
+        <w:rPr>
+          <w:rFonts w:cs="Segoe UI Emoji"/>
+          <w:b/>
+          <w:b/>
+          <w:bCs/>
+        </w:rPr>
+      </w:pPr>
+      <w:r>
+        <w:rPr>
+          <w:rFonts w:cs="Segoe UI Emoji"/>
+          <w:b/>
+          <w:bCs/>
+        </w:rPr>
+      </w:r>
+    </w:p>
+    <w:p>
+      <w:pPr>
+        <w:pStyle w:val="Normal"/>
         <w:rPr>
           <w:rFonts w:ascii="DejaVu Serif" w:hAnsi="DejaVu Serif"/>
         </w:rPr>
-      </w:r>
-    </w:p>
-    <w:p>
-      <w:pPr>
-        <w:pStyle w:val="Normal"/>
-        <w:pBdr>
-          <w:bottom w:val="single" w:sz="6" w:space="1" w:color="000000"/>
-        </w:pBdr>
-        <w:rPr>
-          <w:rFonts w:ascii="Segoe UI Emoji" w:hAnsi="Segoe UI Emoji" w:cs="Segoe UI Emoji"/>
-          <w:b/>
-          <w:b/>
-          <w:bCs/>
-        </w:rPr>
-      </w:pPr>
-      <w:r>
-        <w:rPr>
-          <w:rFonts w:cs="Segoe UI Emoji" w:ascii="Segoe UI Emoji" w:hAnsi="Segoe UI Emoji"/>
-          <w:b/>
-          <w:bCs/>
-        </w:rPr>
-      </w:r>
-    </w:p>
-    <w:p>
-      <w:pPr>
-        <w:pStyle w:val="Normal"/>
-        <w:rPr>
-          <w:rFonts w:ascii="Segoe UI Emoji" w:hAnsi="Segoe UI Emoji" w:cs="Segoe UI Emoji"/>
-          <w:b/>
-          <w:b/>
-          <w:bCs/>
-        </w:rPr>
-      </w:pPr>
-      <w:r>
-        <w:rPr>
-          <w:rFonts w:cs="Segoe UI Emoji" w:ascii="Segoe UI Emoji" w:hAnsi="Segoe UI Emoji"/>
-          <w:b/>
-          <w:bCs/>
-        </w:rPr>
-      </w:r>
-    </w:p>
-    <w:p>
-      <w:pPr>
-        <w:pStyle w:val="Normal"/>
-        <w:rPr>
-          <w:rFonts w:ascii="Segoe UI Emoji" w:hAnsi="Segoe UI Emoji" w:cs="Segoe UI Emoji"/>
-          <w:b/>
-          <w:b/>
-          <w:bCs/>
-        </w:rPr>
-      </w:pPr>
-      <w:r>
-        <w:rPr>
-          <w:rFonts w:cs="Segoe UI Emoji" w:ascii="Segoe UI Emoji" w:hAnsi="Segoe UI Emoji"/>
-          <w:b/>
-          <w:bCs/>
-        </w:rPr>
-      </w:r>
-    </w:p>
-    <w:p>
-      <w:pPr>
-        <w:pStyle w:val="Normal"/>
+      </w:pPr>
+      <w:r>
+        <w:rPr>
+          <w:rFonts w:cs="Segoe UI Emoji" w:ascii="DejaVu Serif" w:hAnsi="DejaVu Serif"/>
+        </w:rPr>
+        <w:t>🎉</w:t>
+      </w:r>
+      <w:r>
         <w:rPr>
           <w:rFonts w:ascii="DejaVu Serif" w:hAnsi="DejaVu Serif"/>
         </w:rPr>
-      </w:pPr>
+        <w:t xml:space="preserve">¡Felicitaciones por la entrega del Desafío 07! </w:t>
+      </w:r>
       <w:r>
         <w:rPr>
           <w:rFonts w:cs="Segoe UI Emoji" w:ascii="DejaVu Serif" w:hAnsi="DejaVu Serif"/>
-          <w:b/>
-          <w:bCs/>
-        </w:rPr>
-        <w:t>Anyer Claudia</w:t>
+        </w:rPr>
+        <w:t>🎉</w:t>
+      </w:r>
+    </w:p>
+    <w:p>
+      <w:pPr>
+        <w:pStyle w:val="Normal"/>
+        <w:rPr>
+          <w:rFonts w:ascii="DejaVu Serif" w:hAnsi="DejaVu Serif"/>
+        </w:rPr>
+      </w:pPr>
+      <w:r>
+        <w:rPr>
+          <w:rFonts w:ascii="DejaVu Serif" w:hAnsi="DejaVu Serif"/>
+        </w:rPr>
+      </w:r>
+    </w:p>
+    <w:p>
+      <w:pPr>
+        <w:pStyle w:val="Normal"/>
+        <w:rPr>
+          <w:rFonts w:ascii="DejaVu Serif" w:hAnsi="DejaVu Serif"/>
+        </w:rPr>
+      </w:pPr>
+      <w:r>
+        <w:rPr>
+          <w:rFonts w:ascii="DejaVu Serif" w:hAnsi="DejaVu Serif"/>
+        </w:rPr>
+        <w:t xml:space="preserve">Claudia, muy buen trabajo cumpliste con los requerimientos solicitados en el enunciado, aplicaste correctamente manejo de DOM desde JS, bien aplicado el evento sobre el botón. Destaco la prolijidad de tu JS. </w:t>
+      </w:r>
+    </w:p>
+    <w:p>
+      <w:pPr>
+        <w:pStyle w:val="Normal"/>
+        <w:rPr>
+          <w:rFonts w:ascii="DejaVu Serif" w:hAnsi="DejaVu Serif"/>
+        </w:rPr>
+      </w:pPr>
+      <w:r>
+        <w:rPr>
+          <w:rFonts w:ascii="DejaVu Serif" w:hAnsi="DejaVu Serif"/>
+        </w:rPr>
+        <w:t>Falto agregar mas estilos al div presentar para que parezca mas un boton.</w:t>
+      </w:r>
+    </w:p>
+    <w:p>
+      <w:pPr>
+        <w:pStyle w:val="Normal"/>
+        <w:rPr>
+          <w:rFonts w:ascii="DejaVu Serif" w:hAnsi="DejaVu Serif"/>
+        </w:rPr>
+      </w:pPr>
+      <w:r>
+        <w:rPr>
+          <w:rFonts w:ascii="DejaVu Serif" w:hAnsi="DejaVu Serif"/>
+        </w:rPr>
+      </w:r>
+    </w:p>
+    <w:p>
+      <w:pPr>
+        <w:pStyle w:val="Normal"/>
+        <w:rPr>
+          <w:rFonts w:ascii="DejaVu Serif" w:hAnsi="DejaVu Serif"/>
+        </w:rPr>
+      </w:pPr>
+      <w:r>
+        <w:rPr>
+          <w:rFonts w:ascii="DejaVu Serif" w:hAnsi="DejaVu Serif"/>
+        </w:rPr>
+        <w:t>Lastima no llegaste a realizar los puntos bonus.</w:t>
+      </w:r>
+    </w:p>
+    <w:p>
+      <w:pPr>
+        <w:pStyle w:val="Normal"/>
+        <w:rPr>
+          <w:rFonts w:ascii="DejaVu Serif" w:hAnsi="DejaVu Serif"/>
+        </w:rPr>
+      </w:pPr>
+      <w:r>
+        <w:rPr>
+          <w:rFonts w:ascii="DejaVu Serif" w:hAnsi="DejaVu Serif"/>
+        </w:rPr>
+      </w:r>
+    </w:p>
+    <w:p>
+      <w:pPr>
+        <w:pStyle w:val="Normal"/>
+        <w:rPr>
+          <w:rFonts w:ascii="DejaVu Serif" w:hAnsi="DejaVu Serif"/>
+        </w:rPr>
+      </w:pPr>
+      <w:r>
+        <w:rPr>
+          <w:rFonts w:ascii="DejaVu Serif" w:hAnsi="DejaVu Serif"/>
+        </w:rPr>
+        <w:t>Muy buen trabajo !</w:t>
+      </w:r>
+    </w:p>
+    <w:p>
+      <w:pPr>
+        <w:pStyle w:val="ListParagraph"/>
+        <w:rPr>
+          <w:rFonts w:ascii="DejaVu Serif" w:hAnsi="DejaVu Serif"/>
+        </w:rPr>
+      </w:pPr>
+      <w:r>
+        <w:rPr>
+          <w:rFonts w:ascii="DejaVu Serif" w:hAnsi="DejaVu Serif"/>
+        </w:rPr>
+      </w:r>
+    </w:p>
+    <w:p>
+      <w:pPr>
+        <w:pStyle w:val="Normal"/>
+        <w:rPr>
+          <w:rFonts w:ascii="DejaVu Serif" w:hAnsi="DejaVu Serif"/>
+        </w:rPr>
+      </w:pPr>
+      <w:r>
+        <w:rPr>
+          <w:rFonts w:cs="Segoe UI Emoji" w:ascii="DejaVu Serif" w:hAnsi="DejaVu Serif"/>
+          <w:b/>
+          <w:bCs/>
+        </w:rPr>
+        <w:t>Tu nota en el Desafío 07 es: 9</w:t>
+      </w:r>
+    </w:p>
+    <w:p>
+      <w:pPr>
+        <w:pStyle w:val="Normal"/>
+        <w:rPr>
+          <w:b/>
+          <w:b/>
+          <w:bCs/>
+        </w:rPr>
+      </w:pPr>
+      <w:r>
+        <w:rPr>
+          <w:b/>
+          <w:bCs/>
+        </w:rPr>
+      </w:r>
+    </w:p>
+    <w:p>
+      <w:pPr>
+        <w:pStyle w:val="Normal"/>
+        <w:pBdr>
+          <w:bottom w:val="single" w:sz="6" w:space="1" w:color="000000"/>
+        </w:pBdr>
+        <w:rPr>
+          <w:rFonts w:ascii="Segoe UI Emoji" w:hAnsi="Segoe UI Emoji" w:cs="Segoe UI Emoji"/>
+          <w:b/>
+          <w:b/>
+          <w:bCs/>
+        </w:rPr>
+      </w:pPr>
+      <w:r>
+        <w:rPr>
+          <w:rFonts w:cs="Segoe UI Emoji" w:ascii="Segoe UI Emoji" w:hAnsi="Segoe UI Emoji"/>
+          <w:b/>
+          <w:bCs/>
+        </w:rPr>
+      </w:r>
+    </w:p>
+    <w:p>
+      <w:pPr>
+        <w:pStyle w:val="Normal"/>
+        <w:rPr>
+          <w:rFonts w:ascii="Segoe UI Emoji" w:hAnsi="Segoe UI Emoji" w:cs="Segoe UI Emoji"/>
+          <w:b/>
+          <w:b/>
+          <w:bCs/>
+        </w:rPr>
+      </w:pPr>
+      <w:r>
+        <w:rPr>
+          <w:rFonts w:cs="Segoe UI Emoji" w:ascii="Segoe UI Emoji" w:hAnsi="Segoe UI Emoji"/>
+          <w:b/>
+          <w:bCs/>
+        </w:rPr>
+      </w:r>
+    </w:p>
+    <w:p>
+      <w:pPr>
+        <w:pStyle w:val="Normal"/>
+        <w:rPr>
+          <w:rFonts w:ascii="DejaVu Serif" w:hAnsi="DejaVu Serif"/>
+        </w:rPr>
+      </w:pPr>
+      <w:r>
+        <w:rPr>
+          <w:rFonts w:cs="Segoe UI Emoji" w:ascii="DejaVu Serif" w:hAnsi="DejaVu Serif"/>
+          <w:b/>
+          <w:bCs/>
+        </w:rPr>
+        <w:t>Vegetti Gina</w:t>
       </w:r>
     </w:p>
     <w:p>
@@ -1210,106 +1362,314 @@
       </w:pPr>
       <w:r>
         <w:rPr>
+          <w:rFonts w:cs="Segoe UI Emoji"/>
+          <w:b/>
+          <w:bCs/>
+        </w:rPr>
+      </w:r>
+    </w:p>
+    <w:p>
+      <w:pPr>
+        <w:pStyle w:val="Normal"/>
+        <w:rPr>
           <w:rFonts w:ascii="DejaVu Serif" w:hAnsi="DejaVu Serif"/>
         </w:rPr>
-      </w:r>
-    </w:p>
-    <w:p>
-      <w:pPr>
-        <w:pStyle w:val="Normal"/>
+      </w:pPr>
+      <w:r>
+        <w:rPr>
+          <w:rFonts w:cs="Segoe UI Emoji" w:ascii="DejaVu Serif" w:hAnsi="DejaVu Serif"/>
+        </w:rPr>
+        <w:t>🎉</w:t>
+      </w:r>
+      <w:r>
         <w:rPr>
           <w:rFonts w:ascii="DejaVu Serif" w:hAnsi="DejaVu Serif"/>
         </w:rPr>
-      </w:pPr>
+        <w:t xml:space="preserve">¡Felicitaciones por la entrega del Desafío 07! </w:t>
+      </w:r>
       <w:r>
         <w:rPr>
           <w:rFonts w:cs="Segoe UI Emoji" w:ascii="DejaVu Serif" w:hAnsi="DejaVu Serif"/>
         </w:rPr>
         <w:t>🎉</w:t>
       </w:r>
-      <w:r>
+    </w:p>
+    <w:p>
+      <w:pPr>
+        <w:pStyle w:val="Normal"/>
         <w:rPr>
           <w:rFonts w:ascii="DejaVu Serif" w:hAnsi="DejaVu Serif"/>
         </w:rPr>
-        <w:t>¡Felicitaciones por la entrega del Desafío 0</w:t>
-      </w:r>
+      </w:pPr>
       <w:r>
         <w:rPr>
           <w:rFonts w:ascii="DejaVu Serif" w:hAnsi="DejaVu Serif"/>
         </w:rPr>
-        <w:t>7</w:t>
-      </w:r>
-      <w:r>
+      </w:r>
+    </w:p>
+    <w:p>
+      <w:pPr>
+        <w:pStyle w:val="Normal"/>
         <w:rPr>
           <w:rFonts w:ascii="DejaVu Serif" w:hAnsi="DejaVu Serif"/>
         </w:rPr>
-        <w:t xml:space="preserve">! </w:t>
-      </w:r>
+      </w:pPr>
+      <w:r>
+        <w:rPr>
+          <w:rFonts w:ascii="DejaVu Serif" w:hAnsi="DejaVu Serif"/>
+        </w:rPr>
+        <w:t>Gina, muy buen trabajo cumpliste con los requerimientos solicitados en el enunciado, aplicaste correctamente manejo de DOM desde JS, bien aplicado el evento sobre el botón y también los estilos. Lo único hubiera estado bueno es que utilices funciones para cuando ocultabas los personajes o presentabas.</w:t>
+      </w:r>
+    </w:p>
+    <w:p>
+      <w:pPr>
+        <w:pStyle w:val="Normal"/>
+        <w:rPr>
+          <w:rFonts w:ascii="DejaVu Serif" w:hAnsi="DejaVu Serif"/>
+        </w:rPr>
+      </w:pPr>
+      <w:r>
+        <w:rPr>
+          <w:rFonts w:ascii="DejaVu Serif" w:hAnsi="DejaVu Serif"/>
+        </w:rPr>
+      </w:r>
+    </w:p>
+    <w:p>
+      <w:pPr>
+        <w:pStyle w:val="Normal"/>
+        <w:rPr>
+          <w:rFonts w:ascii="DejaVu Serif" w:hAnsi="DejaVu Serif"/>
+        </w:rPr>
+      </w:pPr>
+      <w:r>
+        <w:rPr>
+          <w:rFonts w:ascii="DejaVu Serif" w:hAnsi="DejaVu Serif"/>
+        </w:rPr>
+        <w:t>Excelente que llegaste a realizar los puntos bonus, quedaron genial.</w:t>
+      </w:r>
+    </w:p>
+    <w:p>
+      <w:pPr>
+        <w:pStyle w:val="Normal"/>
+        <w:rPr>
+          <w:rFonts w:ascii="DejaVu Serif" w:hAnsi="DejaVu Serif"/>
+        </w:rPr>
+      </w:pPr>
+      <w:r>
+        <w:rPr>
+          <w:rFonts w:ascii="DejaVu Serif" w:hAnsi="DejaVu Serif"/>
+        </w:rPr>
+      </w:r>
+    </w:p>
+    <w:p>
+      <w:pPr>
+        <w:pStyle w:val="Normal"/>
+        <w:rPr>
+          <w:rFonts w:ascii="DejaVu Serif" w:hAnsi="DejaVu Serif"/>
+        </w:rPr>
+      </w:pPr>
+      <w:r>
+        <w:rPr>
+          <w:rFonts w:ascii="DejaVu Serif" w:hAnsi="DejaVu Serif"/>
+        </w:rPr>
+        <w:t>Excelente trabajo !</w:t>
+      </w:r>
+    </w:p>
+    <w:p>
+      <w:pPr>
+        <w:pStyle w:val="ListParagraph"/>
+        <w:rPr>
+          <w:rFonts w:ascii="DejaVu Serif" w:hAnsi="DejaVu Serif"/>
+        </w:rPr>
+      </w:pPr>
+      <w:r>
+        <w:rPr>
+          <w:rFonts w:ascii="DejaVu Serif" w:hAnsi="DejaVu Serif"/>
+        </w:rPr>
+      </w:r>
+    </w:p>
+    <w:p>
+      <w:pPr>
+        <w:pStyle w:val="Normal"/>
+        <w:rPr>
+          <w:rFonts w:ascii="DejaVu Serif" w:hAnsi="DejaVu Serif"/>
+        </w:rPr>
+      </w:pPr>
       <w:r>
         <w:rPr>
           <w:rFonts w:cs="Segoe UI Emoji" w:ascii="DejaVu Serif" w:hAnsi="DejaVu Serif"/>
+          <w:b/>
+          <w:bCs/>
+        </w:rPr>
+        <w:t>Tu nota en el Desafío 07 es: 10</w:t>
+      </w:r>
+    </w:p>
+    <w:p>
+      <w:pPr>
+        <w:pStyle w:val="Normal"/>
+        <w:rPr>
+          <w:b/>
+          <w:b/>
+          <w:bCs/>
+        </w:rPr>
+      </w:pPr>
+      <w:r>
+        <w:rPr>
+          <w:b/>
+          <w:bCs/>
+        </w:rPr>
+      </w:r>
+    </w:p>
+    <w:p>
+      <w:pPr>
+        <w:pStyle w:val="Normal"/>
+        <w:pBdr>
+          <w:bottom w:val="single" w:sz="6" w:space="1" w:color="000000"/>
+        </w:pBdr>
+        <w:rPr>
+          <w:rFonts w:ascii="Segoe UI Emoji" w:hAnsi="Segoe UI Emoji" w:cs="Segoe UI Emoji"/>
+          <w:b/>
+          <w:b/>
+          <w:bCs/>
+        </w:rPr>
+      </w:pPr>
+      <w:r>
+        <w:rPr>
+          <w:rFonts w:cs="Segoe UI Emoji" w:ascii="Segoe UI Emoji" w:hAnsi="Segoe UI Emoji"/>
+          <w:b/>
+          <w:bCs/>
+        </w:rPr>
+      </w:r>
+    </w:p>
+    <w:p>
+      <w:pPr>
+        <w:pStyle w:val="Normal"/>
+        <w:rPr>
+          <w:rFonts w:ascii="Segoe UI Emoji" w:hAnsi="Segoe UI Emoji" w:cs="Segoe UI Emoji"/>
+          <w:b/>
+          <w:b/>
+          <w:bCs/>
+        </w:rPr>
+      </w:pPr>
+      <w:r>
+        <w:rPr>
+          <w:rFonts w:cs="Segoe UI Emoji" w:ascii="Segoe UI Emoji" w:hAnsi="Segoe UI Emoji"/>
+          <w:b/>
+          <w:bCs/>
+        </w:rPr>
+      </w:r>
+    </w:p>
+    <w:p>
+      <w:pPr>
+        <w:pStyle w:val="Normal"/>
+        <w:rPr>
+          <w:rFonts w:ascii="DejaVu Serif" w:hAnsi="DejaVu Serif"/>
+        </w:rPr>
+      </w:pPr>
+      <w:r>
+        <w:rPr>
+          <w:rFonts w:cs="Segoe UI Emoji" w:ascii="DejaVu Serif" w:hAnsi="DejaVu Serif"/>
+          <w:b/>
+          <w:bCs/>
+        </w:rPr>
+        <w:t>Gascon Rosana</w:t>
+      </w:r>
+    </w:p>
+    <w:p>
+      <w:pPr>
+        <w:pStyle w:val="Normal"/>
+        <w:rPr>
+          <w:rFonts w:cs="Segoe UI Emoji"/>
+          <w:b/>
+          <w:b/>
+          <w:bCs/>
+        </w:rPr>
+      </w:pPr>
+      <w:r>
+        <w:rPr>
+          <w:rFonts w:cs="Segoe UI Emoji"/>
+          <w:b/>
+          <w:bCs/>
+        </w:rPr>
+      </w:r>
+    </w:p>
+    <w:p>
+      <w:pPr>
+        <w:pStyle w:val="Normal"/>
+        <w:rPr>
+          <w:rFonts w:ascii="DejaVu Serif" w:hAnsi="DejaVu Serif"/>
+        </w:rPr>
+      </w:pPr>
+      <w:r>
+        <w:rPr>
+          <w:rFonts w:cs="Segoe UI Emoji" w:ascii="DejaVu Serif" w:hAnsi="DejaVu Serif"/>
         </w:rPr>
         <w:t>🎉</w:t>
       </w:r>
-    </w:p>
-    <w:p>
-      <w:pPr>
-        <w:pStyle w:val="Normal"/>
+      <w:r>
         <w:rPr>
           <w:rFonts w:ascii="DejaVu Serif" w:hAnsi="DejaVu Serif"/>
         </w:rPr>
-      </w:pPr>
-      <w:r>
+        <w:t xml:space="preserve">¡Felicitaciones por la entrega del Desafío 07! </w:t>
+      </w:r>
+      <w:r>
+        <w:rPr>
+          <w:rFonts w:cs="Segoe UI Emoji" w:ascii="DejaVu Serif" w:hAnsi="DejaVu Serif"/>
+        </w:rPr>
+        <w:t>🎉</w:t>
+      </w:r>
+    </w:p>
+    <w:p>
+      <w:pPr>
+        <w:pStyle w:val="Normal"/>
         <w:rPr>
           <w:rFonts w:ascii="DejaVu Serif" w:hAnsi="DejaVu Serif"/>
         </w:rPr>
-      </w:r>
-    </w:p>
-    <w:p>
-      <w:pPr>
-        <w:pStyle w:val="Normal"/>
+      </w:pPr>
+      <w:r>
         <w:rPr>
           <w:rFonts w:ascii="DejaVu Serif" w:hAnsi="DejaVu Serif"/>
         </w:rPr>
-      </w:pPr>
-      <w:r>
+      </w:r>
+    </w:p>
+    <w:p>
+      <w:pPr>
+        <w:pStyle w:val="Normal"/>
         <w:rPr>
           <w:rFonts w:ascii="DejaVu Serif" w:hAnsi="DejaVu Serif"/>
         </w:rPr>
-        <w:t>Claudia</w:t>
-      </w:r>
+      </w:pPr>
       <w:r>
         <w:rPr>
           <w:rFonts w:ascii="DejaVu Serif" w:hAnsi="DejaVu Serif"/>
         </w:rPr>
-        <w:t xml:space="preserve">, muy buen trabajo cumpliste con los requerimientos solicitados en el enunciado, aplicaste correctamente manejo de DOM desde JS, bien aplicado el evento sobre el botón. Destaco la prolijidad de tu JS. </w:t>
-      </w:r>
-    </w:p>
-    <w:p>
-      <w:pPr>
-        <w:pStyle w:val="Normal"/>
+        <w:t>Rosana</w:t>
+      </w:r>
+      <w:r>
         <w:rPr>
           <w:rFonts w:ascii="DejaVu Serif" w:hAnsi="DejaVu Serif"/>
         </w:rPr>
-      </w:pPr>
-      <w:r>
+        <w:t xml:space="preserve">, muy buen trabajo cumpliste con los requerimientos solicitados en el enunciado, aplicaste correctamente manejo de DOM desde JS, bien aplicado el evento sobre el botón y también los estilos. </w:t>
+      </w:r>
+    </w:p>
+    <w:p>
+      <w:pPr>
+        <w:pStyle w:val="Normal"/>
         <w:rPr>
           <w:rFonts w:ascii="DejaVu Serif" w:hAnsi="DejaVu Serif"/>
         </w:rPr>
-        <w:t>Falto agregar mas estilos al div presentar para que parezca mas un boton.</w:t>
-      </w:r>
-    </w:p>
-    <w:p>
-      <w:pPr>
-        <w:pStyle w:val="Normal"/>
+      </w:pPr>
+      <w:r>
         <w:rPr>
           <w:rFonts w:ascii="DejaVu Serif" w:hAnsi="DejaVu Serif"/>
         </w:rPr>
-      </w:pPr>
+        <w:t>D</w:t>
+      </w:r>
       <w:r>
         <w:rPr>
           <w:rFonts w:ascii="DejaVu Serif" w:hAnsi="DejaVu Serif"/>
         </w:rPr>
+        <w:t>estaco la legibilidad del código, te manejaste con funciones lo cual hace que se entienda mejor que hace el código.</w:t>
       </w:r>
     </w:p>
     <w:p>
@@ -1323,7 +1683,6 @@
         <w:rPr>
           <w:rFonts w:ascii="DejaVu Serif" w:hAnsi="DejaVu Serif"/>
         </w:rPr>
-        <w:t>Lastima no llegaste a realizar los puntos bonus.</w:t>
       </w:r>
     </w:p>
     <w:p>
@@ -1337,6 +1696,7 @@
         <w:rPr>
           <w:rFonts w:ascii="DejaVu Serif" w:hAnsi="DejaVu Serif"/>
         </w:rPr>
+        <w:t>Excelente que llegaste a realizar los puntos bonus, quedaron genial.</w:t>
       </w:r>
     </w:p>
     <w:p>
@@ -1350,7 +1710,20 @@
         <w:rPr>
           <w:rFonts w:ascii="DejaVu Serif" w:hAnsi="DejaVu Serif"/>
         </w:rPr>
-        <w:t>Muy buen trabajo !</w:t>
+      </w:r>
+    </w:p>
+    <w:p>
+      <w:pPr>
+        <w:pStyle w:val="Normal"/>
+        <w:rPr>
+          <w:rFonts w:ascii="DejaVu Serif" w:hAnsi="DejaVu Serif"/>
+        </w:rPr>
+      </w:pPr>
+      <w:r>
+        <w:rPr>
+          <w:rFonts w:ascii="DejaVu Serif" w:hAnsi="DejaVu Serif"/>
+        </w:rPr>
+        <w:t>Excelente trabajo !</w:t>
       </w:r>
     </w:p>
     <w:p>
@@ -1379,710 +1752,115 @@
           <w:b/>
           <w:bCs/>
         </w:rPr>
+        <w:t>Tu nota en el Desafío 07 es: 10</w:t>
+      </w:r>
+    </w:p>
+    <w:p>
+      <w:pPr>
+        <w:pStyle w:val="Normal"/>
+        <w:rPr>
+          <w:b/>
+          <w:b/>
+          <w:bCs/>
+        </w:rPr>
+      </w:pPr>
+      <w:r>
+        <w:rPr>
+          <w:b/>
+          <w:bCs/>
+        </w:rPr>
+      </w:r>
+    </w:p>
+    <w:p>
+      <w:pPr>
+        <w:pStyle w:val="Normal"/>
+        <w:pBdr>
+          <w:bottom w:val="single" w:sz="6" w:space="1" w:color="000000"/>
+        </w:pBdr>
+        <w:rPr>
+          <w:rFonts w:ascii="Segoe UI Emoji" w:hAnsi="Segoe UI Emoji" w:cs="Segoe UI Emoji"/>
+          <w:b/>
+          <w:b/>
+          <w:bCs/>
+        </w:rPr>
+      </w:pPr>
+      <w:r>
+        <w:rPr>
+          <w:rFonts w:cs="Segoe UI Emoji" w:ascii="Segoe UI Emoji" w:hAnsi="Segoe UI Emoji"/>
+          <w:b/>
+          <w:bCs/>
+        </w:rPr>
+      </w:r>
+    </w:p>
+    <w:p>
+      <w:pPr>
+        <w:pStyle w:val="Normal"/>
+        <w:rPr>
+          <w:rFonts w:ascii="Segoe UI Emoji" w:hAnsi="Segoe UI Emoji" w:cs="Segoe UI Emoji"/>
+          <w:b/>
+          <w:b/>
+          <w:bCs/>
+        </w:rPr>
+      </w:pPr>
+      <w:r>
+        <w:rPr>
+          <w:rFonts w:cs="Segoe UI Emoji" w:ascii="Segoe UI Emoji" w:hAnsi="Segoe UI Emoji"/>
+          <w:b/>
+          <w:bCs/>
+        </w:rPr>
+      </w:r>
+    </w:p>
+    <w:p>
+      <w:pPr>
+        <w:pStyle w:val="Normal"/>
+        <w:rPr>
+          <w:rFonts w:ascii="DejaVu Serif" w:hAnsi="DejaVu Serif"/>
+        </w:rPr>
+      </w:pPr>
+      <w:r>
+        <w:rPr>
+          <w:rFonts w:ascii="DejaVu Serif" w:hAnsi="DejaVu Serif"/>
+        </w:rPr>
+      </w:r>
+    </w:p>
+    <w:p>
+      <w:pPr>
+        <w:pStyle w:val="Normal"/>
+        <w:rPr>
+          <w:rFonts w:ascii="DejaVu Serif" w:hAnsi="DejaVu Serif"/>
+        </w:rPr>
+      </w:pPr>
+      <w:r>
+        <w:rPr>
+          <w:rFonts w:ascii="DejaVu Serif" w:hAnsi="DejaVu Serif"/>
+        </w:rPr>
+      </w:r>
+    </w:p>
+    <w:p>
+      <w:pPr>
+        <w:pStyle w:val="ListParagraph"/>
+        <w:rPr>
+          <w:rFonts w:ascii="DejaVu Serif" w:hAnsi="DejaVu Serif"/>
+        </w:rPr>
+      </w:pPr>
+      <w:r>
+        <w:rPr>
+          <w:rFonts w:ascii="DejaVu Serif" w:hAnsi="DejaVu Serif"/>
+        </w:rPr>
+      </w:r>
+    </w:p>
+    <w:p>
+      <w:pPr>
+        <w:pStyle w:val="Normal"/>
+        <w:rPr>
+          <w:rFonts w:ascii="Segoe UI Emoji" w:hAnsi="Segoe UI Emoji" w:cs="Segoe UI Emoji"/>
+        </w:rPr>
+      </w:pPr>
+      <w:r>
+        <w:rPr>
+          <w:rFonts w:cs="Segoe UI Emoji" w:ascii="Segoe UI Emoji" w:hAnsi="Segoe UI Emoji"/>
+        </w:rPr>
         <w:t xml:space="preserve">Tu nota en el Desafío 07 es: </w:t>
-      </w:r>
-      <w:r>
-        <w:rPr>
-          <w:rFonts w:cs="Segoe UI Emoji" w:ascii="DejaVu Serif" w:hAnsi="DejaVu Serif"/>
-          <w:b/>
-          <w:bCs/>
-        </w:rPr>
-        <w:t>9</w:t>
-      </w:r>
-    </w:p>
-    <w:p>
-      <w:pPr>
-        <w:pStyle w:val="Normal"/>
-        <w:rPr>
-          <w:b/>
-          <w:b/>
-          <w:bCs/>
-        </w:rPr>
-      </w:pPr>
-      <w:r>
-        <w:rPr>
-          <w:rFonts w:ascii="DejaVu Serif" w:hAnsi="DejaVu Serif"/>
-        </w:rPr>
-      </w:r>
-    </w:p>
-    <w:p>
-      <w:pPr>
-        <w:pStyle w:val="Normal"/>
-        <w:pBdr>
-          <w:bottom w:val="single" w:sz="6" w:space="1" w:color="000000"/>
-        </w:pBdr>
-        <w:rPr>
-          <w:rFonts w:ascii="Segoe UI Emoji" w:hAnsi="Segoe UI Emoji" w:cs="Segoe UI Emoji"/>
-          <w:b/>
-          <w:b/>
-          <w:bCs/>
-        </w:rPr>
-      </w:pPr>
-      <w:r>
-        <w:rPr>
-          <w:rFonts w:cs="Segoe UI Emoji" w:ascii="Segoe UI Emoji" w:hAnsi="Segoe UI Emoji"/>
-          <w:b/>
-          <w:bCs/>
-        </w:rPr>
-      </w:r>
-    </w:p>
-    <w:p>
-      <w:pPr>
-        <w:pStyle w:val="Normal"/>
-        <w:rPr>
-          <w:rFonts w:ascii="Segoe UI Emoji" w:hAnsi="Segoe UI Emoji" w:cs="Segoe UI Emoji"/>
-          <w:b/>
-          <w:b/>
-          <w:bCs/>
-        </w:rPr>
-      </w:pPr>
-      <w:r>
-        <w:rPr>
-          <w:rFonts w:cs="Segoe UI Emoji" w:ascii="Segoe UI Emoji" w:hAnsi="Segoe UI Emoji"/>
-          <w:b/>
-          <w:bCs/>
-        </w:rPr>
-      </w:r>
-    </w:p>
-    <w:p>
-      <w:pPr>
-        <w:pStyle w:val="Normal"/>
-        <w:rPr>
-          <w:rFonts w:ascii="DejaVu Serif" w:hAnsi="DejaVu Serif"/>
-        </w:rPr>
-      </w:pPr>
-      <w:r>
-        <w:rPr>
-          <w:rFonts w:cs="Segoe UI Emoji" w:ascii="DejaVu Serif" w:hAnsi="DejaVu Serif"/>
-          <w:b/>
-          <w:bCs/>
-        </w:rPr>
-        <w:t>Vegetti Gina</w:t>
-      </w:r>
-    </w:p>
-    <w:p>
-      <w:pPr>
-        <w:pStyle w:val="Normal"/>
-        <w:rPr>
-          <w:rFonts w:cs="Segoe UI Emoji"/>
-          <w:b/>
-          <w:b/>
-          <w:bCs/>
-        </w:rPr>
-      </w:pPr>
-      <w:r>
-        <w:rPr>
-          <w:rFonts w:ascii="DejaVu Serif" w:hAnsi="DejaVu Serif"/>
-        </w:rPr>
-      </w:r>
-    </w:p>
-    <w:p>
-      <w:pPr>
-        <w:pStyle w:val="Normal"/>
-        <w:rPr>
-          <w:rFonts w:ascii="DejaVu Serif" w:hAnsi="DejaVu Serif"/>
-        </w:rPr>
-      </w:pPr>
-      <w:r>
-        <w:rPr>
-          <w:rFonts w:cs="Segoe UI Emoji" w:ascii="DejaVu Serif" w:hAnsi="DejaVu Serif"/>
-        </w:rPr>
-        <w:t>🎉</w:t>
-      </w:r>
-      <w:r>
-        <w:rPr>
-          <w:rFonts w:ascii="DejaVu Serif" w:hAnsi="DejaVu Serif"/>
-        </w:rPr>
-        <w:t>¡Felicitaciones por la entrega del Desafío 0</w:t>
-      </w:r>
-      <w:r>
-        <w:rPr>
-          <w:rFonts w:ascii="DejaVu Serif" w:hAnsi="DejaVu Serif"/>
-        </w:rPr>
-        <w:t>7</w:t>
-      </w:r>
-      <w:r>
-        <w:rPr>
-          <w:rFonts w:ascii="DejaVu Serif" w:hAnsi="DejaVu Serif"/>
-        </w:rPr>
-        <w:t xml:space="preserve">! </w:t>
-      </w:r>
-      <w:r>
-        <w:rPr>
-          <w:rFonts w:cs="Segoe UI Emoji" w:ascii="DejaVu Serif" w:hAnsi="DejaVu Serif"/>
-        </w:rPr>
-        <w:t>🎉</w:t>
-      </w:r>
-    </w:p>
-    <w:p>
-      <w:pPr>
-        <w:pStyle w:val="Normal"/>
-        <w:rPr>
-          <w:rFonts w:ascii="DejaVu Serif" w:hAnsi="DejaVu Serif"/>
-        </w:rPr>
-      </w:pPr>
-      <w:r>
-        <w:rPr>
-          <w:rFonts w:ascii="DejaVu Serif" w:hAnsi="DejaVu Serif"/>
-        </w:rPr>
-      </w:r>
-    </w:p>
-    <w:p>
-      <w:pPr>
-        <w:pStyle w:val="Normal"/>
-        <w:rPr>
-          <w:rFonts w:ascii="DejaVu Serif" w:hAnsi="DejaVu Serif"/>
-        </w:rPr>
-      </w:pPr>
-      <w:r>
-        <w:rPr>
-          <w:rFonts w:ascii="DejaVu Serif" w:hAnsi="DejaVu Serif"/>
-        </w:rPr>
-        <w:t>Gina</w:t>
-      </w:r>
-      <w:r>
-        <w:rPr>
-          <w:rFonts w:ascii="DejaVu Serif" w:hAnsi="DejaVu Serif"/>
-        </w:rPr>
-        <w:t xml:space="preserve">, muy buen trabajo cumpliste con los requerimientos solicitados en el enunciado, aplicaste correctamente manejo de DOM desde JS, bien aplicado el evento sobre el botón </w:t>
-      </w:r>
-      <w:r>
-        <w:rPr>
-          <w:rFonts w:ascii="DejaVu Serif" w:hAnsi="DejaVu Serif"/>
-        </w:rPr>
-        <w:t>y también los estilos</w:t>
-      </w:r>
-      <w:r>
-        <w:rPr>
-          <w:rFonts w:ascii="DejaVu Serif" w:hAnsi="DejaVu Serif"/>
-        </w:rPr>
-        <w:t xml:space="preserve">. </w:t>
-      </w:r>
-      <w:r>
-        <w:rPr>
-          <w:rFonts w:ascii="DejaVu Serif" w:hAnsi="DejaVu Serif"/>
-        </w:rPr>
-        <w:t>Lo único hubiera estado bueno es que utilices funciones para cuando ocultabas los personajes o presentabas.</w:t>
-      </w:r>
-    </w:p>
-    <w:p>
-      <w:pPr>
-        <w:pStyle w:val="Normal"/>
-        <w:rPr>
-          <w:rFonts w:ascii="DejaVu Serif" w:hAnsi="DejaVu Serif"/>
-        </w:rPr>
-      </w:pPr>
-      <w:r>
-        <w:rPr>
-          <w:rFonts w:ascii="DejaVu Serif" w:hAnsi="DejaVu Serif"/>
-        </w:rPr>
-      </w:r>
-    </w:p>
-    <w:p>
-      <w:pPr>
-        <w:pStyle w:val="Normal"/>
-        <w:rPr>
-          <w:rFonts w:ascii="DejaVu Serif" w:hAnsi="DejaVu Serif"/>
-        </w:rPr>
-      </w:pPr>
-      <w:r>
-        <w:rPr>
-          <w:rFonts w:ascii="DejaVu Serif" w:hAnsi="DejaVu Serif"/>
-        </w:rPr>
-        <w:t xml:space="preserve">Excelente que llegaste a </w:t>
-      </w:r>
-      <w:r>
-        <w:rPr>
-          <w:rFonts w:ascii="DejaVu Serif" w:hAnsi="DejaVu Serif"/>
-        </w:rPr>
-        <w:t xml:space="preserve">realizar los puntos bonus, </w:t>
-      </w:r>
-      <w:r>
-        <w:rPr>
-          <w:rFonts w:ascii="DejaVu Serif" w:hAnsi="DejaVu Serif"/>
-        </w:rPr>
-        <w:t>quedaron genial.</w:t>
-      </w:r>
-    </w:p>
-    <w:p>
-      <w:pPr>
-        <w:pStyle w:val="Normal"/>
-        <w:rPr>
-          <w:rFonts w:ascii="DejaVu Serif" w:hAnsi="DejaVu Serif"/>
-        </w:rPr>
-      </w:pPr>
-      <w:r>
-        <w:rPr>
-          <w:rFonts w:ascii="DejaVu Serif" w:hAnsi="DejaVu Serif"/>
-        </w:rPr>
-      </w:r>
-    </w:p>
-    <w:p>
-      <w:pPr>
-        <w:pStyle w:val="Normal"/>
-        <w:rPr>
-          <w:rFonts w:ascii="DejaVu Serif" w:hAnsi="DejaVu Serif"/>
-        </w:rPr>
-      </w:pPr>
-      <w:r>
-        <w:rPr>
-          <w:rFonts w:ascii="DejaVu Serif" w:hAnsi="DejaVu Serif"/>
-        </w:rPr>
-        <w:t>Excelente</w:t>
-      </w:r>
-      <w:r>
-        <w:rPr>
-          <w:rFonts w:ascii="DejaVu Serif" w:hAnsi="DejaVu Serif"/>
-        </w:rPr>
-        <w:t xml:space="preserve"> trabajo !</w:t>
-      </w:r>
-    </w:p>
-    <w:p>
-      <w:pPr>
-        <w:pStyle w:val="ListParagraph"/>
-        <w:rPr>
-          <w:rFonts w:ascii="DejaVu Serif" w:hAnsi="DejaVu Serif"/>
-        </w:rPr>
-      </w:pPr>
-      <w:r>
-        <w:rPr>
-          <w:rFonts w:ascii="DejaVu Serif" w:hAnsi="DejaVu Serif"/>
-        </w:rPr>
-      </w:r>
-    </w:p>
-    <w:p>
-      <w:pPr>
-        <w:pStyle w:val="Normal"/>
-        <w:rPr>
-          <w:rFonts w:ascii="DejaVu Serif" w:hAnsi="DejaVu Serif"/>
-        </w:rPr>
-      </w:pPr>
-      <w:r>
-        <w:rPr>
-          <w:rFonts w:cs="Segoe UI Emoji" w:ascii="DejaVu Serif" w:hAnsi="DejaVu Serif"/>
-          <w:b/>
-          <w:bCs/>
-        </w:rPr>
-        <w:t xml:space="preserve">Tu nota en el Desafío 07 es: </w:t>
-      </w:r>
-      <w:r>
-        <w:rPr>
-          <w:rFonts w:cs="Segoe UI Emoji" w:ascii="DejaVu Serif" w:hAnsi="DejaVu Serif"/>
-          <w:b/>
-          <w:bCs/>
-        </w:rPr>
-        <w:t>10</w:t>
-      </w:r>
-    </w:p>
-    <w:p>
-      <w:pPr>
-        <w:pStyle w:val="Normal"/>
-        <w:rPr>
-          <w:b/>
-          <w:b/>
-          <w:bCs/>
-        </w:rPr>
-      </w:pPr>
-      <w:r>
-        <w:rPr>
-          <w:rFonts w:ascii="DejaVu Serif" w:hAnsi="DejaVu Serif"/>
-        </w:rPr>
-      </w:r>
-    </w:p>
-    <w:p>
-      <w:pPr>
-        <w:pStyle w:val="Normal"/>
-        <w:pBdr>
-          <w:bottom w:val="single" w:sz="6" w:space="1" w:color="000000"/>
-        </w:pBdr>
-        <w:rPr>
-          <w:rFonts w:ascii="Segoe UI Emoji" w:hAnsi="Segoe UI Emoji" w:cs="Segoe UI Emoji"/>
-          <w:b/>
-          <w:b/>
-          <w:bCs/>
-        </w:rPr>
-      </w:pPr>
-      <w:r>
-        <w:rPr>
-          <w:rFonts w:cs="Segoe UI Emoji" w:ascii="Segoe UI Emoji" w:hAnsi="Segoe UI Emoji"/>
-          <w:b/>
-          <w:bCs/>
-        </w:rPr>
-      </w:r>
-    </w:p>
-    <w:p>
-      <w:pPr>
-        <w:pStyle w:val="Normal"/>
-        <w:rPr>
-          <w:rFonts w:ascii="Segoe UI Emoji" w:hAnsi="Segoe UI Emoji" w:cs="Segoe UI Emoji"/>
-          <w:b/>
-          <w:b/>
-          <w:bCs/>
-        </w:rPr>
-      </w:pPr>
-      <w:r>
-        <w:rPr>
-          <w:rFonts w:cs="Segoe UI Emoji" w:ascii="Segoe UI Emoji" w:hAnsi="Segoe UI Emoji"/>
-          <w:b/>
-          <w:bCs/>
-        </w:rPr>
-      </w:r>
-    </w:p>
-    <w:p>
-      <w:pPr>
-        <w:pStyle w:val="Normal"/>
-        <w:rPr>
-          <w:rFonts w:ascii="DejaVu Serif" w:hAnsi="DejaVu Serif"/>
-        </w:rPr>
-      </w:pPr>
-      <w:r>
-        <w:rPr>
-          <w:rFonts w:cs="Segoe UI Emoji" w:ascii="DejaVu Serif" w:hAnsi="DejaVu Serif"/>
-          <w:b/>
-          <w:bCs/>
-        </w:rPr>
-        <w:t>G</w:t>
-      </w:r>
-      <w:r>
-        <w:rPr>
-          <w:rFonts w:cs="Segoe UI Emoji" w:ascii="DejaVu Serif" w:hAnsi="DejaVu Serif"/>
-          <w:b/>
-          <w:bCs/>
-        </w:rPr>
-        <w:t>ascon Rosana</w:t>
-      </w:r>
-    </w:p>
-    <w:p>
-      <w:pPr>
-        <w:pStyle w:val="Normal"/>
-        <w:rPr>
-          <w:rFonts w:cs="Segoe UI Emoji"/>
-          <w:b/>
-          <w:b/>
-          <w:bCs/>
-        </w:rPr>
-      </w:pPr>
-      <w:r>
-        <w:rPr>
-          <w:rFonts w:ascii="DejaVu Serif" w:hAnsi="DejaVu Serif"/>
-        </w:rPr>
-      </w:r>
-    </w:p>
-    <w:p>
-      <w:pPr>
-        <w:pStyle w:val="Normal"/>
-        <w:rPr>
-          <w:rFonts w:ascii="DejaVu Serif" w:hAnsi="DejaVu Serif"/>
-        </w:rPr>
-      </w:pPr>
-      <w:r>
-        <w:rPr>
-          <w:rFonts w:cs="Segoe UI Emoji" w:ascii="DejaVu Serif" w:hAnsi="DejaVu Serif"/>
-        </w:rPr>
-        <w:t>🎉</w:t>
-      </w:r>
-      <w:r>
-        <w:rPr>
-          <w:rFonts w:ascii="DejaVu Serif" w:hAnsi="DejaVu Serif"/>
-        </w:rPr>
-        <w:t>¡Felicitaciones por la entrega del Desafío 0</w:t>
-      </w:r>
-      <w:r>
-        <w:rPr>
-          <w:rFonts w:ascii="DejaVu Serif" w:hAnsi="DejaVu Serif"/>
-        </w:rPr>
-        <w:t>7</w:t>
-      </w:r>
-      <w:r>
-        <w:rPr>
-          <w:rFonts w:ascii="DejaVu Serif" w:hAnsi="DejaVu Serif"/>
-        </w:rPr>
-        <w:t xml:space="preserve">! </w:t>
-      </w:r>
-      <w:r>
-        <w:rPr>
-          <w:rFonts w:cs="Segoe UI Emoji" w:ascii="DejaVu Serif" w:hAnsi="DejaVu Serif"/>
-        </w:rPr>
-        <w:t>🎉</w:t>
-      </w:r>
-    </w:p>
-    <w:p>
-      <w:pPr>
-        <w:pStyle w:val="Normal"/>
-        <w:rPr>
-          <w:rFonts w:ascii="DejaVu Serif" w:hAnsi="DejaVu Serif"/>
-        </w:rPr>
-      </w:pPr>
-      <w:r>
-        <w:rPr>
-          <w:rFonts w:ascii="DejaVu Serif" w:hAnsi="DejaVu Serif"/>
-        </w:rPr>
-      </w:r>
-    </w:p>
-    <w:p>
-      <w:pPr>
-        <w:pStyle w:val="Normal"/>
-        <w:rPr>
-          <w:rFonts w:ascii="DejaVu Serif" w:hAnsi="DejaVu Serif"/>
-        </w:rPr>
-      </w:pPr>
-      <w:r>
-        <w:rPr>
-          <w:rFonts w:ascii="DejaVu Serif" w:hAnsi="DejaVu Serif"/>
-        </w:rPr>
-        <w:t>Gina</w:t>
-      </w:r>
-      <w:r>
-        <w:rPr>
-          <w:rFonts w:ascii="DejaVu Serif" w:hAnsi="DejaVu Serif"/>
-        </w:rPr>
-        <w:t xml:space="preserve">, muy buen trabajo cumpliste con los requerimientos solicitados en el enunciado, aplicaste correctamente manejo de DOM desde JS, bien aplicado el evento sobre el botón </w:t>
-      </w:r>
-      <w:r>
-        <w:rPr>
-          <w:rFonts w:ascii="DejaVu Serif" w:hAnsi="DejaVu Serif"/>
-        </w:rPr>
-        <w:t>y también los estilos</w:t>
-      </w:r>
-      <w:r>
-        <w:rPr>
-          <w:rFonts w:ascii="DejaVu Serif" w:hAnsi="DejaVu Serif"/>
-        </w:rPr>
-        <w:t xml:space="preserve">. </w:t>
-      </w:r>
-      <w:r>
-        <w:rPr>
-          <w:rFonts w:ascii="DejaVu Serif" w:hAnsi="DejaVu Serif"/>
-        </w:rPr>
-        <w:t>Lo único hubiera estado bueno es que utilices funciones para cuando ocultabas los personajes o presentabas.</w:t>
-      </w:r>
-    </w:p>
-    <w:p>
-      <w:pPr>
-        <w:pStyle w:val="Normal"/>
-        <w:rPr>
-          <w:rFonts w:ascii="DejaVu Serif" w:hAnsi="DejaVu Serif"/>
-        </w:rPr>
-      </w:pPr>
-      <w:r>
-        <w:rPr>
-          <w:rFonts w:ascii="DejaVu Serif" w:hAnsi="DejaVu Serif"/>
-        </w:rPr>
-      </w:r>
-    </w:p>
-    <w:p>
-      <w:pPr>
-        <w:pStyle w:val="Normal"/>
-        <w:rPr>
-          <w:rFonts w:ascii="DejaVu Serif" w:hAnsi="DejaVu Serif"/>
-        </w:rPr>
-      </w:pPr>
-      <w:r>
-        <w:rPr>
-          <w:rFonts w:ascii="DejaVu Serif" w:hAnsi="DejaVu Serif"/>
-        </w:rPr>
-        <w:t xml:space="preserve">Excelente que llegaste a </w:t>
-      </w:r>
-      <w:r>
-        <w:rPr>
-          <w:rFonts w:ascii="DejaVu Serif" w:hAnsi="DejaVu Serif"/>
-        </w:rPr>
-        <w:t xml:space="preserve">realizar los puntos bonus, </w:t>
-      </w:r>
-      <w:r>
-        <w:rPr>
-          <w:rFonts w:ascii="DejaVu Serif" w:hAnsi="DejaVu Serif"/>
-        </w:rPr>
-        <w:t>quedaron genial.</w:t>
-      </w:r>
-    </w:p>
-    <w:p>
-      <w:pPr>
-        <w:pStyle w:val="Normal"/>
-        <w:rPr>
-          <w:rFonts w:ascii="DejaVu Serif" w:hAnsi="DejaVu Serif"/>
-        </w:rPr>
-      </w:pPr>
-      <w:r>
-        <w:rPr>
-          <w:rFonts w:ascii="DejaVu Serif" w:hAnsi="DejaVu Serif"/>
-        </w:rPr>
-      </w:r>
-    </w:p>
-    <w:p>
-      <w:pPr>
-        <w:pStyle w:val="Normal"/>
-        <w:rPr>
-          <w:rFonts w:ascii="DejaVu Serif" w:hAnsi="DejaVu Serif"/>
-        </w:rPr>
-      </w:pPr>
-      <w:r>
-        <w:rPr>
-          <w:rFonts w:ascii="DejaVu Serif" w:hAnsi="DejaVu Serif"/>
-        </w:rPr>
-        <w:t>Excelente</w:t>
-      </w:r>
-      <w:r>
-        <w:rPr>
-          <w:rFonts w:ascii="DejaVu Serif" w:hAnsi="DejaVu Serif"/>
-        </w:rPr>
-        <w:t xml:space="preserve"> trabajo !</w:t>
-      </w:r>
-    </w:p>
-    <w:p>
-      <w:pPr>
-        <w:pStyle w:val="ListParagraph"/>
-        <w:rPr>
-          <w:rFonts w:ascii="DejaVu Serif" w:hAnsi="DejaVu Serif"/>
-        </w:rPr>
-      </w:pPr>
-      <w:r>
-        <w:rPr>
-          <w:rFonts w:ascii="DejaVu Serif" w:hAnsi="DejaVu Serif"/>
-        </w:rPr>
-      </w:r>
-    </w:p>
-    <w:p>
-      <w:pPr>
-        <w:pStyle w:val="Normal"/>
-        <w:rPr>
-          <w:rFonts w:ascii="DejaVu Serif" w:hAnsi="DejaVu Serif"/>
-        </w:rPr>
-      </w:pPr>
-      <w:r>
-        <w:rPr>
-          <w:rFonts w:cs="Segoe UI Emoji" w:ascii="DejaVu Serif" w:hAnsi="DejaVu Serif"/>
-          <w:b/>
-          <w:bCs/>
-        </w:rPr>
-        <w:t xml:space="preserve">Tu nota en el Desafío 07 es: </w:t>
-      </w:r>
-      <w:r>
-        <w:rPr>
-          <w:rFonts w:cs="Segoe UI Emoji" w:ascii="DejaVu Serif" w:hAnsi="DejaVu Serif"/>
-          <w:b/>
-          <w:bCs/>
-        </w:rPr>
-        <w:t>10</w:t>
-      </w:r>
-    </w:p>
-    <w:p>
-      <w:pPr>
-        <w:pStyle w:val="Normal"/>
-        <w:rPr>
-          <w:b/>
-          <w:b/>
-          <w:bCs/>
-        </w:rPr>
-      </w:pPr>
-      <w:r>
-        <w:rPr>
-          <w:rFonts w:ascii="DejaVu Serif" w:hAnsi="DejaVu Serif"/>
-        </w:rPr>
-      </w:r>
-    </w:p>
-    <w:p>
-      <w:pPr>
-        <w:pStyle w:val="Normal"/>
-        <w:pBdr>
-          <w:bottom w:val="single" w:sz="6" w:space="1" w:color="000000"/>
-        </w:pBdr>
-        <w:rPr>
-          <w:rFonts w:ascii="Segoe UI Emoji" w:hAnsi="Segoe UI Emoji" w:cs="Segoe UI Emoji"/>
-          <w:b/>
-          <w:b/>
-          <w:bCs/>
-        </w:rPr>
-      </w:pPr>
-      <w:r>
-        <w:rPr>
-          <w:rFonts w:cs="Segoe UI Emoji" w:ascii="Segoe UI Emoji" w:hAnsi="Segoe UI Emoji"/>
-          <w:b/>
-          <w:bCs/>
-        </w:rPr>
-      </w:r>
-    </w:p>
-    <w:p>
-      <w:pPr>
-        <w:pStyle w:val="Normal"/>
-        <w:rPr>
-          <w:rFonts w:ascii="Segoe UI Emoji" w:hAnsi="Segoe UI Emoji" w:cs="Segoe UI Emoji"/>
-          <w:b/>
-          <w:b/>
-          <w:bCs/>
-        </w:rPr>
-      </w:pPr>
-      <w:r>
-        <w:rPr>
-          <w:rFonts w:cs="Segoe UI Emoji" w:ascii="Segoe UI Emoji" w:hAnsi="Segoe UI Emoji"/>
-          <w:b/>
-          <w:bCs/>
-        </w:rPr>
-      </w:r>
-    </w:p>
-    <w:p>
-      <w:pPr>
-        <w:pStyle w:val="Normal"/>
-        <w:rPr>
-          <w:rFonts w:ascii="DejaVu Serif" w:hAnsi="DejaVu Serif"/>
-        </w:rPr>
-      </w:pPr>
-      <w:r>
-        <w:rPr>
-          <w:rFonts w:ascii="DejaVu Serif" w:hAnsi="DejaVu Serif"/>
-        </w:rPr>
-      </w:r>
-    </w:p>
-    <w:p>
-      <w:pPr>
-        <w:pStyle w:val="Normal"/>
-        <w:rPr>
-          <w:rFonts w:ascii="DejaVu Serif" w:hAnsi="DejaVu Serif"/>
-        </w:rPr>
-      </w:pPr>
-      <w:r>
-        <w:rPr>
-          <w:rFonts w:ascii="DejaVu Serif" w:hAnsi="DejaVu Serif"/>
-        </w:rPr>
-      </w:r>
-    </w:p>
-    <w:p>
-      <w:pPr>
-        <w:pStyle w:val="ListParagraph"/>
-        <w:rPr>
-          <w:rFonts w:ascii="DejaVu Serif" w:hAnsi="DejaVu Serif"/>
-        </w:rPr>
-      </w:pPr>
-      <w:r>
-        <w:rPr>
-          <w:rFonts w:ascii="DejaVu Serif" w:hAnsi="DejaVu Serif"/>
-        </w:rPr>
-      </w:r>
-    </w:p>
-    <w:p>
-      <w:pPr>
-        <w:pStyle w:val="Normal"/>
-        <w:rPr>
-          <w:rFonts w:ascii="Segoe UI Emoji" w:hAnsi="Segoe UI Emoji" w:cs="Segoe UI Emoji"/>
-        </w:rPr>
-      </w:pPr>
-      <w:r>
-        <w:rPr>
-          <w:rFonts w:cs="Segoe UI Emoji" w:ascii="Segoe UI Emoji" w:hAnsi="Segoe UI Emoji"/>
-        </w:rPr>
-        <w:t>Tu nota en el Desafío 0</w:t>
-      </w:r>
-      <w:r>
-        <w:rPr>
-          <w:rFonts w:cs="Segoe UI Emoji" w:ascii="Segoe UI Emoji" w:hAnsi="Segoe UI Emoji"/>
-        </w:rPr>
-        <w:t>7</w:t>
-      </w:r>
-      <w:r>
-        <w:rPr>
-          <w:rFonts w:cs="Segoe UI Emoji" w:ascii="Segoe UI Emoji" w:hAnsi="Segoe UI Emoji"/>
-        </w:rPr>
-        <w:t xml:space="preserve"> es: </w:t>
       </w:r>
       <w:r>
         <w:rPr>
@@ -12747,6 +12525,7 @@
     <w:rsid w:val="00b74ab3"/>
     <w:pPr>
       <w:widowControl/>
+      <w:suppressAutoHyphens w:val="true"/>
       <w:bidi w:val="0"/>
       <w:spacing w:lineRule="auto" w:line="259" w:before="0" w:after="160"/>
       <w:jc w:val="left"/>

</xml_diff>

<commit_message>
CORRECCION - Llegue hasta Martin Desch
</commit_message>
<xml_diff>
--- a/Desafios/07/Notas y Devoluciones 07.docx
+++ b/Desafios/07/Notas y Devoluciones 07.docx
@@ -1777,6 +1777,498 @@
         <w:pBdr>
           <w:bottom w:val="single" w:sz="6" w:space="1" w:color="000000"/>
         </w:pBdr>
+        <w:rPr>
+          <w:rFonts w:ascii="Segoe UI Emoji" w:hAnsi="Segoe UI Emoji" w:cs="Segoe UI Emoji"/>
+          <w:b/>
+          <w:b/>
+          <w:bCs/>
+        </w:rPr>
+      </w:pPr>
+      <w:r>
+        <w:rPr>
+          <w:rFonts w:cs="Segoe UI Emoji" w:ascii="Segoe UI Emoji" w:hAnsi="Segoe UI Emoji"/>
+          <w:b/>
+          <w:bCs/>
+        </w:rPr>
+      </w:r>
+    </w:p>
+    <w:p>
+      <w:pPr>
+        <w:pStyle w:val="Normal"/>
+        <w:rPr>
+          <w:rFonts w:ascii="Segoe UI Emoji" w:hAnsi="Segoe UI Emoji" w:cs="Segoe UI Emoji"/>
+          <w:b/>
+          <w:b/>
+          <w:bCs/>
+        </w:rPr>
+      </w:pPr>
+      <w:r>
+        <w:rPr>
+          <w:rFonts w:cs="Segoe UI Emoji" w:ascii="Segoe UI Emoji" w:hAnsi="Segoe UI Emoji"/>
+          <w:b/>
+          <w:bCs/>
+        </w:rPr>
+      </w:r>
+    </w:p>
+    <w:p>
+      <w:pPr>
+        <w:pStyle w:val="Normal"/>
+        <w:rPr>
+          <w:rFonts w:ascii="DejaVu Serif" w:hAnsi="DejaVu Serif"/>
+        </w:rPr>
+      </w:pPr>
+      <w:r>
+        <w:rPr>
+          <w:rFonts w:cs="Segoe UI Emoji" w:ascii="DejaVu Serif" w:hAnsi="DejaVu Serif"/>
+          <w:b/>
+          <w:bCs/>
+        </w:rPr>
+        <w:t>Juan Bautista Martinelli</w:t>
+      </w:r>
+    </w:p>
+    <w:p>
+      <w:pPr>
+        <w:pStyle w:val="Normal"/>
+        <w:rPr>
+          <w:rFonts w:cs="Segoe UI Emoji"/>
+          <w:b/>
+          <w:b/>
+          <w:bCs/>
+        </w:rPr>
+      </w:pPr>
+      <w:r>
+        <w:rPr>
+          <w:rFonts w:cs="Segoe UI Emoji"/>
+          <w:b/>
+          <w:bCs/>
+        </w:rPr>
+      </w:r>
+    </w:p>
+    <w:p>
+      <w:pPr>
+        <w:pStyle w:val="Normal"/>
+        <w:rPr>
+          <w:rFonts w:ascii="DejaVu Serif" w:hAnsi="DejaVu Serif"/>
+        </w:rPr>
+      </w:pPr>
+      <w:r>
+        <w:rPr>
+          <w:rFonts w:cs="Segoe UI Emoji" w:ascii="DejaVu Serif" w:hAnsi="DejaVu Serif"/>
+        </w:rPr>
+        <w:t>🎉</w:t>
+      </w:r>
+      <w:r>
+        <w:rPr>
+          <w:rFonts w:ascii="DejaVu Serif" w:hAnsi="DejaVu Serif"/>
+        </w:rPr>
+        <w:t xml:space="preserve">¡Felicitaciones por la entrega del Desafío 07! </w:t>
+      </w:r>
+      <w:r>
+        <w:rPr>
+          <w:rFonts w:cs="Segoe UI Emoji" w:ascii="DejaVu Serif" w:hAnsi="DejaVu Serif"/>
+        </w:rPr>
+        <w:t>🎉</w:t>
+      </w:r>
+    </w:p>
+    <w:p>
+      <w:pPr>
+        <w:pStyle w:val="Normal"/>
+        <w:rPr>
+          <w:rFonts w:ascii="DejaVu Serif" w:hAnsi="DejaVu Serif"/>
+        </w:rPr>
+      </w:pPr>
+      <w:r>
+        <w:rPr>
+          <w:rFonts w:ascii="DejaVu Serif" w:hAnsi="DejaVu Serif"/>
+        </w:rPr>
+      </w:r>
+    </w:p>
+    <w:p>
+      <w:pPr>
+        <w:pStyle w:val="Normal"/>
+        <w:rPr>
+          <w:rFonts w:ascii="DejaVu Serif" w:hAnsi="DejaVu Serif"/>
+        </w:rPr>
+      </w:pPr>
+      <w:r>
+        <w:rPr>
+          <w:rFonts w:ascii="DejaVu Serif" w:hAnsi="DejaVu Serif"/>
+        </w:rPr>
+        <w:t>Juan Bautista</w:t>
+      </w:r>
+      <w:r>
+        <w:rPr>
+          <w:rFonts w:ascii="DejaVu Serif" w:hAnsi="DejaVu Serif"/>
+        </w:rPr>
+        <w:t>, muy buen trabajo cumpliste con los requerimientos solicitados en el enunciado, aplicaste correctamente manejo de DOM desde JS, bien aplicado el evento sobre el botón. Destaco la prolijidad de tu JS.</w:t>
+      </w:r>
+    </w:p>
+    <w:p>
+      <w:pPr>
+        <w:pStyle w:val="Normal"/>
+        <w:rPr>
+          <w:rFonts w:ascii="DejaVu Serif" w:hAnsi="DejaVu Serif"/>
+        </w:rPr>
+      </w:pPr>
+      <w:r>
+        <w:rPr>
+          <w:rFonts w:ascii="DejaVu Serif" w:hAnsi="DejaVu Serif"/>
+        </w:rPr>
+      </w:r>
+    </w:p>
+    <w:p>
+      <w:pPr>
+        <w:pStyle w:val="Normal"/>
+        <w:rPr>
+          <w:rFonts w:ascii="DejaVu Serif" w:hAnsi="DejaVu Serif"/>
+        </w:rPr>
+      </w:pPr>
+      <w:r>
+        <w:rPr>
+          <w:rFonts w:ascii="DejaVu Serif" w:hAnsi="DejaVu Serif"/>
+        </w:rPr>
+        <w:t>Lastima no llegaste a realizar los puntos bonus.</w:t>
+      </w:r>
+    </w:p>
+    <w:p>
+      <w:pPr>
+        <w:pStyle w:val="Normal"/>
+        <w:rPr>
+          <w:rFonts w:ascii="DejaVu Serif" w:hAnsi="DejaVu Serif"/>
+        </w:rPr>
+      </w:pPr>
+      <w:r>
+        <w:rPr>
+          <w:rFonts w:ascii="DejaVu Serif" w:hAnsi="DejaVu Serif"/>
+        </w:rPr>
+      </w:r>
+    </w:p>
+    <w:p>
+      <w:pPr>
+        <w:pStyle w:val="Normal"/>
+        <w:rPr>
+          <w:rFonts w:ascii="DejaVu Serif" w:hAnsi="DejaVu Serif"/>
+        </w:rPr>
+      </w:pPr>
+      <w:r>
+        <w:rPr>
+          <w:rFonts w:ascii="DejaVu Serif" w:hAnsi="DejaVu Serif"/>
+        </w:rPr>
+        <w:t>Muy buen trabajo !</w:t>
+      </w:r>
+    </w:p>
+    <w:p>
+      <w:pPr>
+        <w:pStyle w:val="ListParagraph"/>
+        <w:rPr>
+          <w:rFonts w:ascii="DejaVu Serif" w:hAnsi="DejaVu Serif"/>
+        </w:rPr>
+      </w:pPr>
+      <w:r>
+        <w:rPr>
+          <w:rFonts w:ascii="DejaVu Serif" w:hAnsi="DejaVu Serif"/>
+        </w:rPr>
+      </w:r>
+    </w:p>
+    <w:p>
+      <w:pPr>
+        <w:pStyle w:val="Normal"/>
+        <w:rPr>
+          <w:rFonts w:ascii="DejaVu Serif" w:hAnsi="DejaVu Serif"/>
+        </w:rPr>
+      </w:pPr>
+      <w:r>
+        <w:rPr>
+          <w:rFonts w:ascii="DejaVu Serif" w:hAnsi="DejaVu Serif"/>
+        </w:rPr>
+        <w:t xml:space="preserve">Tu nota en el Desafío 07 es: </w:t>
+      </w:r>
+      <w:r>
+        <w:rPr>
+          <w:rFonts w:ascii="DejaVu Serif" w:hAnsi="DejaVu Serif"/>
+          <w:b/>
+          <w:bCs/>
+        </w:rPr>
+        <w:t>10</w:t>
+      </w:r>
+    </w:p>
+    <w:p>
+      <w:pPr>
+        <w:pStyle w:val="Normal"/>
+        <w:pBdr>
+          <w:bottom w:val="single" w:sz="6" w:space="1" w:color="000000"/>
+        </w:pBdr>
+        <w:rPr>
+          <w:rFonts w:ascii="Segoe UI Emoji" w:hAnsi="Segoe UI Emoji" w:cs="Segoe UI Emoji"/>
+          <w:b/>
+          <w:b/>
+          <w:bCs/>
+        </w:rPr>
+      </w:pPr>
+      <w:r>
+        <w:rPr>
+          <w:rFonts w:cs="Segoe UI Emoji" w:ascii="Segoe UI Emoji" w:hAnsi="Segoe UI Emoji"/>
+          <w:b/>
+          <w:bCs/>
+        </w:rPr>
+      </w:r>
+    </w:p>
+    <w:p>
+      <w:pPr>
+        <w:pStyle w:val="Normal"/>
+        <w:rPr>
+          <w:rFonts w:ascii="Segoe UI Emoji" w:hAnsi="Segoe UI Emoji" w:cs="Segoe UI Emoji"/>
+          <w:b/>
+          <w:b/>
+          <w:bCs/>
+        </w:rPr>
+      </w:pPr>
+      <w:r>
+        <w:rPr>
+          <w:rFonts w:cs="Segoe UI Emoji" w:ascii="Segoe UI Emoji" w:hAnsi="Segoe UI Emoji"/>
+          <w:b/>
+          <w:bCs/>
+        </w:rPr>
+      </w:r>
+    </w:p>
+    <w:p>
+      <w:pPr>
+        <w:pStyle w:val="Normal"/>
+        <w:rPr>
+          <w:rFonts w:ascii="Segoe UI Emoji" w:hAnsi="Segoe UI Emoji" w:cs="Segoe UI Emoji"/>
+          <w:b/>
+          <w:b/>
+          <w:bCs/>
+        </w:rPr>
+      </w:pPr>
+      <w:r>
+        <w:rPr>
+          <w:rFonts w:cs="Segoe UI Emoji" w:ascii="Segoe UI Emoji" w:hAnsi="Segoe UI Emoji"/>
+          <w:b/>
+          <w:bCs/>
+        </w:rPr>
+      </w:r>
+    </w:p>
+    <w:p>
+      <w:pPr>
+        <w:pStyle w:val="Normal"/>
+        <w:rPr>
+          <w:rFonts w:ascii="DejaVu Serif" w:hAnsi="DejaVu Serif"/>
+        </w:rPr>
+      </w:pPr>
+      <w:r>
+        <w:rPr>
+          <w:rFonts w:cs="Segoe UI Emoji" w:ascii="DejaVu Serif" w:hAnsi="DejaVu Serif"/>
+          <w:b/>
+          <w:bCs/>
+        </w:rPr>
+        <w:t>Desch</w:t>
+      </w:r>
+      <w:r>
+        <w:rPr>
+          <w:rFonts w:cs="Segoe UI Emoji" w:ascii="DejaVu Serif" w:hAnsi="DejaVu Serif"/>
+          <w:b/>
+          <w:bCs/>
+        </w:rPr>
+        <w:t xml:space="preserve"> Martin</w:t>
+      </w:r>
+    </w:p>
+    <w:p>
+      <w:pPr>
+        <w:pStyle w:val="Normal"/>
+        <w:rPr>
+          <w:rFonts w:cs="Segoe UI Emoji"/>
+          <w:b/>
+          <w:b/>
+          <w:bCs/>
+        </w:rPr>
+      </w:pPr>
+      <w:r>
+        <w:rPr>
+          <w:rFonts w:cs="Segoe UI Emoji"/>
+          <w:b/>
+          <w:bCs/>
+        </w:rPr>
+      </w:r>
+    </w:p>
+    <w:p>
+      <w:pPr>
+        <w:pStyle w:val="Normal"/>
+        <w:rPr>
+          <w:rFonts w:ascii="DejaVu Serif" w:hAnsi="DejaVu Serif"/>
+        </w:rPr>
+      </w:pPr>
+      <w:r>
+        <w:rPr>
+          <w:rFonts w:cs="Segoe UI Emoji" w:ascii="DejaVu Serif" w:hAnsi="DejaVu Serif"/>
+        </w:rPr>
+        <w:t>🎉</w:t>
+      </w:r>
+      <w:r>
+        <w:rPr>
+          <w:rFonts w:ascii="DejaVu Serif" w:hAnsi="DejaVu Serif"/>
+        </w:rPr>
+        <w:t xml:space="preserve">¡Felicitaciones por la entrega del Desafío 07! </w:t>
+      </w:r>
+      <w:r>
+        <w:rPr>
+          <w:rFonts w:cs="Segoe UI Emoji" w:ascii="DejaVu Serif" w:hAnsi="DejaVu Serif"/>
+        </w:rPr>
+        <w:t>🎉</w:t>
+      </w:r>
+    </w:p>
+    <w:p>
+      <w:pPr>
+        <w:pStyle w:val="Normal"/>
+        <w:rPr>
+          <w:rFonts w:ascii="DejaVu Serif" w:hAnsi="DejaVu Serif"/>
+        </w:rPr>
+      </w:pPr>
+      <w:r>
+        <w:rPr>
+          <w:rFonts w:ascii="DejaVu Serif" w:hAnsi="DejaVu Serif"/>
+        </w:rPr>
+      </w:r>
+    </w:p>
+    <w:p>
+      <w:pPr>
+        <w:pStyle w:val="Normal"/>
+        <w:rPr>
+          <w:rFonts w:ascii="DejaVu Serif" w:hAnsi="DejaVu Serif"/>
+        </w:rPr>
+      </w:pPr>
+      <w:r>
+        <w:rPr>
+          <w:rFonts w:ascii="DejaVu Serif" w:hAnsi="DejaVu Serif"/>
+        </w:rPr>
+        <w:t>Martin</w:t>
+      </w:r>
+      <w:r>
+        <w:rPr>
+          <w:rFonts w:ascii="DejaVu Serif" w:hAnsi="DejaVu Serif"/>
+        </w:rPr>
+        <w:t xml:space="preserve">, muy buen trabajo cumpliste con los requerimientos solicitados en el enunciado, aplicaste correctamente manejo de DOM desde JS, bien aplicado el evento sobre el botón. Destaco la prolijidad de tu JS </w:t>
+      </w:r>
+      <w:r>
+        <w:rPr>
+          <w:rFonts w:ascii="DejaVu Serif" w:hAnsi="DejaVu Serif"/>
+        </w:rPr>
+        <w:t>y que el comentado que sirve para documentar lo que se va haciendo.</w:t>
+      </w:r>
+    </w:p>
+    <w:p>
+      <w:pPr>
+        <w:pStyle w:val="Normal"/>
+        <w:rPr>
+          <w:rFonts w:ascii="DejaVu Serif" w:hAnsi="DejaVu Serif"/>
+        </w:rPr>
+      </w:pPr>
+      <w:r>
+        <w:rPr>
+          <w:rFonts w:ascii="DejaVu Serif" w:hAnsi="DejaVu Serif"/>
+        </w:rPr>
+      </w:r>
+    </w:p>
+    <w:p>
+      <w:pPr>
+        <w:pStyle w:val="Normal"/>
+        <w:rPr>
+          <w:rFonts w:ascii="DejaVu Serif" w:hAnsi="DejaVu Serif"/>
+        </w:rPr>
+      </w:pPr>
+      <w:r>
+        <w:rPr>
+          <w:rFonts w:ascii="DejaVu Serif" w:hAnsi="DejaVu Serif"/>
+        </w:rPr>
+        <w:t>Lastima no llegaste a realizar los puntos bonus.</w:t>
+      </w:r>
+    </w:p>
+    <w:p>
+      <w:pPr>
+        <w:pStyle w:val="Normal"/>
+        <w:rPr>
+          <w:rFonts w:ascii="DejaVu Serif" w:hAnsi="DejaVu Serif"/>
+        </w:rPr>
+      </w:pPr>
+      <w:r>
+        <w:rPr>
+          <w:rFonts w:ascii="DejaVu Serif" w:hAnsi="DejaVu Serif"/>
+        </w:rPr>
+      </w:r>
+    </w:p>
+    <w:p>
+      <w:pPr>
+        <w:pStyle w:val="Normal"/>
+        <w:rPr>
+          <w:rFonts w:ascii="DejaVu Serif" w:hAnsi="DejaVu Serif"/>
+        </w:rPr>
+      </w:pPr>
+      <w:r>
+        <w:rPr>
+          <w:rFonts w:ascii="DejaVu Serif" w:hAnsi="DejaVu Serif"/>
+        </w:rPr>
+        <w:t>Muy buen trabajo !</w:t>
+      </w:r>
+    </w:p>
+    <w:p>
+      <w:pPr>
+        <w:pStyle w:val="ListParagraph"/>
+        <w:rPr>
+          <w:rFonts w:ascii="DejaVu Serif" w:hAnsi="DejaVu Serif"/>
+        </w:rPr>
+      </w:pPr>
+      <w:r>
+        <w:rPr>
+          <w:rFonts w:ascii="DejaVu Serif" w:hAnsi="DejaVu Serif"/>
+        </w:rPr>
+      </w:r>
+    </w:p>
+    <w:p>
+      <w:pPr>
+        <w:pStyle w:val="Normal"/>
+        <w:rPr>
+          <w:rFonts w:ascii="DejaVu Serif" w:hAnsi="DejaVu Serif"/>
+        </w:rPr>
+      </w:pPr>
+      <w:r>
+        <w:rPr>
+          <w:rFonts w:ascii="DejaVu Serif" w:hAnsi="DejaVu Serif"/>
+        </w:rPr>
+        <w:t xml:space="preserve">Tu nota en el Desafío 07 es: </w:t>
+      </w:r>
+      <w:r>
+        <w:rPr>
+          <w:rFonts w:ascii="DejaVu Serif" w:hAnsi="DejaVu Serif"/>
+          <w:b/>
+          <w:bCs/>
+        </w:rPr>
+        <w:t>10</w:t>
+      </w:r>
+    </w:p>
+    <w:p>
+      <w:pPr>
+        <w:pStyle w:val="Normal"/>
+        <w:pBdr>
+          <w:bottom w:val="single" w:sz="6" w:space="1" w:color="000000"/>
+        </w:pBdr>
+        <w:rPr>
+          <w:rFonts w:ascii="Segoe UI Emoji" w:hAnsi="Segoe UI Emoji" w:cs="Segoe UI Emoji"/>
+          <w:b/>
+          <w:b/>
+          <w:bCs/>
+        </w:rPr>
+      </w:pPr>
+      <w:r>
+        <w:rPr>
+          <w:rFonts w:cs="Segoe UI Emoji" w:ascii="Segoe UI Emoji" w:hAnsi="Segoe UI Emoji"/>
+          <w:b/>
+          <w:bCs/>
+        </w:rPr>
+      </w:r>
+    </w:p>
+    <w:p>
+      <w:pPr>
+        <w:pStyle w:val="Normal"/>
         <w:rPr>
           <w:rFonts w:ascii="Segoe UI Emoji" w:hAnsi="Segoe UI Emoji" w:cs="Segoe UI Emoji"/>
           <w:b/>

</xml_diff>

<commit_message>
CORRECCION - Termine Matias Villalba
</commit_message>
<xml_diff>
--- a/Desafios/07/Notas y Devoluciones 07.docx
+++ b/Desafios/07/Notas y Devoluciones 07.docx
@@ -6471,6 +6471,1757 @@
       </w:pPr>
       <w:r>
         <w:rPr/>
+      </w:r>
+    </w:p>
+    <w:p>
+      <w:pPr>
+        <w:pStyle w:val="Normal"/>
+        <w:rPr/>
+      </w:pPr>
+      <w:r>
+        <w:rPr/>
+      </w:r>
+    </w:p>
+    <w:p>
+      <w:pPr>
+        <w:pStyle w:val="Normal"/>
+        <w:rPr>
+          <w:rFonts w:ascii="Segoe UI Emoji" w:hAnsi="Segoe UI Emoji" w:cs="Segoe UI Emoji"/>
+          <w:b/>
+          <w:b/>
+          <w:bCs/>
+        </w:rPr>
+      </w:pPr>
+      <w:r>
+        <w:rPr>
+          <w:rFonts w:cs="Segoe UI Emoji" w:ascii="Segoe UI Emoji" w:hAnsi="Segoe UI Emoji"/>
+          <w:b/>
+          <w:bCs/>
+        </w:rPr>
+      </w:r>
+    </w:p>
+    <w:p>
+      <w:pPr>
+        <w:pStyle w:val="Normal"/>
+        <w:rPr>
+          <w:rFonts w:ascii="DejaVu Serif" w:hAnsi="DejaVu Serif"/>
+        </w:rPr>
+      </w:pPr>
+      <w:r>
+        <w:rPr>
+          <w:rFonts w:cs="Segoe UI Emoji" w:ascii="DejaVu Serif" w:hAnsi="DejaVu Serif"/>
+          <w:b/>
+          <w:bCs/>
+        </w:rPr>
+        <w:t>Villalba Matias</w:t>
+      </w:r>
+    </w:p>
+    <w:p>
+      <w:pPr>
+        <w:pStyle w:val="Normal"/>
+        <w:rPr>
+          <w:rFonts w:cs="Segoe UI Emoji"/>
+          <w:b/>
+          <w:b/>
+          <w:bCs/>
+        </w:rPr>
+      </w:pPr>
+      <w:r>
+        <w:rPr>
+          <w:rFonts w:cs="Segoe UI Emoji"/>
+          <w:b/>
+          <w:bCs/>
+        </w:rPr>
+      </w:r>
+    </w:p>
+    <w:p>
+      <w:pPr>
+        <w:pStyle w:val="Normal"/>
+        <w:rPr>
+          <w:rFonts w:ascii="DejaVu Serif" w:hAnsi="DejaVu Serif"/>
+        </w:rPr>
+      </w:pPr>
+      <w:r>
+        <w:rPr>
+          <w:rFonts w:cs="Segoe UI Emoji" w:ascii="DejaVu Serif" w:hAnsi="DejaVu Serif"/>
+        </w:rPr>
+        <w:t>🎉</w:t>
+      </w:r>
+      <w:r>
+        <w:rPr>
+          <w:rFonts w:ascii="DejaVu Serif" w:hAnsi="DejaVu Serif"/>
+        </w:rPr>
+        <w:t xml:space="preserve">¡Felicitaciones por la entrega del Desafío 07! </w:t>
+      </w:r>
+      <w:r>
+        <w:rPr>
+          <w:rFonts w:cs="Segoe UI Emoji" w:ascii="DejaVu Serif" w:hAnsi="DejaVu Serif"/>
+        </w:rPr>
+        <w:t>🎉</w:t>
+      </w:r>
+    </w:p>
+    <w:p>
+      <w:pPr>
+        <w:pStyle w:val="Normal"/>
+        <w:rPr>
+          <w:rFonts w:ascii="DejaVu Serif" w:hAnsi="DejaVu Serif"/>
+        </w:rPr>
+      </w:pPr>
+      <w:r>
+        <w:rPr>
+          <w:rFonts w:ascii="DejaVu Serif" w:hAnsi="DejaVu Serif"/>
+        </w:rPr>
+      </w:r>
+    </w:p>
+    <w:p>
+      <w:pPr>
+        <w:pStyle w:val="Normal"/>
+        <w:rPr>
+          <w:rFonts w:ascii="DejaVu Serif" w:hAnsi="DejaVu Serif"/>
+        </w:rPr>
+      </w:pPr>
+      <w:r>
+        <w:rPr>
+          <w:rFonts w:ascii="DejaVu Serif" w:hAnsi="DejaVu Serif"/>
+        </w:rPr>
+        <w:t>Matias</w:t>
+      </w:r>
+      <w:r>
+        <w:rPr>
+          <w:rFonts w:ascii="DejaVu Serif" w:hAnsi="DejaVu Serif"/>
+        </w:rPr>
+        <w:t xml:space="preserve">, muy buen trabajo cumpliste con los requerimientos solicitados en el enunciado, aplicaste correctamente manejo de DOM desde JS, bien aplicado el evento sobre el botón. Destaco la prolijidad de tu JS. </w:t>
+      </w:r>
+    </w:p>
+    <w:p>
+      <w:pPr>
+        <w:pStyle w:val="Normal"/>
+        <w:rPr>
+          <w:rFonts w:ascii="DejaVu Serif" w:hAnsi="DejaVu Serif"/>
+        </w:rPr>
+      </w:pPr>
+      <w:r>
+        <w:rPr/>
+      </w:r>
+    </w:p>
+    <w:p>
+      <w:pPr>
+        <w:pStyle w:val="Normal"/>
+        <w:rPr>
+          <w:rFonts w:ascii="DejaVu Serif" w:hAnsi="DejaVu Serif"/>
+        </w:rPr>
+      </w:pPr>
+      <w:r>
+        <w:rPr>
+          <w:rFonts w:ascii="DejaVu Serif" w:hAnsi="DejaVu Serif"/>
+        </w:rPr>
+        <w:t xml:space="preserve">Lastima no llegaste a realizar los puntos bonus. </w:t>
+      </w:r>
+    </w:p>
+    <w:p>
+      <w:pPr>
+        <w:pStyle w:val="Normal"/>
+        <w:rPr>
+          <w:rFonts w:ascii="DejaVu Serif" w:hAnsi="DejaVu Serif"/>
+        </w:rPr>
+      </w:pPr>
+      <w:r>
+        <w:rPr/>
+      </w:r>
+    </w:p>
+    <w:p>
+      <w:pPr>
+        <w:pStyle w:val="Normal"/>
+        <w:rPr>
+          <w:rFonts w:ascii="DejaVu Serif" w:hAnsi="DejaVu Serif"/>
+        </w:rPr>
+      </w:pPr>
+      <w:r>
+        <w:rPr>
+          <w:rFonts w:ascii="DejaVu Serif" w:hAnsi="DejaVu Serif"/>
+        </w:rPr>
+        <w:t xml:space="preserve">Para ambos puntos te convenia crear una funcion que te oculte todos los personajes (ocultarTodos()) </w:t>
+      </w:r>
+    </w:p>
+    <w:p>
+      <w:pPr>
+        <w:pStyle w:val="Normal"/>
+        <w:rPr>
+          <w:rFonts w:ascii="DejaVu Serif" w:hAnsi="DejaVu Serif"/>
+        </w:rPr>
+      </w:pPr>
+      <w:r>
+        <w:rPr/>
+      </w:r>
+    </w:p>
+    <w:p>
+      <w:pPr>
+        <w:pStyle w:val="Normal"/>
+        <w:rPr>
+          <w:rFonts w:ascii="DejaVu Serif" w:hAnsi="DejaVu Serif"/>
+        </w:rPr>
+      </w:pPr>
+      <w:r>
+        <w:rPr/>
+        <w:t>Para el primer bonus en cada caso del switch antes de presentar el personaje llamabas a la funcion ocultarTodos() y en el caso default no hacias nada para que si introduce cualquier nombre se quede con el ultimo visible.</w:t>
+      </w:r>
+    </w:p>
+    <w:p>
+      <w:pPr>
+        <w:pStyle w:val="Normal"/>
+        <w:rPr>
+          <w:rFonts w:ascii="DejaVu Serif" w:hAnsi="DejaVu Serif"/>
+        </w:rPr>
+      </w:pPr>
+      <w:r>
+        <w:rPr/>
+      </w:r>
+    </w:p>
+    <w:p>
+      <w:pPr>
+        <w:pStyle w:val="Normal"/>
+        <w:rPr>
+          <w:rFonts w:ascii="DejaVu Serif" w:hAnsi="DejaVu Serif"/>
+        </w:rPr>
+      </w:pPr>
+      <w:r>
+        <w:rPr>
+          <w:rFonts w:ascii="DejaVu Serif" w:hAnsi="DejaVu Serif"/>
+        </w:rPr>
+        <w:t xml:space="preserve">Para el segundo bonus </w:t>
+      </w:r>
+      <w:r>
+        <w:rPr>
+          <w:rFonts w:ascii="DejaVu Serif" w:hAnsi="DejaVu Serif"/>
+        </w:rPr>
+        <w:t xml:space="preserve">teniendo el div indicado te fijabas </w:t>
+      </w:r>
+      <w:r>
+        <w:rPr>
+          <w:rFonts w:ascii="DejaVu Serif" w:hAnsi="DejaVu Serif"/>
+        </w:rPr>
+        <w:t>que si presiono sobre un div que ya fue presionado le remueva el atributo “title” sino si presiona sobre un div que no presiono antes que oculte todos los divs que muestre div con el id seleccionado:</w:t>
+      </w:r>
+    </w:p>
+    <w:p>
+      <w:pPr>
+        <w:pStyle w:val="Normal"/>
+        <w:rPr>
+          <w:rFonts w:ascii="DejaVu Serif" w:hAnsi="DejaVu Serif"/>
+        </w:rPr>
+      </w:pPr>
+      <w:r>
+        <w:rPr/>
+      </w:r>
+    </w:p>
+    <w:p>
+      <w:pPr>
+        <w:pStyle w:val="Normal"/>
+        <w:rPr>
+          <w:rFonts w:ascii="DejaVu Serif" w:hAnsi="DejaVu Serif"/>
+        </w:rPr>
+      </w:pPr>
+      <w:r>
+        <w:rPr>
+          <w:rFonts w:ascii="DejaVu Serif" w:hAnsi="DejaVu Serif"/>
+        </w:rPr>
+      </w:r>
+    </w:p>
+    <w:p>
+      <w:pPr>
+        <w:pStyle w:val="Normal"/>
+        <w:rPr>
+          <w:rFonts w:ascii="DejaVu Serif" w:hAnsi="DejaVu Serif"/>
+        </w:rPr>
+      </w:pPr>
+      <w:r>
+        <w:rPr>
+          <w:rFonts w:ascii="Droid Sans Mono;monospace;monospace" w:hAnsi="Droid Sans Mono;monospace;monospace"/>
+          <w:b w:val="false"/>
+          <w:color w:val="569CD6"/>
+          <w:sz w:val="21"/>
+          <w:shd w:fill="1F1F1F" w:val="clear"/>
+        </w:rPr>
+        <w:t>const</w:t>
+      </w:r>
+      <w:r>
+        <w:rPr>
+          <w:rFonts w:ascii="Droid Sans Mono;monospace;monospace" w:hAnsi="Droid Sans Mono;monospace;monospace"/>
+          <w:b w:val="false"/>
+          <w:color w:val="CCCCCC"/>
+          <w:sz w:val="21"/>
+          <w:shd w:fill="1F1F1F" w:val="clear"/>
+        </w:rPr>
+        <w:t xml:space="preserve"> </w:t>
+      </w:r>
+      <w:r>
+        <w:rPr>
+          <w:rFonts w:ascii="Droid Sans Mono;monospace;monospace" w:hAnsi="Droid Sans Mono;monospace;monospace"/>
+          <w:b w:val="false"/>
+          <w:color w:val="DCDCAA"/>
+          <w:sz w:val="21"/>
+          <w:shd w:fill="1F1F1F" w:val="clear"/>
+        </w:rPr>
+        <w:t>ocultarTodos</w:t>
+      </w:r>
+      <w:r>
+        <w:rPr>
+          <w:rFonts w:ascii="Droid Sans Mono;monospace;monospace" w:hAnsi="Droid Sans Mono;monospace;monospace"/>
+          <w:b w:val="false"/>
+          <w:color w:val="CCCCCC"/>
+          <w:sz w:val="21"/>
+          <w:shd w:fill="1F1F1F" w:val="clear"/>
+        </w:rPr>
+        <w:t xml:space="preserve"> </w:t>
+      </w:r>
+      <w:r>
+        <w:rPr>
+          <w:rFonts w:ascii="Droid Sans Mono;monospace;monospace" w:hAnsi="Droid Sans Mono;monospace;monospace"/>
+          <w:b w:val="false"/>
+          <w:color w:val="D4D4D4"/>
+          <w:sz w:val="21"/>
+          <w:shd w:fill="1F1F1F" w:val="clear"/>
+        </w:rPr>
+        <w:t>=</w:t>
+      </w:r>
+      <w:r>
+        <w:rPr>
+          <w:rFonts w:ascii="Droid Sans Mono;monospace;monospace" w:hAnsi="Droid Sans Mono;monospace;monospace"/>
+          <w:b w:val="false"/>
+          <w:color w:val="CCCCCC"/>
+          <w:sz w:val="21"/>
+          <w:shd w:fill="1F1F1F" w:val="clear"/>
+        </w:rPr>
+        <w:t xml:space="preserve"> () </w:t>
+      </w:r>
+      <w:r>
+        <w:rPr>
+          <w:rFonts w:ascii="Droid Sans Mono;monospace;monospace" w:hAnsi="Droid Sans Mono;monospace;monospace"/>
+          <w:b w:val="false"/>
+          <w:color w:val="569CD6"/>
+          <w:sz w:val="21"/>
+          <w:shd w:fill="1F1F1F" w:val="clear"/>
+        </w:rPr>
+        <w:t>=&gt;</w:t>
+      </w:r>
+      <w:r>
+        <w:rPr>
+          <w:rFonts w:ascii="Droid Sans Mono;monospace;monospace" w:hAnsi="Droid Sans Mono;monospace;monospace"/>
+          <w:b w:val="false"/>
+          <w:color w:val="CCCCCC"/>
+          <w:sz w:val="21"/>
+          <w:shd w:fill="1F1F1F" w:val="clear"/>
+        </w:rPr>
+        <w:t xml:space="preserve"> {</w:t>
+      </w:r>
+    </w:p>
+    <w:p>
+      <w:pPr>
+        <w:pStyle w:val="Normal"/>
+        <w:spacing w:lineRule="atLeast" w:line="285" w:before="0" w:after="0"/>
+        <w:rPr>
+          <w:rFonts w:ascii="DejaVu Serif" w:hAnsi="DejaVu Serif"/>
+        </w:rPr>
+      </w:pPr>
+      <w:r>
+        <w:rPr>
+          <w:rFonts w:ascii="Droid Sans Mono;monospace;monospace" w:hAnsi="Droid Sans Mono;monospace;monospace"/>
+          <w:b w:val="false"/>
+          <w:color w:val="569CD6"/>
+          <w:sz w:val="21"/>
+          <w:shd w:fill="1F1F1F" w:val="clear"/>
+        </w:rPr>
+        <w:t>let</w:t>
+      </w:r>
+      <w:r>
+        <w:rPr>
+          <w:rFonts w:ascii="Droid Sans Mono;monospace;monospace" w:hAnsi="Droid Sans Mono;monospace;monospace"/>
+          <w:b w:val="false"/>
+          <w:color w:val="CCCCCC"/>
+          <w:sz w:val="21"/>
+          <w:shd w:fill="1F1F1F" w:val="clear"/>
+        </w:rPr>
+        <w:t xml:space="preserve"> </w:t>
+      </w:r>
+      <w:r>
+        <w:rPr>
+          <w:rFonts w:ascii="Droid Sans Mono;monospace;monospace" w:hAnsi="Droid Sans Mono;monospace;monospace"/>
+          <w:b w:val="false"/>
+          <w:color w:val="9CDCFE"/>
+          <w:sz w:val="21"/>
+          <w:shd w:fill="1F1F1F" w:val="clear"/>
+        </w:rPr>
+        <w:t>divPersonajes</w:t>
+      </w:r>
+      <w:r>
+        <w:rPr>
+          <w:rFonts w:ascii="Droid Sans Mono;monospace;monospace" w:hAnsi="Droid Sans Mono;monospace;monospace"/>
+          <w:b w:val="false"/>
+          <w:color w:val="CCCCCC"/>
+          <w:sz w:val="21"/>
+          <w:shd w:fill="1F1F1F" w:val="clear"/>
+        </w:rPr>
+        <w:t xml:space="preserve"> </w:t>
+      </w:r>
+      <w:r>
+        <w:rPr>
+          <w:rFonts w:ascii="Droid Sans Mono;monospace;monospace" w:hAnsi="Droid Sans Mono;monospace;monospace"/>
+          <w:b w:val="false"/>
+          <w:color w:val="D4D4D4"/>
+          <w:sz w:val="21"/>
+          <w:shd w:fill="1F1F1F" w:val="clear"/>
+        </w:rPr>
+        <w:t>=</w:t>
+      </w:r>
+      <w:r>
+        <w:rPr>
+          <w:rFonts w:ascii="Droid Sans Mono;monospace;monospace" w:hAnsi="Droid Sans Mono;monospace;monospace"/>
+          <w:b w:val="false"/>
+          <w:color w:val="CCCCCC"/>
+          <w:sz w:val="21"/>
+          <w:shd w:fill="1F1F1F" w:val="clear"/>
+        </w:rPr>
+        <w:t xml:space="preserve"> </w:t>
+      </w:r>
+      <w:r>
+        <w:rPr>
+          <w:rFonts w:ascii="Droid Sans Mono;monospace;monospace" w:hAnsi="Droid Sans Mono;monospace;monospace"/>
+          <w:b w:val="false"/>
+          <w:color w:val="9CDCFE"/>
+          <w:sz w:val="21"/>
+          <w:shd w:fill="1F1F1F" w:val="clear"/>
+        </w:rPr>
+        <w:t>document</w:t>
+      </w:r>
+      <w:r>
+        <w:rPr>
+          <w:rFonts w:ascii="Droid Sans Mono;monospace;monospace" w:hAnsi="Droid Sans Mono;monospace;monospace"/>
+          <w:b w:val="false"/>
+          <w:color w:val="CCCCCC"/>
+          <w:sz w:val="21"/>
+          <w:shd w:fill="1F1F1F" w:val="clear"/>
+        </w:rPr>
+        <w:t>.</w:t>
+      </w:r>
+      <w:r>
+        <w:rPr>
+          <w:rFonts w:ascii="Droid Sans Mono;monospace;monospace" w:hAnsi="Droid Sans Mono;monospace;monospace"/>
+          <w:b w:val="false"/>
+          <w:color w:val="DCDCAA"/>
+          <w:sz w:val="21"/>
+          <w:shd w:fill="1F1F1F" w:val="clear"/>
+        </w:rPr>
+        <w:t>querySelectorAll</w:t>
+      </w:r>
+      <w:r>
+        <w:rPr>
+          <w:rFonts w:ascii="Droid Sans Mono;monospace;monospace" w:hAnsi="Droid Sans Mono;monospace;monospace"/>
+          <w:b w:val="false"/>
+          <w:color w:val="CCCCCC"/>
+          <w:sz w:val="21"/>
+          <w:shd w:fill="1F1F1F" w:val="clear"/>
+        </w:rPr>
+        <w:t>(</w:t>
+      </w:r>
+      <w:r>
+        <w:rPr>
+          <w:rFonts w:ascii="Droid Sans Mono;monospace;monospace" w:hAnsi="Droid Sans Mono;monospace;monospace"/>
+          <w:b w:val="false"/>
+          <w:color w:val="CE9178"/>
+          <w:sz w:val="21"/>
+          <w:shd w:fill="1F1F1F" w:val="clear"/>
+        </w:rPr>
+        <w:t>'#cajas div'</w:t>
+      </w:r>
+      <w:r>
+        <w:rPr>
+          <w:rFonts w:ascii="Droid Sans Mono;monospace;monospace" w:hAnsi="Droid Sans Mono;monospace;monospace"/>
+          <w:b w:val="false"/>
+          <w:color w:val="CCCCCC"/>
+          <w:sz w:val="21"/>
+          <w:shd w:fill="1F1F1F" w:val="clear"/>
+        </w:rPr>
+        <w:t>)</w:t>
+      </w:r>
+    </w:p>
+    <w:p>
+      <w:pPr>
+        <w:pStyle w:val="Normal"/>
+        <w:spacing w:lineRule="atLeast" w:line="285" w:before="0" w:after="0"/>
+        <w:rPr>
+          <w:rFonts w:ascii="DejaVu Serif" w:hAnsi="DejaVu Serif"/>
+        </w:rPr>
+      </w:pPr>
+      <w:r>
+        <w:rPr>
+          <w:rFonts w:ascii="Droid Sans Mono;monospace;monospace" w:hAnsi="Droid Sans Mono;monospace;monospace"/>
+          <w:b w:val="false"/>
+          <w:color w:val="9CDCFE"/>
+          <w:sz w:val="21"/>
+          <w:shd w:fill="1F1F1F" w:val="clear"/>
+        </w:rPr>
+        <w:t>console</w:t>
+      </w:r>
+      <w:r>
+        <w:rPr>
+          <w:rFonts w:ascii="Droid Sans Mono;monospace;monospace" w:hAnsi="Droid Sans Mono;monospace;monospace"/>
+          <w:b w:val="false"/>
+          <w:color w:val="CCCCCC"/>
+          <w:sz w:val="21"/>
+          <w:shd w:fill="1F1F1F" w:val="clear"/>
+        </w:rPr>
+        <w:t>.</w:t>
+      </w:r>
+      <w:r>
+        <w:rPr>
+          <w:rFonts w:ascii="Droid Sans Mono;monospace;monospace" w:hAnsi="Droid Sans Mono;monospace;monospace"/>
+          <w:b w:val="false"/>
+          <w:color w:val="DCDCAA"/>
+          <w:sz w:val="21"/>
+          <w:shd w:fill="1F1F1F" w:val="clear"/>
+        </w:rPr>
+        <w:t>log</w:t>
+      </w:r>
+      <w:r>
+        <w:rPr>
+          <w:rFonts w:ascii="Droid Sans Mono;monospace;monospace" w:hAnsi="Droid Sans Mono;monospace;monospace"/>
+          <w:b w:val="false"/>
+          <w:color w:val="CCCCCC"/>
+          <w:sz w:val="21"/>
+          <w:shd w:fill="1F1F1F" w:val="clear"/>
+        </w:rPr>
+        <w:t>(</w:t>
+      </w:r>
+      <w:r>
+        <w:rPr>
+          <w:rFonts w:ascii="Droid Sans Mono;monospace;monospace" w:hAnsi="Droid Sans Mono;monospace;monospace"/>
+          <w:b w:val="false"/>
+          <w:color w:val="9CDCFE"/>
+          <w:sz w:val="21"/>
+          <w:shd w:fill="1F1F1F" w:val="clear"/>
+        </w:rPr>
+        <w:t>divPersonajes</w:t>
+      </w:r>
+      <w:r>
+        <w:rPr>
+          <w:rFonts w:ascii="Droid Sans Mono;monospace;monospace" w:hAnsi="Droid Sans Mono;monospace;monospace"/>
+          <w:b w:val="false"/>
+          <w:color w:val="CCCCCC"/>
+          <w:sz w:val="21"/>
+          <w:shd w:fill="1F1F1F" w:val="clear"/>
+        </w:rPr>
+        <w:t>)</w:t>
+      </w:r>
+    </w:p>
+    <w:p>
+      <w:pPr>
+        <w:pStyle w:val="Normal"/>
+        <w:spacing w:lineRule="atLeast" w:line="285" w:before="0" w:after="0"/>
+        <w:rPr>
+          <w:rFonts w:ascii="DejaVu Serif" w:hAnsi="DejaVu Serif"/>
+        </w:rPr>
+      </w:pPr>
+      <w:r>
+        <w:rPr>
+          <w:rFonts w:ascii="Droid Sans Mono;monospace;monospace" w:hAnsi="Droid Sans Mono;monospace;monospace"/>
+          <w:b w:val="false"/>
+          <w:color w:val="9CDCFE"/>
+          <w:sz w:val="21"/>
+          <w:shd w:fill="1F1F1F" w:val="clear"/>
+        </w:rPr>
+        <w:t>divPersonajes</w:t>
+      </w:r>
+      <w:r>
+        <w:rPr>
+          <w:rFonts w:ascii="Droid Sans Mono;monospace;monospace" w:hAnsi="Droid Sans Mono;monospace;monospace"/>
+          <w:b w:val="false"/>
+          <w:color w:val="CCCCCC"/>
+          <w:sz w:val="21"/>
+          <w:shd w:fill="1F1F1F" w:val="clear"/>
+        </w:rPr>
+        <w:t>.</w:t>
+      </w:r>
+      <w:r>
+        <w:rPr>
+          <w:rFonts w:ascii="Droid Sans Mono;monospace;monospace" w:hAnsi="Droid Sans Mono;monospace;monospace"/>
+          <w:b w:val="false"/>
+          <w:color w:val="DCDCAA"/>
+          <w:sz w:val="21"/>
+          <w:shd w:fill="1F1F1F" w:val="clear"/>
+        </w:rPr>
+        <w:t>forEach</w:t>
+      </w:r>
+      <w:r>
+        <w:rPr>
+          <w:rFonts w:ascii="Droid Sans Mono;monospace;monospace" w:hAnsi="Droid Sans Mono;monospace;monospace"/>
+          <w:b w:val="false"/>
+          <w:color w:val="CCCCCC"/>
+          <w:sz w:val="21"/>
+          <w:shd w:fill="1F1F1F" w:val="clear"/>
+        </w:rPr>
+        <w:t>(</w:t>
+      </w:r>
+      <w:r>
+        <w:rPr>
+          <w:rFonts w:ascii="Droid Sans Mono;monospace;monospace" w:hAnsi="Droid Sans Mono;monospace;monospace"/>
+          <w:b w:val="false"/>
+          <w:color w:val="9CDCFE"/>
+          <w:sz w:val="21"/>
+          <w:shd w:fill="1F1F1F" w:val="clear"/>
+        </w:rPr>
+        <w:t>div</w:t>
+      </w:r>
+      <w:r>
+        <w:rPr>
+          <w:rFonts w:ascii="Droid Sans Mono;monospace;monospace" w:hAnsi="Droid Sans Mono;monospace;monospace"/>
+          <w:b w:val="false"/>
+          <w:color w:val="CCCCCC"/>
+          <w:sz w:val="21"/>
+          <w:shd w:fill="1F1F1F" w:val="clear"/>
+        </w:rPr>
+        <w:t xml:space="preserve"> </w:t>
+      </w:r>
+      <w:r>
+        <w:rPr>
+          <w:rFonts w:ascii="Droid Sans Mono;monospace;monospace" w:hAnsi="Droid Sans Mono;monospace;monospace"/>
+          <w:b w:val="false"/>
+          <w:color w:val="569CD6"/>
+          <w:sz w:val="21"/>
+          <w:shd w:fill="1F1F1F" w:val="clear"/>
+        </w:rPr>
+        <w:t>=&gt;</w:t>
+      </w:r>
+      <w:r>
+        <w:rPr>
+          <w:rFonts w:ascii="Droid Sans Mono;monospace;monospace" w:hAnsi="Droid Sans Mono;monospace;monospace"/>
+          <w:b w:val="false"/>
+          <w:color w:val="CCCCCC"/>
+          <w:sz w:val="21"/>
+          <w:shd w:fill="1F1F1F" w:val="clear"/>
+        </w:rPr>
+        <w:t xml:space="preserve"> {</w:t>
+      </w:r>
+    </w:p>
+    <w:p>
+      <w:pPr>
+        <w:pStyle w:val="Normal"/>
+        <w:spacing w:lineRule="atLeast" w:line="285" w:before="0" w:after="0"/>
+        <w:rPr>
+          <w:rFonts w:ascii="DejaVu Serif" w:hAnsi="DejaVu Serif"/>
+        </w:rPr>
+      </w:pPr>
+      <w:r>
+        <w:rPr>
+          <w:rFonts w:ascii="Droid Sans Mono;monospace;monospace" w:hAnsi="Droid Sans Mono;monospace;monospace"/>
+          <w:b w:val="false"/>
+          <w:color w:val="9CDCFE"/>
+          <w:sz w:val="21"/>
+          <w:shd w:fill="1F1F1F" w:val="clear"/>
+        </w:rPr>
+        <w:t>div</w:t>
+      </w:r>
+      <w:r>
+        <w:rPr>
+          <w:rFonts w:ascii="Droid Sans Mono;monospace;monospace" w:hAnsi="Droid Sans Mono;monospace;monospace"/>
+          <w:b w:val="false"/>
+          <w:color w:val="CCCCCC"/>
+          <w:sz w:val="21"/>
+          <w:shd w:fill="1F1F1F" w:val="clear"/>
+        </w:rPr>
+        <w:t>.</w:t>
+      </w:r>
+      <w:r>
+        <w:rPr>
+          <w:rFonts w:ascii="Droid Sans Mono;monospace;monospace" w:hAnsi="Droid Sans Mono;monospace;monospace"/>
+          <w:b w:val="false"/>
+          <w:color w:val="DCDCAA"/>
+          <w:sz w:val="21"/>
+          <w:shd w:fill="1F1F1F" w:val="clear"/>
+        </w:rPr>
+        <w:t>removeAttribute</w:t>
+      </w:r>
+      <w:r>
+        <w:rPr>
+          <w:rFonts w:ascii="Droid Sans Mono;monospace;monospace" w:hAnsi="Droid Sans Mono;monospace;monospace"/>
+          <w:b w:val="false"/>
+          <w:color w:val="CCCCCC"/>
+          <w:sz w:val="21"/>
+          <w:shd w:fill="1F1F1F" w:val="clear"/>
+        </w:rPr>
+        <w:t>(</w:t>
+      </w:r>
+      <w:r>
+        <w:rPr>
+          <w:rFonts w:ascii="Droid Sans Mono;monospace;monospace" w:hAnsi="Droid Sans Mono;monospace;monospace"/>
+          <w:b w:val="false"/>
+          <w:color w:val="CE9178"/>
+          <w:sz w:val="21"/>
+          <w:shd w:fill="1F1F1F" w:val="clear"/>
+        </w:rPr>
+        <w:t>"title"</w:t>
+      </w:r>
+      <w:r>
+        <w:rPr>
+          <w:rFonts w:ascii="Droid Sans Mono;monospace;monospace" w:hAnsi="Droid Sans Mono;monospace;monospace"/>
+          <w:b w:val="false"/>
+          <w:color w:val="CCCCCC"/>
+          <w:sz w:val="21"/>
+          <w:shd w:fill="1F1F1F" w:val="clear"/>
+        </w:rPr>
+        <w:t>)</w:t>
+      </w:r>
+    </w:p>
+    <w:p>
+      <w:pPr>
+        <w:pStyle w:val="Normal"/>
+        <w:spacing w:lineRule="atLeast" w:line="285" w:before="0" w:after="0"/>
+        <w:rPr>
+          <w:rFonts w:ascii="DejaVu Serif" w:hAnsi="DejaVu Serif"/>
+        </w:rPr>
+      </w:pPr>
+      <w:r>
+        <w:rPr>
+          <w:rFonts w:ascii="Droid Sans Mono;monospace;monospace" w:hAnsi="Droid Sans Mono;monospace;monospace"/>
+          <w:b w:val="false"/>
+          <w:color w:val="CCCCCC"/>
+          <w:sz w:val="21"/>
+          <w:shd w:fill="1F1F1F" w:val="clear"/>
+        </w:rPr>
+        <w:t>});</w:t>
+      </w:r>
+    </w:p>
+    <w:p>
+      <w:pPr>
+        <w:pStyle w:val="Normal"/>
+        <w:spacing w:lineRule="atLeast" w:line="285" w:before="0" w:after="0"/>
+        <w:rPr>
+          <w:rFonts w:ascii="DejaVu Serif" w:hAnsi="DejaVu Serif"/>
+        </w:rPr>
+      </w:pPr>
+      <w:r>
+        <w:rPr>
+          <w:rFonts w:ascii="Droid Sans Mono;monospace;monospace" w:hAnsi="Droid Sans Mono;monospace;monospace"/>
+          <w:b w:val="false"/>
+          <w:color w:val="CCCCCC"/>
+          <w:sz w:val="21"/>
+          <w:shd w:fill="1F1F1F" w:val="clear"/>
+        </w:rPr>
+        <w:t>}</w:t>
+      </w:r>
+    </w:p>
+    <w:p>
+      <w:pPr>
+        <w:pStyle w:val="Normal"/>
+        <w:spacing w:lineRule="atLeast" w:line="285" w:before="0" w:after="0"/>
+        <w:rPr>
+          <w:rFonts w:ascii="DejaVu Serif" w:hAnsi="DejaVu Serif"/>
+        </w:rPr>
+      </w:pPr>
+      <w:r>
+        <w:rPr/>
+      </w:r>
+    </w:p>
+    <w:p>
+      <w:pPr>
+        <w:pStyle w:val="Normal"/>
+        <w:spacing w:lineRule="atLeast" w:line="285" w:before="0" w:after="0"/>
+        <w:rPr>
+          <w:rFonts w:ascii="DejaVu Serif" w:hAnsi="DejaVu Serif"/>
+        </w:rPr>
+      </w:pPr>
+      <w:r>
+        <w:rPr>
+          <w:rFonts w:ascii="Droid Sans Mono;monospace;monospace" w:hAnsi="Droid Sans Mono;monospace;monospace"/>
+          <w:b w:val="false"/>
+          <w:color w:val="569CD6"/>
+          <w:sz w:val="21"/>
+          <w:shd w:fill="1F1F1F" w:val="clear"/>
+        </w:rPr>
+        <w:t>const</w:t>
+      </w:r>
+      <w:r>
+        <w:rPr>
+          <w:rFonts w:ascii="Droid Sans Mono;monospace;monospace" w:hAnsi="Droid Sans Mono;monospace;monospace"/>
+          <w:b w:val="false"/>
+          <w:color w:val="CCCCCC"/>
+          <w:sz w:val="21"/>
+          <w:shd w:fill="1F1F1F" w:val="clear"/>
+        </w:rPr>
+        <w:t xml:space="preserve"> </w:t>
+      </w:r>
+      <w:r>
+        <w:rPr>
+          <w:rFonts w:ascii="Droid Sans Mono;monospace;monospace" w:hAnsi="Droid Sans Mono;monospace;monospace"/>
+          <w:b w:val="false"/>
+          <w:color w:val="DCDCAA"/>
+          <w:sz w:val="21"/>
+          <w:shd w:fill="1F1F1F" w:val="clear"/>
+        </w:rPr>
+        <w:t>mostrar</w:t>
+      </w:r>
+      <w:r>
+        <w:rPr>
+          <w:rFonts w:ascii="Droid Sans Mono;monospace;monospace" w:hAnsi="Droid Sans Mono;monospace;monospace"/>
+          <w:b w:val="false"/>
+          <w:color w:val="CCCCCC"/>
+          <w:sz w:val="21"/>
+          <w:shd w:fill="1F1F1F" w:val="clear"/>
+        </w:rPr>
+        <w:t xml:space="preserve"> </w:t>
+      </w:r>
+      <w:r>
+        <w:rPr>
+          <w:rFonts w:ascii="Droid Sans Mono;monospace;monospace" w:hAnsi="Droid Sans Mono;monospace;monospace"/>
+          <w:b w:val="false"/>
+          <w:color w:val="D4D4D4"/>
+          <w:sz w:val="21"/>
+          <w:shd w:fill="1F1F1F" w:val="clear"/>
+        </w:rPr>
+        <w:t>=</w:t>
+      </w:r>
+      <w:r>
+        <w:rPr>
+          <w:rFonts w:ascii="Droid Sans Mono;monospace;monospace" w:hAnsi="Droid Sans Mono;monospace;monospace"/>
+          <w:b w:val="false"/>
+          <w:color w:val="CCCCCC"/>
+          <w:sz w:val="21"/>
+          <w:shd w:fill="1F1F1F" w:val="clear"/>
+        </w:rPr>
+        <w:t xml:space="preserve"> (</w:t>
+      </w:r>
+      <w:r>
+        <w:rPr>
+          <w:rFonts w:ascii="Droid Sans Mono;monospace;monospace" w:hAnsi="Droid Sans Mono;monospace;monospace"/>
+          <w:b w:val="false"/>
+          <w:color w:val="9CDCFE"/>
+          <w:sz w:val="21"/>
+          <w:shd w:fill="1F1F1F" w:val="clear"/>
+        </w:rPr>
+        <w:t>user</w:t>
+      </w:r>
+      <w:r>
+        <w:rPr>
+          <w:rFonts w:ascii="Droid Sans Mono;monospace;monospace" w:hAnsi="Droid Sans Mono;monospace;monospace"/>
+          <w:b w:val="false"/>
+          <w:color w:val="CCCCCC"/>
+          <w:sz w:val="21"/>
+          <w:shd w:fill="1F1F1F" w:val="clear"/>
+        </w:rPr>
+        <w:t xml:space="preserve">) </w:t>
+      </w:r>
+      <w:r>
+        <w:rPr>
+          <w:rFonts w:ascii="Droid Sans Mono;monospace;monospace" w:hAnsi="Droid Sans Mono;monospace;monospace"/>
+          <w:b w:val="false"/>
+          <w:color w:val="569CD6"/>
+          <w:sz w:val="21"/>
+          <w:shd w:fill="1F1F1F" w:val="clear"/>
+        </w:rPr>
+        <w:t>=&gt;</w:t>
+      </w:r>
+      <w:r>
+        <w:rPr>
+          <w:rFonts w:ascii="Droid Sans Mono;monospace;monospace" w:hAnsi="Droid Sans Mono;monospace;monospace"/>
+          <w:b w:val="false"/>
+          <w:color w:val="CCCCCC"/>
+          <w:sz w:val="21"/>
+          <w:shd w:fill="1F1F1F" w:val="clear"/>
+        </w:rPr>
+        <w:t xml:space="preserve"> {</w:t>
+      </w:r>
+    </w:p>
+    <w:p>
+      <w:pPr>
+        <w:pStyle w:val="Normal"/>
+        <w:spacing w:lineRule="atLeast" w:line="285" w:before="0" w:after="0"/>
+        <w:rPr>
+          <w:rFonts w:ascii="DejaVu Serif" w:hAnsi="DejaVu Serif"/>
+        </w:rPr>
+      </w:pPr>
+      <w:r>
+        <w:rPr>
+          <w:rFonts w:ascii="Droid Sans Mono;monospace;monospace" w:hAnsi="Droid Sans Mono;monospace;monospace"/>
+          <w:b w:val="false"/>
+          <w:color w:val="569CD6"/>
+          <w:sz w:val="21"/>
+          <w:shd w:fill="1F1F1F" w:val="clear"/>
+        </w:rPr>
+        <w:t>let</w:t>
+      </w:r>
+      <w:r>
+        <w:rPr>
+          <w:rFonts w:ascii="Droid Sans Mono;monospace;monospace" w:hAnsi="Droid Sans Mono;monospace;monospace"/>
+          <w:b w:val="false"/>
+          <w:color w:val="CCCCCC"/>
+          <w:sz w:val="21"/>
+          <w:shd w:fill="1F1F1F" w:val="clear"/>
+        </w:rPr>
+        <w:t xml:space="preserve"> </w:t>
+      </w:r>
+      <w:r>
+        <w:rPr>
+          <w:rFonts w:ascii="Droid Sans Mono;monospace;monospace" w:hAnsi="Droid Sans Mono;monospace;monospace"/>
+          <w:b w:val="false"/>
+          <w:color w:val="9CDCFE"/>
+          <w:sz w:val="21"/>
+          <w:shd w:fill="1F1F1F" w:val="clear"/>
+        </w:rPr>
+        <w:t>div</w:t>
+      </w:r>
+      <w:r>
+        <w:rPr>
+          <w:rFonts w:ascii="Droid Sans Mono;monospace;monospace" w:hAnsi="Droid Sans Mono;monospace;monospace"/>
+          <w:b w:val="false"/>
+          <w:color w:val="CCCCCC"/>
+          <w:sz w:val="21"/>
+          <w:shd w:fill="1F1F1F" w:val="clear"/>
+        </w:rPr>
+        <w:t xml:space="preserve"> </w:t>
+      </w:r>
+      <w:r>
+        <w:rPr>
+          <w:rFonts w:ascii="Droid Sans Mono;monospace;monospace" w:hAnsi="Droid Sans Mono;monospace;monospace"/>
+          <w:b w:val="false"/>
+          <w:color w:val="D4D4D4"/>
+          <w:sz w:val="21"/>
+          <w:shd w:fill="1F1F1F" w:val="clear"/>
+        </w:rPr>
+        <w:t>=</w:t>
+      </w:r>
+      <w:r>
+        <w:rPr>
+          <w:rFonts w:ascii="Droid Sans Mono;monospace;monospace" w:hAnsi="Droid Sans Mono;monospace;monospace"/>
+          <w:b w:val="false"/>
+          <w:color w:val="CCCCCC"/>
+          <w:sz w:val="21"/>
+          <w:shd w:fill="1F1F1F" w:val="clear"/>
+        </w:rPr>
+        <w:t xml:space="preserve"> </w:t>
+      </w:r>
+      <w:r>
+        <w:rPr>
+          <w:rFonts w:ascii="Droid Sans Mono;monospace;monospace" w:hAnsi="Droid Sans Mono;monospace;monospace"/>
+          <w:b w:val="false"/>
+          <w:color w:val="9CDCFE"/>
+          <w:sz w:val="21"/>
+          <w:shd w:fill="1F1F1F" w:val="clear"/>
+        </w:rPr>
+        <w:t>document</w:t>
+      </w:r>
+      <w:r>
+        <w:rPr>
+          <w:rFonts w:ascii="Droid Sans Mono;monospace;monospace" w:hAnsi="Droid Sans Mono;monospace;monospace"/>
+          <w:b w:val="false"/>
+          <w:color w:val="CCCCCC"/>
+          <w:sz w:val="21"/>
+          <w:shd w:fill="1F1F1F" w:val="clear"/>
+        </w:rPr>
+        <w:t>.</w:t>
+      </w:r>
+      <w:r>
+        <w:rPr>
+          <w:rFonts w:ascii="Droid Sans Mono;monospace;monospace" w:hAnsi="Droid Sans Mono;monospace;monospace"/>
+          <w:b w:val="false"/>
+          <w:color w:val="DCDCAA"/>
+          <w:sz w:val="21"/>
+          <w:shd w:fill="1F1F1F" w:val="clear"/>
+        </w:rPr>
+        <w:t>getElementById</w:t>
+      </w:r>
+      <w:r>
+        <w:rPr>
+          <w:rFonts w:ascii="Droid Sans Mono;monospace;monospace" w:hAnsi="Droid Sans Mono;monospace;monospace"/>
+          <w:b w:val="false"/>
+          <w:color w:val="CCCCCC"/>
+          <w:sz w:val="21"/>
+          <w:shd w:fill="1F1F1F" w:val="clear"/>
+        </w:rPr>
+        <w:t>(</w:t>
+      </w:r>
+      <w:r>
+        <w:rPr>
+          <w:rFonts w:ascii="Droid Sans Mono;monospace;monospace" w:hAnsi="Droid Sans Mono;monospace;monospace"/>
+          <w:b w:val="false"/>
+          <w:color w:val="CE9178"/>
+          <w:sz w:val="21"/>
+          <w:shd w:fill="1F1F1F" w:val="clear"/>
+        </w:rPr>
+        <w:t>`</w:t>
+      </w:r>
+      <w:r>
+        <w:rPr>
+          <w:rFonts w:ascii="Droid Sans Mono;monospace;monospace" w:hAnsi="Droid Sans Mono;monospace;monospace"/>
+          <w:b w:val="false"/>
+          <w:color w:val="569CD6"/>
+          <w:sz w:val="21"/>
+          <w:shd w:fill="1F1F1F" w:val="clear"/>
+        </w:rPr>
+        <w:t>${</w:t>
+      </w:r>
+      <w:r>
+        <w:rPr>
+          <w:rFonts w:ascii="Droid Sans Mono;monospace;monospace" w:hAnsi="Droid Sans Mono;monospace;monospace"/>
+          <w:b w:val="false"/>
+          <w:color w:val="9CDCFE"/>
+          <w:sz w:val="21"/>
+          <w:shd w:fill="1F1F1F" w:val="clear"/>
+        </w:rPr>
+        <w:t>user</w:t>
+      </w:r>
+      <w:r>
+        <w:rPr>
+          <w:rFonts w:ascii="Droid Sans Mono;monospace;monospace" w:hAnsi="Droid Sans Mono;monospace;monospace"/>
+          <w:b w:val="false"/>
+          <w:color w:val="569CD6"/>
+          <w:sz w:val="21"/>
+          <w:shd w:fill="1F1F1F" w:val="clear"/>
+        </w:rPr>
+        <w:t>}</w:t>
+      </w:r>
+      <w:r>
+        <w:rPr>
+          <w:rFonts w:ascii="Droid Sans Mono;monospace;monospace" w:hAnsi="Droid Sans Mono;monospace;monospace"/>
+          <w:b w:val="false"/>
+          <w:color w:val="CE9178"/>
+          <w:sz w:val="21"/>
+          <w:shd w:fill="1F1F1F" w:val="clear"/>
+        </w:rPr>
+        <w:t>`</w:t>
+      </w:r>
+      <w:r>
+        <w:rPr>
+          <w:rFonts w:ascii="Droid Sans Mono;monospace;monospace" w:hAnsi="Droid Sans Mono;monospace;monospace"/>
+          <w:b w:val="false"/>
+          <w:color w:val="CCCCCC"/>
+          <w:sz w:val="21"/>
+          <w:shd w:fill="1F1F1F" w:val="clear"/>
+        </w:rPr>
+        <w:t>);</w:t>
+      </w:r>
+    </w:p>
+    <w:p>
+      <w:pPr>
+        <w:pStyle w:val="Normal"/>
+        <w:spacing w:lineRule="atLeast" w:line="285" w:before="0" w:after="0"/>
+        <w:rPr>
+          <w:rFonts w:ascii="DejaVu Serif" w:hAnsi="DejaVu Serif"/>
+        </w:rPr>
+      </w:pPr>
+      <w:r>
+        <w:rPr>
+          <w:rFonts w:ascii="Droid Sans Mono;monospace;monospace" w:hAnsi="Droid Sans Mono;monospace;monospace"/>
+          <w:b w:val="false"/>
+          <w:color w:val="C586C0"/>
+          <w:sz w:val="21"/>
+          <w:shd w:fill="1F1F1F" w:val="clear"/>
+        </w:rPr>
+        <w:t>if</w:t>
+      </w:r>
+      <w:r>
+        <w:rPr>
+          <w:rFonts w:ascii="Droid Sans Mono;monospace;monospace" w:hAnsi="Droid Sans Mono;monospace;monospace"/>
+          <w:b w:val="false"/>
+          <w:color w:val="CCCCCC"/>
+          <w:sz w:val="21"/>
+          <w:shd w:fill="1F1F1F" w:val="clear"/>
+        </w:rPr>
+        <w:t>(</w:t>
+      </w:r>
+      <w:r>
+        <w:rPr>
+          <w:rFonts w:ascii="Droid Sans Mono;monospace;monospace" w:hAnsi="Droid Sans Mono;monospace;monospace"/>
+          <w:b w:val="false"/>
+          <w:color w:val="9CDCFE"/>
+          <w:sz w:val="21"/>
+          <w:shd w:fill="1F1F1F" w:val="clear"/>
+        </w:rPr>
+        <w:t>div</w:t>
+      </w:r>
+      <w:r>
+        <w:rPr>
+          <w:rFonts w:ascii="Droid Sans Mono;monospace;monospace" w:hAnsi="Droid Sans Mono;monospace;monospace"/>
+          <w:b w:val="false"/>
+          <w:color w:val="CCCCCC"/>
+          <w:sz w:val="21"/>
+          <w:shd w:fill="1F1F1F" w:val="clear"/>
+        </w:rPr>
+        <w:t>.</w:t>
+      </w:r>
+      <w:r>
+        <w:rPr>
+          <w:rFonts w:ascii="Droid Sans Mono;monospace;monospace" w:hAnsi="Droid Sans Mono;monospace;monospace"/>
+          <w:b w:val="false"/>
+          <w:color w:val="DCDCAA"/>
+          <w:sz w:val="21"/>
+          <w:shd w:fill="1F1F1F" w:val="clear"/>
+        </w:rPr>
+        <w:t>getAttribute</w:t>
+      </w:r>
+      <w:r>
+        <w:rPr>
+          <w:rFonts w:ascii="Droid Sans Mono;monospace;monospace" w:hAnsi="Droid Sans Mono;monospace;monospace"/>
+          <w:b w:val="false"/>
+          <w:color w:val="CCCCCC"/>
+          <w:sz w:val="21"/>
+          <w:shd w:fill="1F1F1F" w:val="clear"/>
+        </w:rPr>
+        <w:t>(</w:t>
+      </w:r>
+      <w:r>
+        <w:rPr>
+          <w:rFonts w:ascii="Droid Sans Mono;monospace;monospace" w:hAnsi="Droid Sans Mono;monospace;monospace"/>
+          <w:b w:val="false"/>
+          <w:color w:val="CE9178"/>
+          <w:sz w:val="21"/>
+          <w:shd w:fill="1F1F1F" w:val="clear"/>
+        </w:rPr>
+        <w:t>'title'</w:t>
+      </w:r>
+      <w:r>
+        <w:rPr>
+          <w:rFonts w:ascii="Droid Sans Mono;monospace;monospace" w:hAnsi="Droid Sans Mono;monospace;monospace"/>
+          <w:b w:val="false"/>
+          <w:color w:val="CCCCCC"/>
+          <w:sz w:val="21"/>
+          <w:shd w:fill="1F1F1F" w:val="clear"/>
+        </w:rPr>
+        <w:t xml:space="preserve">) </w:t>
+      </w:r>
+      <w:r>
+        <w:rPr>
+          <w:rFonts w:ascii="Droid Sans Mono;monospace;monospace" w:hAnsi="Droid Sans Mono;monospace;monospace"/>
+          <w:b w:val="false"/>
+          <w:color w:val="D4D4D4"/>
+          <w:sz w:val="21"/>
+          <w:shd w:fill="1F1F1F" w:val="clear"/>
+        </w:rPr>
+        <w:t>===</w:t>
+      </w:r>
+      <w:r>
+        <w:rPr>
+          <w:rFonts w:ascii="Droid Sans Mono;monospace;monospace" w:hAnsi="Droid Sans Mono;monospace;monospace"/>
+          <w:b w:val="false"/>
+          <w:color w:val="CCCCCC"/>
+          <w:sz w:val="21"/>
+          <w:shd w:fill="1F1F1F" w:val="clear"/>
+        </w:rPr>
+        <w:t xml:space="preserve"> </w:t>
+      </w:r>
+      <w:r>
+        <w:rPr>
+          <w:rFonts w:ascii="Droid Sans Mono;monospace;monospace" w:hAnsi="Droid Sans Mono;monospace;monospace"/>
+          <w:b w:val="false"/>
+          <w:color w:val="CE9178"/>
+          <w:sz w:val="21"/>
+          <w:shd w:fill="1F1F1F" w:val="clear"/>
+        </w:rPr>
+        <w:t>'Presentado'</w:t>
+      </w:r>
+      <w:r>
+        <w:rPr>
+          <w:rFonts w:ascii="Droid Sans Mono;monospace;monospace" w:hAnsi="Droid Sans Mono;monospace;monospace"/>
+          <w:b w:val="false"/>
+          <w:color w:val="CCCCCC"/>
+          <w:sz w:val="21"/>
+          <w:shd w:fill="1F1F1F" w:val="clear"/>
+        </w:rPr>
+        <w:t>){</w:t>
+      </w:r>
+    </w:p>
+    <w:p>
+      <w:pPr>
+        <w:pStyle w:val="Normal"/>
+        <w:spacing w:lineRule="atLeast" w:line="285" w:before="0" w:after="0"/>
+        <w:rPr>
+          <w:rFonts w:ascii="DejaVu Serif" w:hAnsi="DejaVu Serif"/>
+        </w:rPr>
+      </w:pPr>
+      <w:r>
+        <w:rPr>
+          <w:rFonts w:ascii="Droid Sans Mono;monospace;monospace" w:hAnsi="Droid Sans Mono;monospace;monospace"/>
+          <w:b w:val="false"/>
+          <w:color w:val="9CDCFE"/>
+          <w:sz w:val="21"/>
+          <w:shd w:fill="1F1F1F" w:val="clear"/>
+        </w:rPr>
+        <w:t>div</w:t>
+      </w:r>
+      <w:r>
+        <w:rPr>
+          <w:rFonts w:ascii="Droid Sans Mono;monospace;monospace" w:hAnsi="Droid Sans Mono;monospace;monospace"/>
+          <w:b w:val="false"/>
+          <w:color w:val="CCCCCC"/>
+          <w:sz w:val="21"/>
+          <w:shd w:fill="1F1F1F" w:val="clear"/>
+        </w:rPr>
+        <w:t>.</w:t>
+      </w:r>
+      <w:r>
+        <w:rPr>
+          <w:rFonts w:ascii="Droid Sans Mono;monospace;monospace" w:hAnsi="Droid Sans Mono;monospace;monospace"/>
+          <w:b w:val="false"/>
+          <w:color w:val="DCDCAA"/>
+          <w:sz w:val="21"/>
+          <w:shd w:fill="1F1F1F" w:val="clear"/>
+        </w:rPr>
+        <w:t>removeAttribute</w:t>
+      </w:r>
+      <w:r>
+        <w:rPr>
+          <w:rFonts w:ascii="Droid Sans Mono;monospace;monospace" w:hAnsi="Droid Sans Mono;monospace;monospace"/>
+          <w:b w:val="false"/>
+          <w:color w:val="CCCCCC"/>
+          <w:sz w:val="21"/>
+          <w:shd w:fill="1F1F1F" w:val="clear"/>
+        </w:rPr>
+        <w:t>(</w:t>
+      </w:r>
+      <w:r>
+        <w:rPr>
+          <w:rFonts w:ascii="Droid Sans Mono;monospace;monospace" w:hAnsi="Droid Sans Mono;monospace;monospace"/>
+          <w:b w:val="false"/>
+          <w:color w:val="CE9178"/>
+          <w:sz w:val="21"/>
+          <w:shd w:fill="1F1F1F" w:val="clear"/>
+        </w:rPr>
+        <w:t>'title'</w:t>
+      </w:r>
+      <w:r>
+        <w:rPr>
+          <w:rFonts w:ascii="Droid Sans Mono;monospace;monospace" w:hAnsi="Droid Sans Mono;monospace;monospace"/>
+          <w:b w:val="false"/>
+          <w:color w:val="CCCCCC"/>
+          <w:sz w:val="21"/>
+          <w:shd w:fill="1F1F1F" w:val="clear"/>
+        </w:rPr>
+        <w:t>)</w:t>
+      </w:r>
+    </w:p>
+    <w:p>
+      <w:pPr>
+        <w:pStyle w:val="Normal"/>
+        <w:spacing w:lineRule="atLeast" w:line="285" w:before="0" w:after="0"/>
+        <w:rPr>
+          <w:rFonts w:ascii="DejaVu Serif" w:hAnsi="DejaVu Serif"/>
+        </w:rPr>
+      </w:pPr>
+      <w:r>
+        <w:rPr>
+          <w:rFonts w:ascii="Droid Sans Mono;monospace;monospace" w:hAnsi="Droid Sans Mono;monospace;monospace"/>
+          <w:b w:val="false"/>
+          <w:color w:val="CCCCCC"/>
+          <w:sz w:val="21"/>
+          <w:shd w:fill="1F1F1F" w:val="clear"/>
+        </w:rPr>
+        <w:t>}</w:t>
+      </w:r>
+      <w:r>
+        <w:rPr>
+          <w:rFonts w:ascii="Droid Sans Mono;monospace;monospace" w:hAnsi="Droid Sans Mono;monospace;monospace"/>
+          <w:b w:val="false"/>
+          <w:color w:val="C586C0"/>
+          <w:sz w:val="21"/>
+          <w:shd w:fill="1F1F1F" w:val="clear"/>
+        </w:rPr>
+        <w:t>else</w:t>
+      </w:r>
+      <w:r>
+        <w:rPr>
+          <w:rFonts w:ascii="Droid Sans Mono;monospace;monospace" w:hAnsi="Droid Sans Mono;monospace;monospace"/>
+          <w:b w:val="false"/>
+          <w:color w:val="CCCCCC"/>
+          <w:sz w:val="21"/>
+          <w:shd w:fill="1F1F1F" w:val="clear"/>
+        </w:rPr>
+        <w:t>{</w:t>
+      </w:r>
+    </w:p>
+    <w:p>
+      <w:pPr>
+        <w:pStyle w:val="Normal"/>
+        <w:spacing w:lineRule="atLeast" w:line="285" w:before="0" w:after="0"/>
+        <w:rPr>
+          <w:rFonts w:ascii="DejaVu Serif" w:hAnsi="DejaVu Serif"/>
+        </w:rPr>
+      </w:pPr>
+      <w:r>
+        <w:rPr>
+          <w:rFonts w:ascii="Droid Sans Mono;monospace;monospace" w:hAnsi="Droid Sans Mono;monospace;monospace"/>
+          <w:b w:val="false"/>
+          <w:color w:val="DCDCAA"/>
+          <w:sz w:val="21"/>
+          <w:shd w:fill="1F1F1F" w:val="clear"/>
+        </w:rPr>
+        <w:t>ocultarTodos</w:t>
+      </w:r>
+      <w:r>
+        <w:rPr>
+          <w:rFonts w:ascii="Droid Sans Mono;monospace;monospace" w:hAnsi="Droid Sans Mono;monospace;monospace"/>
+          <w:b w:val="false"/>
+          <w:color w:val="CCCCCC"/>
+          <w:sz w:val="21"/>
+          <w:shd w:fill="1F1F1F" w:val="clear"/>
+        </w:rPr>
+        <w:t>()</w:t>
+      </w:r>
+    </w:p>
+    <w:p>
+      <w:pPr>
+        <w:pStyle w:val="Normal"/>
+        <w:spacing w:lineRule="atLeast" w:line="285" w:before="0" w:after="0"/>
+        <w:rPr>
+          <w:rFonts w:ascii="DejaVu Serif" w:hAnsi="DejaVu Serif"/>
+        </w:rPr>
+      </w:pPr>
+      <w:r>
+        <w:rPr>
+          <w:rFonts w:ascii="Droid Sans Mono;monospace;monospace" w:hAnsi="Droid Sans Mono;monospace;monospace"/>
+          <w:b w:val="false"/>
+          <w:color w:val="569CD6"/>
+          <w:sz w:val="21"/>
+          <w:shd w:fill="1F1F1F" w:val="clear"/>
+        </w:rPr>
+        <w:t>let</w:t>
+      </w:r>
+      <w:r>
+        <w:rPr>
+          <w:rFonts w:ascii="Droid Sans Mono;monospace;monospace" w:hAnsi="Droid Sans Mono;monospace;monospace"/>
+          <w:b w:val="false"/>
+          <w:color w:val="CCCCCC"/>
+          <w:sz w:val="21"/>
+          <w:shd w:fill="1F1F1F" w:val="clear"/>
+        </w:rPr>
+        <w:t xml:space="preserve"> </w:t>
+      </w:r>
+      <w:r>
+        <w:rPr>
+          <w:rFonts w:ascii="Droid Sans Mono;monospace;monospace" w:hAnsi="Droid Sans Mono;monospace;monospace"/>
+          <w:b w:val="false"/>
+          <w:color w:val="9CDCFE"/>
+          <w:sz w:val="21"/>
+          <w:shd w:fill="1F1F1F" w:val="clear"/>
+        </w:rPr>
+        <w:t>span</w:t>
+      </w:r>
+      <w:r>
+        <w:rPr>
+          <w:rFonts w:ascii="Droid Sans Mono;monospace;monospace" w:hAnsi="Droid Sans Mono;monospace;monospace"/>
+          <w:b w:val="false"/>
+          <w:color w:val="CCCCCC"/>
+          <w:sz w:val="21"/>
+          <w:shd w:fill="1F1F1F" w:val="clear"/>
+        </w:rPr>
+        <w:t xml:space="preserve"> </w:t>
+      </w:r>
+      <w:r>
+        <w:rPr>
+          <w:rFonts w:ascii="Droid Sans Mono;monospace;monospace" w:hAnsi="Droid Sans Mono;monospace;monospace"/>
+          <w:b w:val="false"/>
+          <w:color w:val="D4D4D4"/>
+          <w:sz w:val="21"/>
+          <w:shd w:fill="1F1F1F" w:val="clear"/>
+        </w:rPr>
+        <w:t>=</w:t>
+      </w:r>
+      <w:r>
+        <w:rPr>
+          <w:rFonts w:ascii="Droid Sans Mono;monospace;monospace" w:hAnsi="Droid Sans Mono;monospace;monospace"/>
+          <w:b w:val="false"/>
+          <w:color w:val="CCCCCC"/>
+          <w:sz w:val="21"/>
+          <w:shd w:fill="1F1F1F" w:val="clear"/>
+        </w:rPr>
+        <w:t xml:space="preserve"> </w:t>
+      </w:r>
+      <w:r>
+        <w:rPr>
+          <w:rFonts w:ascii="Droid Sans Mono;monospace;monospace" w:hAnsi="Droid Sans Mono;monospace;monospace"/>
+          <w:b w:val="false"/>
+          <w:color w:val="9CDCFE"/>
+          <w:sz w:val="21"/>
+          <w:shd w:fill="1F1F1F" w:val="clear"/>
+        </w:rPr>
+        <w:t>document</w:t>
+      </w:r>
+      <w:r>
+        <w:rPr>
+          <w:rFonts w:ascii="Droid Sans Mono;monospace;monospace" w:hAnsi="Droid Sans Mono;monospace;monospace"/>
+          <w:b w:val="false"/>
+          <w:color w:val="CCCCCC"/>
+          <w:sz w:val="21"/>
+          <w:shd w:fill="1F1F1F" w:val="clear"/>
+        </w:rPr>
+        <w:t>.</w:t>
+      </w:r>
+      <w:r>
+        <w:rPr>
+          <w:rFonts w:ascii="Droid Sans Mono;monospace;monospace" w:hAnsi="Droid Sans Mono;monospace;monospace"/>
+          <w:b w:val="false"/>
+          <w:color w:val="DCDCAA"/>
+          <w:sz w:val="21"/>
+          <w:shd w:fill="1F1F1F" w:val="clear"/>
+        </w:rPr>
+        <w:t>getElementById</w:t>
+      </w:r>
+      <w:r>
+        <w:rPr>
+          <w:rFonts w:ascii="Droid Sans Mono;monospace;monospace" w:hAnsi="Droid Sans Mono;monospace;monospace"/>
+          <w:b w:val="false"/>
+          <w:color w:val="CCCCCC"/>
+          <w:sz w:val="21"/>
+          <w:shd w:fill="1F1F1F" w:val="clear"/>
+        </w:rPr>
+        <w:t>(</w:t>
+      </w:r>
+      <w:r>
+        <w:rPr>
+          <w:rFonts w:ascii="Droid Sans Mono;monospace;monospace" w:hAnsi="Droid Sans Mono;monospace;monospace"/>
+          <w:b w:val="false"/>
+          <w:color w:val="CE9178"/>
+          <w:sz w:val="21"/>
+          <w:shd w:fill="1F1F1F" w:val="clear"/>
+        </w:rPr>
+        <w:t>"personaje"</w:t>
+      </w:r>
+      <w:r>
+        <w:rPr>
+          <w:rFonts w:ascii="Droid Sans Mono;monospace;monospace" w:hAnsi="Droid Sans Mono;monospace;monospace"/>
+          <w:b w:val="false"/>
+          <w:color w:val="CCCCCC"/>
+          <w:sz w:val="21"/>
+          <w:shd w:fill="1F1F1F" w:val="clear"/>
+        </w:rPr>
+        <w:t>);</w:t>
+      </w:r>
+    </w:p>
+    <w:p>
+      <w:pPr>
+        <w:pStyle w:val="Normal"/>
+        <w:spacing w:lineRule="atLeast" w:line="285" w:before="0" w:after="0"/>
+        <w:rPr>
+          <w:rFonts w:ascii="DejaVu Serif" w:hAnsi="DejaVu Serif"/>
+        </w:rPr>
+      </w:pPr>
+      <w:r>
+        <w:rPr>
+          <w:rFonts w:ascii="Droid Sans Mono;monospace;monospace" w:hAnsi="Droid Sans Mono;monospace;monospace"/>
+          <w:b w:val="false"/>
+          <w:color w:val="9CDCFE"/>
+          <w:sz w:val="21"/>
+          <w:shd w:fill="1F1F1F" w:val="clear"/>
+        </w:rPr>
+        <w:t>span</w:t>
+      </w:r>
+      <w:r>
+        <w:rPr>
+          <w:rFonts w:ascii="Droid Sans Mono;monospace;monospace" w:hAnsi="Droid Sans Mono;monospace;monospace"/>
+          <w:b w:val="false"/>
+          <w:color w:val="CCCCCC"/>
+          <w:sz w:val="21"/>
+          <w:shd w:fill="1F1F1F" w:val="clear"/>
+        </w:rPr>
+        <w:t>.</w:t>
+      </w:r>
+      <w:r>
+        <w:rPr>
+          <w:rFonts w:ascii="Droid Sans Mono;monospace;monospace" w:hAnsi="Droid Sans Mono;monospace;monospace"/>
+          <w:b w:val="false"/>
+          <w:color w:val="9CDCFE"/>
+          <w:sz w:val="21"/>
+          <w:shd w:fill="1F1F1F" w:val="clear"/>
+        </w:rPr>
+        <w:t>textContent</w:t>
+      </w:r>
+      <w:r>
+        <w:rPr>
+          <w:rFonts w:ascii="Droid Sans Mono;monospace;monospace" w:hAnsi="Droid Sans Mono;monospace;monospace"/>
+          <w:b w:val="false"/>
+          <w:color w:val="CCCCCC"/>
+          <w:sz w:val="21"/>
+          <w:shd w:fill="1F1F1F" w:val="clear"/>
+        </w:rPr>
+        <w:t xml:space="preserve"> </w:t>
+      </w:r>
+      <w:r>
+        <w:rPr>
+          <w:rFonts w:ascii="Droid Sans Mono;monospace;monospace" w:hAnsi="Droid Sans Mono;monospace;monospace"/>
+          <w:b w:val="false"/>
+          <w:color w:val="D4D4D4"/>
+          <w:sz w:val="21"/>
+          <w:shd w:fill="1F1F1F" w:val="clear"/>
+        </w:rPr>
+        <w:t>=</w:t>
+      </w:r>
+      <w:r>
+        <w:rPr>
+          <w:rFonts w:ascii="Droid Sans Mono;monospace;monospace" w:hAnsi="Droid Sans Mono;monospace;monospace"/>
+          <w:b w:val="false"/>
+          <w:color w:val="CCCCCC"/>
+          <w:sz w:val="21"/>
+          <w:shd w:fill="1F1F1F" w:val="clear"/>
+        </w:rPr>
+        <w:t xml:space="preserve"> </w:t>
+      </w:r>
+      <w:r>
+        <w:rPr>
+          <w:rFonts w:ascii="Droid Sans Mono;monospace;monospace" w:hAnsi="Droid Sans Mono;monospace;monospace"/>
+          <w:b w:val="false"/>
+          <w:color w:val="9CDCFE"/>
+          <w:sz w:val="21"/>
+          <w:shd w:fill="1F1F1F" w:val="clear"/>
+        </w:rPr>
+        <w:t>user</w:t>
+      </w:r>
+      <w:r>
+        <w:rPr>
+          <w:rFonts w:ascii="Droid Sans Mono;monospace;monospace" w:hAnsi="Droid Sans Mono;monospace;monospace"/>
+          <w:b w:val="false"/>
+          <w:color w:val="CCCCCC"/>
+          <w:sz w:val="21"/>
+          <w:shd w:fill="1F1F1F" w:val="clear"/>
+        </w:rPr>
+        <w:t>;</w:t>
+      </w:r>
+    </w:p>
+    <w:p>
+      <w:pPr>
+        <w:pStyle w:val="Normal"/>
+        <w:spacing w:lineRule="atLeast" w:line="285" w:before="0" w:after="0"/>
+        <w:rPr>
+          <w:rFonts w:ascii="DejaVu Serif" w:hAnsi="DejaVu Serif"/>
+        </w:rPr>
+      </w:pPr>
+      <w:r>
+        <w:rPr>
+          <w:rFonts w:ascii="Droid Sans Mono;monospace;monospace" w:hAnsi="Droid Sans Mono;monospace;monospace"/>
+          <w:b w:val="false"/>
+          <w:color w:val="9CDCFE"/>
+          <w:sz w:val="21"/>
+          <w:shd w:fill="1F1F1F" w:val="clear"/>
+        </w:rPr>
+        <w:t>div</w:t>
+      </w:r>
+      <w:r>
+        <w:rPr>
+          <w:rFonts w:ascii="Droid Sans Mono;monospace;monospace" w:hAnsi="Droid Sans Mono;monospace;monospace"/>
+          <w:b w:val="false"/>
+          <w:color w:val="CCCCCC"/>
+          <w:sz w:val="21"/>
+          <w:shd w:fill="1F1F1F" w:val="clear"/>
+        </w:rPr>
+        <w:t>.</w:t>
+      </w:r>
+      <w:r>
+        <w:rPr>
+          <w:rFonts w:ascii="Droid Sans Mono;monospace;monospace" w:hAnsi="Droid Sans Mono;monospace;monospace"/>
+          <w:b w:val="false"/>
+          <w:color w:val="DCDCAA"/>
+          <w:sz w:val="21"/>
+          <w:shd w:fill="1F1F1F" w:val="clear"/>
+        </w:rPr>
+        <w:t>setAttribute</w:t>
+      </w:r>
+      <w:r>
+        <w:rPr>
+          <w:rFonts w:ascii="Droid Sans Mono;monospace;monospace" w:hAnsi="Droid Sans Mono;monospace;monospace"/>
+          <w:b w:val="false"/>
+          <w:color w:val="CCCCCC"/>
+          <w:sz w:val="21"/>
+          <w:shd w:fill="1F1F1F" w:val="clear"/>
+        </w:rPr>
+        <w:t>(</w:t>
+      </w:r>
+      <w:r>
+        <w:rPr>
+          <w:rFonts w:ascii="Droid Sans Mono;monospace;monospace" w:hAnsi="Droid Sans Mono;monospace;monospace"/>
+          <w:b w:val="false"/>
+          <w:color w:val="CE9178"/>
+          <w:sz w:val="21"/>
+          <w:shd w:fill="1F1F1F" w:val="clear"/>
+        </w:rPr>
+        <w:t>"title"</w:t>
+      </w:r>
+      <w:r>
+        <w:rPr>
+          <w:rFonts w:ascii="Droid Sans Mono;monospace;monospace" w:hAnsi="Droid Sans Mono;monospace;monospace"/>
+          <w:b w:val="false"/>
+          <w:color w:val="CCCCCC"/>
+          <w:sz w:val="21"/>
+          <w:shd w:fill="1F1F1F" w:val="clear"/>
+        </w:rPr>
+        <w:t xml:space="preserve">, </w:t>
+      </w:r>
+      <w:r>
+        <w:rPr>
+          <w:rFonts w:ascii="Droid Sans Mono;monospace;monospace" w:hAnsi="Droid Sans Mono;monospace;monospace"/>
+          <w:b w:val="false"/>
+          <w:color w:val="CE9178"/>
+          <w:sz w:val="21"/>
+          <w:shd w:fill="1F1F1F" w:val="clear"/>
+        </w:rPr>
+        <w:t>"Presentado"</w:t>
+      </w:r>
+      <w:r>
+        <w:rPr>
+          <w:rFonts w:ascii="Droid Sans Mono;monospace;monospace" w:hAnsi="Droid Sans Mono;monospace;monospace"/>
+          <w:b w:val="false"/>
+          <w:color w:val="CCCCCC"/>
+          <w:sz w:val="21"/>
+          <w:shd w:fill="1F1F1F" w:val="clear"/>
+        </w:rPr>
+        <w:t>);</w:t>
+      </w:r>
+    </w:p>
+    <w:p>
+      <w:pPr>
+        <w:pStyle w:val="Normal"/>
+        <w:spacing w:lineRule="atLeast" w:line="285" w:before="0" w:after="0"/>
+        <w:rPr>
+          <w:rFonts w:ascii="DejaVu Serif" w:hAnsi="DejaVu Serif"/>
+        </w:rPr>
+      </w:pPr>
+      <w:r>
+        <w:rPr>
+          <w:rFonts w:ascii="Droid Sans Mono;monospace;monospace" w:hAnsi="Droid Sans Mono;monospace;monospace"/>
+          <w:b w:val="false"/>
+          <w:color w:val="CCCCCC"/>
+          <w:sz w:val="21"/>
+          <w:shd w:fill="1F1F1F" w:val="clear"/>
+        </w:rPr>
+        <w:t>}</w:t>
+      </w:r>
+    </w:p>
+    <w:p>
+      <w:pPr>
+        <w:pStyle w:val="Normal"/>
+        <w:spacing w:lineRule="atLeast" w:line="285" w:before="0" w:after="0"/>
+        <w:rPr>
+          <w:rFonts w:ascii="DejaVu Serif" w:hAnsi="DejaVu Serif"/>
+        </w:rPr>
+      </w:pPr>
+      <w:r>
+        <w:rPr>
+          <w:rFonts w:ascii="Droid Sans Mono;monospace;monospace" w:hAnsi="Droid Sans Mono;monospace;monospace"/>
+          <w:b w:val="false"/>
+          <w:color w:val="CCCCCC"/>
+          <w:sz w:val="21"/>
+          <w:shd w:fill="1F1F1F" w:val="clear"/>
+        </w:rPr>
+        <w:t>}</w:t>
+      </w:r>
+    </w:p>
+    <w:p>
+      <w:pPr>
+        <w:pStyle w:val="Normal"/>
+        <w:rPr>
+          <w:rFonts w:ascii="DejaVu Serif" w:hAnsi="DejaVu Serif"/>
+        </w:rPr>
+      </w:pPr>
+      <w:r>
+        <w:rPr>
+          <w:rFonts w:ascii="DejaVu Serif" w:hAnsi="DejaVu Serif"/>
+        </w:rPr>
+      </w:r>
+    </w:p>
+    <w:p>
+      <w:pPr>
+        <w:pStyle w:val="Normal"/>
+        <w:rPr>
+          <w:rFonts w:ascii="DejaVu Serif" w:hAnsi="DejaVu Serif"/>
+        </w:rPr>
+      </w:pPr>
+      <w:r>
+        <w:rPr>
+          <w:rFonts w:ascii="DejaVu Serif" w:hAnsi="DejaVu Serif"/>
+        </w:rPr>
+      </w:r>
+    </w:p>
+    <w:p>
+      <w:pPr>
+        <w:pStyle w:val="Normal"/>
+        <w:rPr>
+          <w:rFonts w:ascii="DejaVu Serif" w:hAnsi="DejaVu Serif"/>
+        </w:rPr>
+      </w:pPr>
+      <w:r>
+        <w:rPr>
+          <w:rFonts w:ascii="DejaVu Serif" w:hAnsi="DejaVu Serif"/>
+        </w:rPr>
+        <w:t>Muy buen trabajo !</w:t>
+      </w:r>
+    </w:p>
+    <w:p>
+      <w:pPr>
+        <w:pStyle w:val="ListParagraph"/>
+        <w:rPr>
+          <w:rFonts w:ascii="DejaVu Serif" w:hAnsi="DejaVu Serif"/>
+        </w:rPr>
+      </w:pPr>
+      <w:r>
+        <w:rPr>
+          <w:rFonts w:ascii="DejaVu Serif" w:hAnsi="DejaVu Serif"/>
+        </w:rPr>
+      </w:r>
+    </w:p>
+    <w:p>
+      <w:pPr>
+        <w:pStyle w:val="Normal"/>
+        <w:rPr>
+          <w:rFonts w:ascii="DejaVu Serif" w:hAnsi="DejaVu Serif"/>
+        </w:rPr>
+      </w:pPr>
+      <w:r>
+        <w:rPr>
+          <w:rFonts w:ascii="DejaVu Serif" w:hAnsi="DejaVu Serif"/>
+        </w:rPr>
+        <w:t xml:space="preserve">Tu nota en el Desafío 07 es: </w:t>
+      </w:r>
+      <w:r>
+        <w:rPr>
+          <w:rFonts w:ascii="DejaVu Serif" w:hAnsi="DejaVu Serif"/>
+          <w:b/>
+          <w:bCs/>
+        </w:rPr>
+        <w:t>8</w:t>
+      </w:r>
+    </w:p>
+    <w:p>
+      <w:pPr>
+        <w:pStyle w:val="Normal"/>
+        <w:pBdr>
+          <w:bottom w:val="single" w:sz="6" w:space="1" w:color="000000"/>
+        </w:pBdr>
+        <w:rPr>
+          <w:rFonts w:ascii="Segoe UI Emoji" w:hAnsi="Segoe UI Emoji" w:cs="Segoe UI Emoji"/>
+          <w:b/>
+          <w:b/>
+          <w:bCs/>
+        </w:rPr>
+      </w:pPr>
+      <w:r>
+        <w:rPr>
+          <w:rFonts w:cs="Segoe UI Emoji" w:ascii="Segoe UI Emoji" w:hAnsi="Segoe UI Emoji"/>
+          <w:b/>
+          <w:bCs/>
+        </w:rPr>
+      </w:r>
+    </w:p>
+    <w:p>
+      <w:pPr>
+        <w:pStyle w:val="Normal"/>
+        <w:rPr>
+          <w:rFonts w:ascii="Segoe UI Emoji" w:hAnsi="Segoe UI Emoji" w:cs="Segoe UI Emoji"/>
+          <w:b/>
+          <w:b/>
+          <w:bCs/>
+        </w:rPr>
+      </w:pPr>
+      <w:r>
+        <w:rPr>
+          <w:rFonts w:cs="Segoe UI Emoji" w:ascii="Segoe UI Emoji" w:hAnsi="Segoe UI Emoji"/>
+          <w:b/>
+          <w:bCs/>
+        </w:rPr>
       </w:r>
     </w:p>
     <w:p>

</xml_diff>